<commit_message>
[D] Small technology description
</commit_message>
<xml_diff>
--- a/docs/arkadiusz_panczyk_s18706_praca_inzynierska.docx
+++ b/docs/arkadiusz_panczyk_s18706_praca_inzynierska.docx
@@ -70,7 +70,6 @@
       <w:pPr>
         <w:rPr>
           <w:b/>
-          <w:sz w:val="24"/>
         </w:rPr>
       </w:pPr>
     </w:p>
@@ -79,7 +78,6 @@
         <w:jc w:val="center"/>
         <w:rPr>
           <w:b/>
-          <w:sz w:val="24"/>
         </w:rPr>
       </w:pPr>
     </w:p>
@@ -98,15 +96,7 @@
           <w:sz w:val="32"/>
           <w:szCs w:val="24"/>
         </w:rPr>
-        <w:t>Wydział</w:t>
-      </w:r>
-      <w:r>
-        <w:rPr>
-          <w:b/>
-          <w:sz w:val="32"/>
-          <w:szCs w:val="24"/>
-        </w:rPr>
-        <w:t xml:space="preserve"> Informatyki</w:t>
+        <w:t>Wydział Informatyki</w:t>
       </w:r>
     </w:p>
     <w:p/>
@@ -139,15 +129,7 @@
           <w:sz w:val="28"/>
           <w:szCs w:val="22"/>
         </w:rPr>
-        <w:t>Katedr</w:t>
-      </w:r>
-      <w:r>
-        <w:rPr>
-          <w:b/>
-          <w:sz w:val="28"/>
-          <w:szCs w:val="22"/>
-        </w:rPr>
-        <w:t xml:space="preserve">a </w:t>
+        <w:t xml:space="preserve">Katedra </w:t>
       </w:r>
       <w:r>
         <w:rPr>
@@ -213,10 +195,7 @@
         <w:jc w:val="center"/>
       </w:pPr>
       <w:r>
-        <w:t xml:space="preserve">Nr albumu </w:t>
-      </w:r>
-      <w:r>
-        <w:t>s18706</w:t>
+        <w:t>Nr albumu s18706</w:t>
       </w:r>
     </w:p>
     <w:p>
@@ -293,25 +272,7 @@
         <w:rPr>
           <w:szCs w:val="24"/>
         </w:rPr>
-        <w:t>P</w:t>
-      </w:r>
-      <w:r>
-        <w:rPr>
-          <w:szCs w:val="24"/>
-        </w:rPr>
-        <w:t>rac</w:t>
-      </w:r>
-      <w:r>
-        <w:rPr>
-          <w:szCs w:val="24"/>
-        </w:rPr>
-        <w:t xml:space="preserve">a </w:t>
-      </w:r>
-      <w:r>
-        <w:rPr>
-          <w:szCs w:val="24"/>
-        </w:rPr>
-        <w:t>inżynierska</w:t>
+        <w:t>Praca inżynierska</w:t>
       </w:r>
     </w:p>
     <w:p>
@@ -408,38 +369,20 @@
     <w:p>
       <w:pPr>
         <w:jc w:val="center"/>
-        <w:rPr>
-          <w:sz w:val="24"/>
-        </w:rPr>
-      </w:pPr>
-      <w:r>
-        <w:rPr>
-          <w:sz w:val="24"/>
-        </w:rPr>
+      </w:pPr>
+      <w:r>
         <w:t>Warszawa</w:t>
       </w:r>
       <w:r>
-        <w:rPr>
-          <w:sz w:val="24"/>
-        </w:rPr>
         <w:t xml:space="preserve">, </w:t>
       </w:r>
       <w:r>
-        <w:rPr>
-          <w:sz w:val="24"/>
-        </w:rPr>
         <w:t>styczeń</w:t>
       </w:r>
       <w:r>
-        <w:rPr>
-          <w:sz w:val="24"/>
-        </w:rPr>
         <w:t xml:space="preserve">, </w:t>
       </w:r>
       <w:r>
-        <w:rPr>
-          <w:sz w:val="24"/>
-        </w:rPr>
         <w:t>2022</w:t>
       </w:r>
     </w:p>
@@ -451,12 +394,12 @@
     <w:sdt>
       <w:sdtPr>
         <w:rPr>
-          <w:rFonts w:ascii="Times New Roman" w:hAnsi="Times New Roman" w:cs="Times New Roman"/>
+          <w:rFonts w:ascii="Times New Roman" w:eastAsia="Times New Roman" w:hAnsi="Times New Roman" w:cs="Times New Roman"/>
           <w:b/>
           <w:bCs/>
           <w:color w:val="auto"/>
-          <w:sz w:val="28"/>
-          <w:szCs w:val="28"/>
+          <w:sz w:val="24"/>
+          <w:szCs w:val="24"/>
         </w:rPr>
         <w:id w:val="250008122"/>
         <w:docPartObj>
@@ -466,7 +409,6 @@
       </w:sdtPr>
       <w:sdtEndPr>
         <w:rPr>
-          <w:rFonts w:eastAsia="Times New Roman"/>
           <w:sz w:val="22"/>
           <w:szCs w:val="22"/>
         </w:rPr>
@@ -480,8 +422,8 @@
               <w:b/>
               <w:bCs/>
               <w:color w:val="auto"/>
-              <w:sz w:val="28"/>
-              <w:szCs w:val="28"/>
+              <w:sz w:val="24"/>
+              <w:szCs w:val="24"/>
             </w:rPr>
           </w:pPr>
           <w:r>
@@ -490,8 +432,8 @@
               <w:b/>
               <w:bCs/>
               <w:color w:val="auto"/>
-              <w:sz w:val="28"/>
-              <w:szCs w:val="28"/>
+              <w:sz w:val="24"/>
+              <w:szCs w:val="24"/>
             </w:rPr>
             <w:t>Spis treści</w:t>
           </w:r>
@@ -506,27 +448,23 @@
             <w:rPr>
               <w:rFonts w:asciiTheme="minorHAnsi" w:eastAsiaTheme="minorEastAsia" w:hAnsiTheme="minorHAnsi" w:cstheme="minorBidi"/>
               <w:noProof/>
-              <w:sz w:val="24"/>
               <w:szCs w:val="24"/>
             </w:rPr>
           </w:pPr>
           <w:r>
             <w:rPr>
-              <w:sz w:val="24"/>
               <w:szCs w:val="24"/>
             </w:rPr>
             <w:fldChar w:fldCharType="begin"/>
           </w:r>
           <w:r>
             <w:rPr>
-              <w:sz w:val="24"/>
               <w:szCs w:val="24"/>
             </w:rPr>
             <w:instrText xml:space="preserve"> TOC \o "1-3" \h \z \u </w:instrText>
           </w:r>
           <w:r>
             <w:rPr>
-              <w:sz w:val="24"/>
               <w:szCs w:val="24"/>
             </w:rPr>
             <w:fldChar w:fldCharType="separate"/>
@@ -537,7 +475,6 @@
                 <w:rStyle w:val="Hipercze"/>
                 <w:rFonts w:eastAsiaTheme="majorEastAsia"/>
                 <w:noProof/>
-                <w:sz w:val="24"/>
                 <w:szCs w:val="24"/>
               </w:rPr>
               <w:t>1.</w:t>
@@ -546,7 +483,6 @@
               <w:rPr>
                 <w:rFonts w:asciiTheme="minorHAnsi" w:eastAsiaTheme="minorEastAsia" w:hAnsiTheme="minorHAnsi" w:cstheme="minorBidi"/>
                 <w:noProof/>
-                <w:sz w:val="24"/>
                 <w:szCs w:val="24"/>
               </w:rPr>
               <w:tab/>
@@ -556,7 +492,6 @@
                 <w:rStyle w:val="Hipercze"/>
                 <w:rFonts w:eastAsiaTheme="majorEastAsia"/>
                 <w:noProof/>
-                <w:sz w:val="24"/>
                 <w:szCs w:val="24"/>
               </w:rPr>
               <w:t>Wstęp</w:t>
@@ -565,7 +500,6 @@
               <w:rPr>
                 <w:noProof/>
                 <w:webHidden/>
-                <w:sz w:val="24"/>
                 <w:szCs w:val="24"/>
               </w:rPr>
               <w:tab/>
@@ -574,7 +508,6 @@
               <w:rPr>
                 <w:noProof/>
                 <w:webHidden/>
-                <w:sz w:val="24"/>
                 <w:szCs w:val="24"/>
               </w:rPr>
               <w:fldChar w:fldCharType="begin"/>
@@ -583,7 +516,6 @@
               <w:rPr>
                 <w:noProof/>
                 <w:webHidden/>
-                <w:sz w:val="24"/>
                 <w:szCs w:val="24"/>
               </w:rPr>
               <w:instrText xml:space="preserve"> PAGEREF _Toc85842819 \h </w:instrText>
@@ -592,15 +524,13 @@
               <w:rPr>
                 <w:noProof/>
                 <w:webHidden/>
-                <w:sz w:val="24"/>
-                <w:szCs w:val="24"/>
-              </w:rPr>
-            </w:r>
-            <w:r>
-              <w:rPr>
-                <w:noProof/>
-                <w:webHidden/>
-                <w:sz w:val="24"/>
+                <w:szCs w:val="24"/>
+              </w:rPr>
+            </w:r>
+            <w:r>
+              <w:rPr>
+                <w:noProof/>
+                <w:webHidden/>
                 <w:szCs w:val="24"/>
               </w:rPr>
               <w:fldChar w:fldCharType="separate"/>
@@ -609,7 +539,6 @@
               <w:rPr>
                 <w:noProof/>
                 <w:webHidden/>
-                <w:sz w:val="24"/>
                 <w:szCs w:val="24"/>
               </w:rPr>
               <w:t>3</w:t>
@@ -618,7 +547,6 @@
               <w:rPr>
                 <w:noProof/>
                 <w:webHidden/>
-                <w:sz w:val="24"/>
                 <w:szCs w:val="24"/>
               </w:rPr>
               <w:fldChar w:fldCharType="end"/>
@@ -635,7 +563,6 @@
             <w:rPr>
               <w:rFonts w:asciiTheme="minorHAnsi" w:eastAsiaTheme="minorEastAsia" w:hAnsiTheme="minorHAnsi" w:cstheme="minorBidi"/>
               <w:noProof/>
-              <w:sz w:val="24"/>
               <w:szCs w:val="24"/>
             </w:rPr>
           </w:pPr>
@@ -645,7 +572,6 @@
                 <w:rStyle w:val="Hipercze"/>
                 <w:rFonts w:eastAsiaTheme="majorEastAsia"/>
                 <w:noProof/>
-                <w:sz w:val="24"/>
                 <w:szCs w:val="24"/>
               </w:rPr>
               <w:t>1.1.</w:t>
@@ -654,7 +580,6 @@
               <w:rPr>
                 <w:rFonts w:asciiTheme="minorHAnsi" w:eastAsiaTheme="minorEastAsia" w:hAnsiTheme="minorHAnsi" w:cstheme="minorBidi"/>
                 <w:noProof/>
-                <w:sz w:val="24"/>
                 <w:szCs w:val="24"/>
               </w:rPr>
               <w:tab/>
@@ -664,7 +589,6 @@
                 <w:rStyle w:val="Hipercze"/>
                 <w:rFonts w:eastAsiaTheme="majorEastAsia"/>
                 <w:noProof/>
-                <w:sz w:val="24"/>
                 <w:szCs w:val="24"/>
               </w:rPr>
               <w:t>Zarządzanie budżetem domowym</w:t>
@@ -673,7 +597,6 @@
               <w:rPr>
                 <w:noProof/>
                 <w:webHidden/>
-                <w:sz w:val="24"/>
                 <w:szCs w:val="24"/>
               </w:rPr>
               <w:tab/>
@@ -682,7 +605,6 @@
               <w:rPr>
                 <w:noProof/>
                 <w:webHidden/>
-                <w:sz w:val="24"/>
                 <w:szCs w:val="24"/>
               </w:rPr>
               <w:fldChar w:fldCharType="begin"/>
@@ -691,7 +613,6 @@
               <w:rPr>
                 <w:noProof/>
                 <w:webHidden/>
-                <w:sz w:val="24"/>
                 <w:szCs w:val="24"/>
               </w:rPr>
               <w:instrText xml:space="preserve"> PAGEREF _Toc85842820 \h </w:instrText>
@@ -700,15 +621,13 @@
               <w:rPr>
                 <w:noProof/>
                 <w:webHidden/>
-                <w:sz w:val="24"/>
-                <w:szCs w:val="24"/>
-              </w:rPr>
-            </w:r>
-            <w:r>
-              <w:rPr>
-                <w:noProof/>
-                <w:webHidden/>
-                <w:sz w:val="24"/>
+                <w:szCs w:val="24"/>
+              </w:rPr>
+            </w:r>
+            <w:r>
+              <w:rPr>
+                <w:noProof/>
+                <w:webHidden/>
                 <w:szCs w:val="24"/>
               </w:rPr>
               <w:fldChar w:fldCharType="separate"/>
@@ -717,7 +636,6 @@
               <w:rPr>
                 <w:noProof/>
                 <w:webHidden/>
-                <w:sz w:val="24"/>
                 <w:szCs w:val="24"/>
               </w:rPr>
               <w:t>3</w:t>
@@ -726,7 +644,6 @@
               <w:rPr>
                 <w:noProof/>
                 <w:webHidden/>
-                <w:sz w:val="24"/>
                 <w:szCs w:val="24"/>
               </w:rPr>
               <w:fldChar w:fldCharType="end"/>
@@ -743,7 +660,6 @@
             <w:rPr>
               <w:rFonts w:asciiTheme="minorHAnsi" w:eastAsiaTheme="minorEastAsia" w:hAnsiTheme="minorHAnsi" w:cstheme="minorBidi"/>
               <w:noProof/>
-              <w:sz w:val="24"/>
               <w:szCs w:val="24"/>
             </w:rPr>
           </w:pPr>
@@ -753,7 +669,6 @@
                 <w:rStyle w:val="Hipercze"/>
                 <w:rFonts w:eastAsiaTheme="majorEastAsia"/>
                 <w:noProof/>
-                <w:sz w:val="24"/>
                 <w:szCs w:val="24"/>
               </w:rPr>
               <w:t>1.2.</w:t>
@@ -762,7 +677,6 @@
               <w:rPr>
                 <w:rFonts w:asciiTheme="minorHAnsi" w:eastAsiaTheme="minorEastAsia" w:hAnsiTheme="minorHAnsi" w:cstheme="minorBidi"/>
                 <w:noProof/>
-                <w:sz w:val="24"/>
                 <w:szCs w:val="24"/>
               </w:rPr>
               <w:tab/>
@@ -772,7 +686,6 @@
                 <w:rStyle w:val="Hipercze"/>
                 <w:rFonts w:eastAsiaTheme="majorEastAsia"/>
                 <w:noProof/>
-                <w:sz w:val="24"/>
                 <w:szCs w:val="24"/>
               </w:rPr>
               <w:t>Cel projektu</w:t>
@@ -781,7 +694,6 @@
               <w:rPr>
                 <w:noProof/>
                 <w:webHidden/>
-                <w:sz w:val="24"/>
                 <w:szCs w:val="24"/>
               </w:rPr>
               <w:tab/>
@@ -790,7 +702,6 @@
               <w:rPr>
                 <w:noProof/>
                 <w:webHidden/>
-                <w:sz w:val="24"/>
                 <w:szCs w:val="24"/>
               </w:rPr>
               <w:fldChar w:fldCharType="begin"/>
@@ -799,7 +710,6 @@
               <w:rPr>
                 <w:noProof/>
                 <w:webHidden/>
-                <w:sz w:val="24"/>
                 <w:szCs w:val="24"/>
               </w:rPr>
               <w:instrText xml:space="preserve"> PAGEREF _Toc85842821 \h </w:instrText>
@@ -808,15 +718,13 @@
               <w:rPr>
                 <w:noProof/>
                 <w:webHidden/>
-                <w:sz w:val="24"/>
-                <w:szCs w:val="24"/>
-              </w:rPr>
-            </w:r>
-            <w:r>
-              <w:rPr>
-                <w:noProof/>
-                <w:webHidden/>
-                <w:sz w:val="24"/>
+                <w:szCs w:val="24"/>
+              </w:rPr>
+            </w:r>
+            <w:r>
+              <w:rPr>
+                <w:noProof/>
+                <w:webHidden/>
                 <w:szCs w:val="24"/>
               </w:rPr>
               <w:fldChar w:fldCharType="separate"/>
@@ -825,7 +733,6 @@
               <w:rPr>
                 <w:noProof/>
                 <w:webHidden/>
-                <w:sz w:val="24"/>
                 <w:szCs w:val="24"/>
               </w:rPr>
               <w:t>3</w:t>
@@ -834,7 +741,6 @@
               <w:rPr>
                 <w:noProof/>
                 <w:webHidden/>
-                <w:sz w:val="24"/>
                 <w:szCs w:val="24"/>
               </w:rPr>
               <w:fldChar w:fldCharType="end"/>
@@ -851,7 +757,6 @@
             <w:rPr>
               <w:rFonts w:asciiTheme="minorHAnsi" w:eastAsiaTheme="minorEastAsia" w:hAnsiTheme="minorHAnsi" w:cstheme="minorBidi"/>
               <w:noProof/>
-              <w:sz w:val="24"/>
               <w:szCs w:val="24"/>
             </w:rPr>
           </w:pPr>
@@ -861,7 +766,6 @@
                 <w:rStyle w:val="Hipercze"/>
                 <w:rFonts w:eastAsiaTheme="majorEastAsia"/>
                 <w:noProof/>
-                <w:sz w:val="24"/>
                 <w:szCs w:val="24"/>
               </w:rPr>
               <w:t>2.</w:t>
@@ -870,7 +774,6 @@
               <w:rPr>
                 <w:rFonts w:asciiTheme="minorHAnsi" w:eastAsiaTheme="minorEastAsia" w:hAnsiTheme="minorHAnsi" w:cstheme="minorBidi"/>
                 <w:noProof/>
-                <w:sz w:val="24"/>
                 <w:szCs w:val="24"/>
               </w:rPr>
               <w:tab/>
@@ -880,7 +783,6 @@
                 <w:rStyle w:val="Hipercze"/>
                 <w:rFonts w:eastAsiaTheme="majorEastAsia"/>
                 <w:noProof/>
-                <w:sz w:val="24"/>
                 <w:szCs w:val="24"/>
               </w:rPr>
               <w:t>Koncepcje oraz funkcjonalności systemowe</w:t>
@@ -889,7 +791,6 @@
               <w:rPr>
                 <w:noProof/>
                 <w:webHidden/>
-                <w:sz w:val="24"/>
                 <w:szCs w:val="24"/>
               </w:rPr>
               <w:tab/>
@@ -898,7 +799,6 @@
               <w:rPr>
                 <w:noProof/>
                 <w:webHidden/>
-                <w:sz w:val="24"/>
                 <w:szCs w:val="24"/>
               </w:rPr>
               <w:fldChar w:fldCharType="begin"/>
@@ -907,7 +807,6 @@
               <w:rPr>
                 <w:noProof/>
                 <w:webHidden/>
-                <w:sz w:val="24"/>
                 <w:szCs w:val="24"/>
               </w:rPr>
               <w:instrText xml:space="preserve"> PAGEREF _Toc85842822 \h </w:instrText>
@@ -916,15 +815,13 @@
               <w:rPr>
                 <w:noProof/>
                 <w:webHidden/>
-                <w:sz w:val="24"/>
-                <w:szCs w:val="24"/>
-              </w:rPr>
-            </w:r>
-            <w:r>
-              <w:rPr>
-                <w:noProof/>
-                <w:webHidden/>
-                <w:sz w:val="24"/>
+                <w:szCs w:val="24"/>
+              </w:rPr>
+            </w:r>
+            <w:r>
+              <w:rPr>
+                <w:noProof/>
+                <w:webHidden/>
                 <w:szCs w:val="24"/>
               </w:rPr>
               <w:fldChar w:fldCharType="separate"/>
@@ -933,7 +830,6 @@
               <w:rPr>
                 <w:noProof/>
                 <w:webHidden/>
-                <w:sz w:val="24"/>
                 <w:szCs w:val="24"/>
               </w:rPr>
               <w:t>3</w:t>
@@ -942,7 +838,6 @@
               <w:rPr>
                 <w:noProof/>
                 <w:webHidden/>
-                <w:sz w:val="24"/>
                 <w:szCs w:val="24"/>
               </w:rPr>
               <w:fldChar w:fldCharType="end"/>
@@ -959,7 +854,6 @@
             <w:rPr>
               <w:rFonts w:asciiTheme="minorHAnsi" w:eastAsiaTheme="minorEastAsia" w:hAnsiTheme="minorHAnsi" w:cstheme="minorBidi"/>
               <w:noProof/>
-              <w:sz w:val="24"/>
               <w:szCs w:val="24"/>
             </w:rPr>
           </w:pPr>
@@ -969,7 +863,6 @@
                 <w:rStyle w:val="Hipercze"/>
                 <w:rFonts w:eastAsiaTheme="majorEastAsia"/>
                 <w:noProof/>
-                <w:sz w:val="24"/>
                 <w:szCs w:val="24"/>
               </w:rPr>
               <w:t>3.</w:t>
@@ -978,7 +871,6 @@
               <w:rPr>
                 <w:rFonts w:asciiTheme="minorHAnsi" w:eastAsiaTheme="minorEastAsia" w:hAnsiTheme="minorHAnsi" w:cstheme="minorBidi"/>
                 <w:noProof/>
-                <w:sz w:val="24"/>
                 <w:szCs w:val="24"/>
               </w:rPr>
               <w:tab/>
@@ -988,7 +880,6 @@
                 <w:rStyle w:val="Hipercze"/>
                 <w:rFonts w:eastAsiaTheme="majorEastAsia"/>
                 <w:noProof/>
-                <w:sz w:val="24"/>
                 <w:szCs w:val="24"/>
               </w:rPr>
               <w:t>Wybór rozwiązań technologicznych</w:t>
@@ -997,7 +888,6 @@
               <w:rPr>
                 <w:noProof/>
                 <w:webHidden/>
-                <w:sz w:val="24"/>
                 <w:szCs w:val="24"/>
               </w:rPr>
               <w:tab/>
@@ -1006,7 +896,6 @@
               <w:rPr>
                 <w:noProof/>
                 <w:webHidden/>
-                <w:sz w:val="24"/>
                 <w:szCs w:val="24"/>
               </w:rPr>
               <w:fldChar w:fldCharType="begin"/>
@@ -1015,7 +904,6 @@
               <w:rPr>
                 <w:noProof/>
                 <w:webHidden/>
-                <w:sz w:val="24"/>
                 <w:szCs w:val="24"/>
               </w:rPr>
               <w:instrText xml:space="preserve"> PAGEREF _Toc85842823 \h </w:instrText>
@@ -1024,15 +912,13 @@
               <w:rPr>
                 <w:noProof/>
                 <w:webHidden/>
-                <w:sz w:val="24"/>
-                <w:szCs w:val="24"/>
-              </w:rPr>
-            </w:r>
-            <w:r>
-              <w:rPr>
-                <w:noProof/>
-                <w:webHidden/>
-                <w:sz w:val="24"/>
+                <w:szCs w:val="24"/>
+              </w:rPr>
+            </w:r>
+            <w:r>
+              <w:rPr>
+                <w:noProof/>
+                <w:webHidden/>
                 <w:szCs w:val="24"/>
               </w:rPr>
               <w:fldChar w:fldCharType="separate"/>
@@ -1041,7 +927,6 @@
               <w:rPr>
                 <w:noProof/>
                 <w:webHidden/>
-                <w:sz w:val="24"/>
                 <w:szCs w:val="24"/>
               </w:rPr>
               <w:t>3</w:t>
@@ -1050,7 +935,6 @@
               <w:rPr>
                 <w:noProof/>
                 <w:webHidden/>
-                <w:sz w:val="24"/>
                 <w:szCs w:val="24"/>
               </w:rPr>
               <w:fldChar w:fldCharType="end"/>
@@ -1067,7 +951,6 @@
             <w:rPr>
               <w:rFonts w:asciiTheme="minorHAnsi" w:eastAsiaTheme="minorEastAsia" w:hAnsiTheme="minorHAnsi" w:cstheme="minorBidi"/>
               <w:noProof/>
-              <w:sz w:val="24"/>
               <w:szCs w:val="24"/>
             </w:rPr>
           </w:pPr>
@@ -1077,7 +960,6 @@
                 <w:rStyle w:val="Hipercze"/>
                 <w:rFonts w:eastAsiaTheme="majorEastAsia"/>
                 <w:noProof/>
-                <w:sz w:val="24"/>
                 <w:szCs w:val="24"/>
               </w:rPr>
               <w:t>3.1.</w:t>
@@ -1086,7 +968,6 @@
               <w:rPr>
                 <w:rFonts w:asciiTheme="minorHAnsi" w:eastAsiaTheme="minorEastAsia" w:hAnsiTheme="minorHAnsi" w:cstheme="minorBidi"/>
                 <w:noProof/>
-                <w:sz w:val="24"/>
                 <w:szCs w:val="24"/>
               </w:rPr>
               <w:tab/>
@@ -1096,7 +977,6 @@
                 <w:rStyle w:val="Hipercze"/>
                 <w:rFonts w:eastAsiaTheme="majorEastAsia"/>
                 <w:noProof/>
-                <w:sz w:val="24"/>
                 <w:szCs w:val="24"/>
               </w:rPr>
               <w:t>Warstwa back-end</w:t>
@@ -1105,7 +985,6 @@
               <w:rPr>
                 <w:noProof/>
                 <w:webHidden/>
-                <w:sz w:val="24"/>
                 <w:szCs w:val="24"/>
               </w:rPr>
               <w:tab/>
@@ -1114,7 +993,6 @@
               <w:rPr>
                 <w:noProof/>
                 <w:webHidden/>
-                <w:sz w:val="24"/>
                 <w:szCs w:val="24"/>
               </w:rPr>
               <w:fldChar w:fldCharType="begin"/>
@@ -1123,7 +1001,6 @@
               <w:rPr>
                 <w:noProof/>
                 <w:webHidden/>
-                <w:sz w:val="24"/>
                 <w:szCs w:val="24"/>
               </w:rPr>
               <w:instrText xml:space="preserve"> PAGEREF _Toc85842824 \h </w:instrText>
@@ -1132,15 +1009,13 @@
               <w:rPr>
                 <w:noProof/>
                 <w:webHidden/>
-                <w:sz w:val="24"/>
-                <w:szCs w:val="24"/>
-              </w:rPr>
-            </w:r>
-            <w:r>
-              <w:rPr>
-                <w:noProof/>
-                <w:webHidden/>
-                <w:sz w:val="24"/>
+                <w:szCs w:val="24"/>
+              </w:rPr>
+            </w:r>
+            <w:r>
+              <w:rPr>
+                <w:noProof/>
+                <w:webHidden/>
                 <w:szCs w:val="24"/>
               </w:rPr>
               <w:fldChar w:fldCharType="separate"/>
@@ -1149,7 +1024,6 @@
               <w:rPr>
                 <w:noProof/>
                 <w:webHidden/>
-                <w:sz w:val="24"/>
                 <w:szCs w:val="24"/>
               </w:rPr>
               <w:t>3</w:t>
@@ -1158,7 +1032,6 @@
               <w:rPr>
                 <w:noProof/>
                 <w:webHidden/>
-                <w:sz w:val="24"/>
                 <w:szCs w:val="24"/>
               </w:rPr>
               <w:fldChar w:fldCharType="end"/>
@@ -1175,7 +1048,6 @@
             <w:rPr>
               <w:rFonts w:asciiTheme="minorHAnsi" w:eastAsiaTheme="minorEastAsia" w:hAnsiTheme="minorHAnsi" w:cstheme="minorBidi"/>
               <w:noProof/>
-              <w:sz w:val="24"/>
               <w:szCs w:val="24"/>
             </w:rPr>
           </w:pPr>
@@ -1185,7 +1057,6 @@
                 <w:rStyle w:val="Hipercze"/>
                 <w:rFonts w:eastAsiaTheme="majorEastAsia"/>
                 <w:noProof/>
-                <w:sz w:val="24"/>
                 <w:szCs w:val="24"/>
               </w:rPr>
               <w:t>3.2.</w:t>
@@ -1194,7 +1065,6 @@
               <w:rPr>
                 <w:rFonts w:asciiTheme="minorHAnsi" w:eastAsiaTheme="minorEastAsia" w:hAnsiTheme="minorHAnsi" w:cstheme="minorBidi"/>
                 <w:noProof/>
-                <w:sz w:val="24"/>
                 <w:szCs w:val="24"/>
               </w:rPr>
               <w:tab/>
@@ -1204,7 +1074,6 @@
                 <w:rStyle w:val="Hipercze"/>
                 <w:rFonts w:eastAsiaTheme="majorEastAsia"/>
                 <w:noProof/>
-                <w:sz w:val="24"/>
                 <w:szCs w:val="24"/>
               </w:rPr>
               <w:t>Warstwa front-end</w:t>
@@ -1213,7 +1082,6 @@
               <w:rPr>
                 <w:noProof/>
                 <w:webHidden/>
-                <w:sz w:val="24"/>
                 <w:szCs w:val="24"/>
               </w:rPr>
               <w:tab/>
@@ -1222,7 +1090,6 @@
               <w:rPr>
                 <w:noProof/>
                 <w:webHidden/>
-                <w:sz w:val="24"/>
                 <w:szCs w:val="24"/>
               </w:rPr>
               <w:fldChar w:fldCharType="begin"/>
@@ -1231,7 +1098,6 @@
               <w:rPr>
                 <w:noProof/>
                 <w:webHidden/>
-                <w:sz w:val="24"/>
                 <w:szCs w:val="24"/>
               </w:rPr>
               <w:instrText xml:space="preserve"> PAGEREF _Toc85842825 \h </w:instrText>
@@ -1240,15 +1106,13 @@
               <w:rPr>
                 <w:noProof/>
                 <w:webHidden/>
-                <w:sz w:val="24"/>
-                <w:szCs w:val="24"/>
-              </w:rPr>
-            </w:r>
-            <w:r>
-              <w:rPr>
-                <w:noProof/>
-                <w:webHidden/>
-                <w:sz w:val="24"/>
+                <w:szCs w:val="24"/>
+              </w:rPr>
+            </w:r>
+            <w:r>
+              <w:rPr>
+                <w:noProof/>
+                <w:webHidden/>
                 <w:szCs w:val="24"/>
               </w:rPr>
               <w:fldChar w:fldCharType="separate"/>
@@ -1257,7 +1121,6 @@
               <w:rPr>
                 <w:noProof/>
                 <w:webHidden/>
-                <w:sz w:val="24"/>
                 <w:szCs w:val="24"/>
               </w:rPr>
               <w:t>3</w:t>
@@ -1266,7 +1129,6 @@
               <w:rPr>
                 <w:noProof/>
                 <w:webHidden/>
-                <w:sz w:val="24"/>
                 <w:szCs w:val="24"/>
               </w:rPr>
               <w:fldChar w:fldCharType="end"/>
@@ -1283,7 +1145,6 @@
             <w:rPr>
               <w:rFonts w:asciiTheme="minorHAnsi" w:eastAsiaTheme="minorEastAsia" w:hAnsiTheme="minorHAnsi" w:cstheme="minorBidi"/>
               <w:noProof/>
-              <w:sz w:val="24"/>
               <w:szCs w:val="24"/>
             </w:rPr>
           </w:pPr>
@@ -1293,7 +1154,6 @@
                 <w:rStyle w:val="Hipercze"/>
                 <w:rFonts w:eastAsiaTheme="majorEastAsia"/>
                 <w:noProof/>
-                <w:sz w:val="24"/>
                 <w:szCs w:val="24"/>
               </w:rPr>
               <w:t>3.3.</w:t>
@@ -1302,7 +1162,6 @@
               <w:rPr>
                 <w:rFonts w:asciiTheme="minorHAnsi" w:eastAsiaTheme="minorEastAsia" w:hAnsiTheme="minorHAnsi" w:cstheme="minorBidi"/>
                 <w:noProof/>
-                <w:sz w:val="24"/>
                 <w:szCs w:val="24"/>
               </w:rPr>
               <w:tab/>
@@ -1312,7 +1171,6 @@
                 <w:rStyle w:val="Hipercze"/>
                 <w:rFonts w:eastAsiaTheme="majorEastAsia"/>
                 <w:noProof/>
-                <w:sz w:val="24"/>
                 <w:szCs w:val="24"/>
               </w:rPr>
               <w:t>Baza danych</w:t>
@@ -1321,7 +1179,6 @@
               <w:rPr>
                 <w:noProof/>
                 <w:webHidden/>
-                <w:sz w:val="24"/>
                 <w:szCs w:val="24"/>
               </w:rPr>
               <w:tab/>
@@ -1330,7 +1187,6 @@
               <w:rPr>
                 <w:noProof/>
                 <w:webHidden/>
-                <w:sz w:val="24"/>
                 <w:szCs w:val="24"/>
               </w:rPr>
               <w:fldChar w:fldCharType="begin"/>
@@ -1339,7 +1195,6 @@
               <w:rPr>
                 <w:noProof/>
                 <w:webHidden/>
-                <w:sz w:val="24"/>
                 <w:szCs w:val="24"/>
               </w:rPr>
               <w:instrText xml:space="preserve"> PAGEREF _Toc85842826 \h </w:instrText>
@@ -1348,15 +1203,13 @@
               <w:rPr>
                 <w:noProof/>
                 <w:webHidden/>
-                <w:sz w:val="24"/>
-                <w:szCs w:val="24"/>
-              </w:rPr>
-            </w:r>
-            <w:r>
-              <w:rPr>
-                <w:noProof/>
-                <w:webHidden/>
-                <w:sz w:val="24"/>
+                <w:szCs w:val="24"/>
+              </w:rPr>
+            </w:r>
+            <w:r>
+              <w:rPr>
+                <w:noProof/>
+                <w:webHidden/>
                 <w:szCs w:val="24"/>
               </w:rPr>
               <w:fldChar w:fldCharType="separate"/>
@@ -1365,7 +1218,6 @@
               <w:rPr>
                 <w:noProof/>
                 <w:webHidden/>
-                <w:sz w:val="24"/>
                 <w:szCs w:val="24"/>
               </w:rPr>
               <w:t>3</w:t>
@@ -1374,7 +1226,6 @@
               <w:rPr>
                 <w:noProof/>
                 <w:webHidden/>
-                <w:sz w:val="24"/>
                 <w:szCs w:val="24"/>
               </w:rPr>
               <w:fldChar w:fldCharType="end"/>
@@ -1391,7 +1242,6 @@
             <w:rPr>
               <w:rFonts w:asciiTheme="minorHAnsi" w:eastAsiaTheme="minorEastAsia" w:hAnsiTheme="minorHAnsi" w:cstheme="minorBidi"/>
               <w:noProof/>
-              <w:sz w:val="24"/>
               <w:szCs w:val="24"/>
             </w:rPr>
           </w:pPr>
@@ -1401,7 +1251,6 @@
                 <w:rStyle w:val="Hipercze"/>
                 <w:rFonts w:eastAsiaTheme="majorEastAsia"/>
                 <w:noProof/>
-                <w:sz w:val="24"/>
                 <w:szCs w:val="24"/>
               </w:rPr>
               <w:t>3.4.</w:t>
@@ -1410,7 +1259,6 @@
               <w:rPr>
                 <w:rFonts w:asciiTheme="minorHAnsi" w:eastAsiaTheme="minorEastAsia" w:hAnsiTheme="minorHAnsi" w:cstheme="minorBidi"/>
                 <w:noProof/>
-                <w:sz w:val="24"/>
                 <w:szCs w:val="24"/>
               </w:rPr>
               <w:tab/>
@@ -1420,7 +1268,6 @@
                 <w:rStyle w:val="Hipercze"/>
                 <w:rFonts w:eastAsiaTheme="majorEastAsia"/>
                 <w:noProof/>
-                <w:sz w:val="24"/>
                 <w:szCs w:val="24"/>
               </w:rPr>
               <w:t>Narzędzia programistyczne</w:t>
@@ -1429,7 +1276,6 @@
               <w:rPr>
                 <w:noProof/>
                 <w:webHidden/>
-                <w:sz w:val="24"/>
                 <w:szCs w:val="24"/>
               </w:rPr>
               <w:tab/>
@@ -1438,7 +1284,6 @@
               <w:rPr>
                 <w:noProof/>
                 <w:webHidden/>
-                <w:sz w:val="24"/>
                 <w:szCs w:val="24"/>
               </w:rPr>
               <w:fldChar w:fldCharType="begin"/>
@@ -1447,7 +1292,6 @@
               <w:rPr>
                 <w:noProof/>
                 <w:webHidden/>
-                <w:sz w:val="24"/>
                 <w:szCs w:val="24"/>
               </w:rPr>
               <w:instrText xml:space="preserve"> PAGEREF _Toc85842827 \h </w:instrText>
@@ -1456,15 +1300,13 @@
               <w:rPr>
                 <w:noProof/>
                 <w:webHidden/>
-                <w:sz w:val="24"/>
-                <w:szCs w:val="24"/>
-              </w:rPr>
-            </w:r>
-            <w:r>
-              <w:rPr>
-                <w:noProof/>
-                <w:webHidden/>
-                <w:sz w:val="24"/>
+                <w:szCs w:val="24"/>
+              </w:rPr>
+            </w:r>
+            <w:r>
+              <w:rPr>
+                <w:noProof/>
+                <w:webHidden/>
                 <w:szCs w:val="24"/>
               </w:rPr>
               <w:fldChar w:fldCharType="separate"/>
@@ -1473,7 +1315,6 @@
               <w:rPr>
                 <w:noProof/>
                 <w:webHidden/>
-                <w:sz w:val="24"/>
                 <w:szCs w:val="24"/>
               </w:rPr>
               <w:t>3</w:t>
@@ -1482,7 +1323,6 @@
               <w:rPr>
                 <w:noProof/>
                 <w:webHidden/>
-                <w:sz w:val="24"/>
                 <w:szCs w:val="24"/>
               </w:rPr>
               <w:fldChar w:fldCharType="end"/>
@@ -1499,7 +1339,6 @@
             <w:rPr>
               <w:rFonts w:asciiTheme="minorHAnsi" w:eastAsiaTheme="minorEastAsia" w:hAnsiTheme="minorHAnsi" w:cstheme="minorBidi"/>
               <w:noProof/>
-              <w:sz w:val="24"/>
               <w:szCs w:val="24"/>
             </w:rPr>
           </w:pPr>
@@ -1509,7 +1348,6 @@
                 <w:rStyle w:val="Hipercze"/>
                 <w:rFonts w:eastAsiaTheme="majorEastAsia"/>
                 <w:noProof/>
-                <w:sz w:val="24"/>
                 <w:szCs w:val="24"/>
               </w:rPr>
               <w:t>3.5.</w:t>
@@ -1518,7 +1356,6 @@
               <w:rPr>
                 <w:rFonts w:asciiTheme="minorHAnsi" w:eastAsiaTheme="minorEastAsia" w:hAnsiTheme="minorHAnsi" w:cstheme="minorBidi"/>
                 <w:noProof/>
-                <w:sz w:val="24"/>
                 <w:szCs w:val="24"/>
               </w:rPr>
               <w:tab/>
@@ -1528,7 +1365,6 @@
                 <w:rStyle w:val="Hipercze"/>
                 <w:rFonts w:eastAsiaTheme="majorEastAsia"/>
                 <w:noProof/>
-                <w:sz w:val="24"/>
                 <w:szCs w:val="24"/>
               </w:rPr>
               <w:t>Inne rozwiązania technologiczne</w:t>
@@ -1537,7 +1373,6 @@
               <w:rPr>
                 <w:noProof/>
                 <w:webHidden/>
-                <w:sz w:val="24"/>
                 <w:szCs w:val="24"/>
               </w:rPr>
               <w:tab/>
@@ -1546,7 +1381,6 @@
               <w:rPr>
                 <w:noProof/>
                 <w:webHidden/>
-                <w:sz w:val="24"/>
                 <w:szCs w:val="24"/>
               </w:rPr>
               <w:fldChar w:fldCharType="begin"/>
@@ -1555,7 +1389,6 @@
               <w:rPr>
                 <w:noProof/>
                 <w:webHidden/>
-                <w:sz w:val="24"/>
                 <w:szCs w:val="24"/>
               </w:rPr>
               <w:instrText xml:space="preserve"> PAGEREF _Toc85842828 \h </w:instrText>
@@ -1564,15 +1397,13 @@
               <w:rPr>
                 <w:noProof/>
                 <w:webHidden/>
-                <w:sz w:val="24"/>
-                <w:szCs w:val="24"/>
-              </w:rPr>
-            </w:r>
-            <w:r>
-              <w:rPr>
-                <w:noProof/>
-                <w:webHidden/>
-                <w:sz w:val="24"/>
+                <w:szCs w:val="24"/>
+              </w:rPr>
+            </w:r>
+            <w:r>
+              <w:rPr>
+                <w:noProof/>
+                <w:webHidden/>
                 <w:szCs w:val="24"/>
               </w:rPr>
               <w:fldChar w:fldCharType="separate"/>
@@ -1581,7 +1412,6 @@
               <w:rPr>
                 <w:noProof/>
                 <w:webHidden/>
-                <w:sz w:val="24"/>
                 <w:szCs w:val="24"/>
               </w:rPr>
               <w:t>3</w:t>
@@ -1590,7 +1420,6 @@
               <w:rPr>
                 <w:noProof/>
                 <w:webHidden/>
-                <w:sz w:val="24"/>
                 <w:szCs w:val="24"/>
               </w:rPr>
               <w:fldChar w:fldCharType="end"/>
@@ -1607,7 +1436,6 @@
             <w:rPr>
               <w:rFonts w:asciiTheme="minorHAnsi" w:eastAsiaTheme="minorEastAsia" w:hAnsiTheme="minorHAnsi" w:cstheme="minorBidi"/>
               <w:noProof/>
-              <w:sz w:val="24"/>
               <w:szCs w:val="24"/>
             </w:rPr>
           </w:pPr>
@@ -1617,7 +1445,6 @@
                 <w:rStyle w:val="Hipercze"/>
                 <w:rFonts w:eastAsiaTheme="majorEastAsia"/>
                 <w:noProof/>
-                <w:sz w:val="24"/>
                 <w:szCs w:val="24"/>
               </w:rPr>
               <w:t>4.</w:t>
@@ -1626,7 +1453,6 @@
               <w:rPr>
                 <w:rFonts w:asciiTheme="minorHAnsi" w:eastAsiaTheme="minorEastAsia" w:hAnsiTheme="minorHAnsi" w:cstheme="minorBidi"/>
                 <w:noProof/>
-                <w:sz w:val="24"/>
                 <w:szCs w:val="24"/>
               </w:rPr>
               <w:tab/>
@@ -1636,7 +1462,6 @@
                 <w:rStyle w:val="Hipercze"/>
                 <w:rFonts w:eastAsiaTheme="majorEastAsia"/>
                 <w:noProof/>
-                <w:sz w:val="24"/>
                 <w:szCs w:val="24"/>
               </w:rPr>
               <w:t>Zamysł architektury systemu</w:t>
@@ -1645,7 +1470,6 @@
               <w:rPr>
                 <w:noProof/>
                 <w:webHidden/>
-                <w:sz w:val="24"/>
                 <w:szCs w:val="24"/>
               </w:rPr>
               <w:tab/>
@@ -1654,7 +1478,6 @@
               <w:rPr>
                 <w:noProof/>
                 <w:webHidden/>
-                <w:sz w:val="24"/>
                 <w:szCs w:val="24"/>
               </w:rPr>
               <w:fldChar w:fldCharType="begin"/>
@@ -1663,7 +1486,6 @@
               <w:rPr>
                 <w:noProof/>
                 <w:webHidden/>
-                <w:sz w:val="24"/>
                 <w:szCs w:val="24"/>
               </w:rPr>
               <w:instrText xml:space="preserve"> PAGEREF _Toc85842829 \h </w:instrText>
@@ -1672,15 +1494,13 @@
               <w:rPr>
                 <w:noProof/>
                 <w:webHidden/>
-                <w:sz w:val="24"/>
-                <w:szCs w:val="24"/>
-              </w:rPr>
-            </w:r>
-            <w:r>
-              <w:rPr>
-                <w:noProof/>
-                <w:webHidden/>
-                <w:sz w:val="24"/>
+                <w:szCs w:val="24"/>
+              </w:rPr>
+            </w:r>
+            <w:r>
+              <w:rPr>
+                <w:noProof/>
+                <w:webHidden/>
                 <w:szCs w:val="24"/>
               </w:rPr>
               <w:fldChar w:fldCharType="separate"/>
@@ -1689,7 +1509,6 @@
               <w:rPr>
                 <w:noProof/>
                 <w:webHidden/>
-                <w:sz w:val="24"/>
                 <w:szCs w:val="24"/>
               </w:rPr>
               <w:t>3</w:t>
@@ -1698,7 +1517,6 @@
               <w:rPr>
                 <w:noProof/>
                 <w:webHidden/>
-                <w:sz w:val="24"/>
                 <w:szCs w:val="24"/>
               </w:rPr>
               <w:fldChar w:fldCharType="end"/>
@@ -1715,7 +1533,6 @@
             <w:rPr>
               <w:rFonts w:asciiTheme="minorHAnsi" w:eastAsiaTheme="minorEastAsia" w:hAnsiTheme="minorHAnsi" w:cstheme="minorBidi"/>
               <w:noProof/>
-              <w:sz w:val="24"/>
               <w:szCs w:val="24"/>
             </w:rPr>
           </w:pPr>
@@ -1725,7 +1542,6 @@
                 <w:rStyle w:val="Hipercze"/>
                 <w:rFonts w:eastAsiaTheme="majorEastAsia"/>
                 <w:noProof/>
-                <w:sz w:val="24"/>
                 <w:szCs w:val="24"/>
               </w:rPr>
               <w:t>5.</w:t>
@@ -1734,7 +1550,6 @@
               <w:rPr>
                 <w:rFonts w:asciiTheme="minorHAnsi" w:eastAsiaTheme="minorEastAsia" w:hAnsiTheme="minorHAnsi" w:cstheme="minorBidi"/>
                 <w:noProof/>
-                <w:sz w:val="24"/>
                 <w:szCs w:val="24"/>
               </w:rPr>
               <w:tab/>
@@ -1744,7 +1559,6 @@
                 <w:rStyle w:val="Hipercze"/>
                 <w:rFonts w:eastAsiaTheme="majorEastAsia"/>
                 <w:noProof/>
-                <w:sz w:val="24"/>
                 <w:szCs w:val="24"/>
               </w:rPr>
               <w:t>Implementacja</w:t>
@@ -1753,7 +1567,6 @@
               <w:rPr>
                 <w:noProof/>
                 <w:webHidden/>
-                <w:sz w:val="24"/>
                 <w:szCs w:val="24"/>
               </w:rPr>
               <w:tab/>
@@ -1762,7 +1575,6 @@
               <w:rPr>
                 <w:noProof/>
                 <w:webHidden/>
-                <w:sz w:val="24"/>
                 <w:szCs w:val="24"/>
               </w:rPr>
               <w:fldChar w:fldCharType="begin"/>
@@ -1771,7 +1583,6 @@
               <w:rPr>
                 <w:noProof/>
                 <w:webHidden/>
-                <w:sz w:val="24"/>
                 <w:szCs w:val="24"/>
               </w:rPr>
               <w:instrText xml:space="preserve"> PAGEREF _Toc85842830 \h </w:instrText>
@@ -1780,15 +1591,13 @@
               <w:rPr>
                 <w:noProof/>
                 <w:webHidden/>
-                <w:sz w:val="24"/>
-                <w:szCs w:val="24"/>
-              </w:rPr>
-            </w:r>
-            <w:r>
-              <w:rPr>
-                <w:noProof/>
-                <w:webHidden/>
-                <w:sz w:val="24"/>
+                <w:szCs w:val="24"/>
+              </w:rPr>
+            </w:r>
+            <w:r>
+              <w:rPr>
+                <w:noProof/>
+                <w:webHidden/>
                 <w:szCs w:val="24"/>
               </w:rPr>
               <w:fldChar w:fldCharType="separate"/>
@@ -1797,7 +1606,6 @@
               <w:rPr>
                 <w:noProof/>
                 <w:webHidden/>
-                <w:sz w:val="24"/>
                 <w:szCs w:val="24"/>
               </w:rPr>
               <w:t>3</w:t>
@@ -1806,7 +1614,6 @@
               <w:rPr>
                 <w:noProof/>
                 <w:webHidden/>
-                <w:sz w:val="24"/>
                 <w:szCs w:val="24"/>
               </w:rPr>
               <w:fldChar w:fldCharType="end"/>
@@ -1823,7 +1630,6 @@
             <w:rPr>
               <w:rFonts w:asciiTheme="minorHAnsi" w:eastAsiaTheme="minorEastAsia" w:hAnsiTheme="minorHAnsi" w:cstheme="minorBidi"/>
               <w:noProof/>
-              <w:sz w:val="24"/>
               <w:szCs w:val="24"/>
             </w:rPr>
           </w:pPr>
@@ -1833,7 +1639,6 @@
                 <w:rStyle w:val="Hipercze"/>
                 <w:rFonts w:eastAsiaTheme="majorEastAsia"/>
                 <w:noProof/>
-                <w:sz w:val="24"/>
                 <w:szCs w:val="24"/>
               </w:rPr>
               <w:t>5.1.</w:t>
@@ -1842,7 +1647,6 @@
               <w:rPr>
                 <w:rFonts w:asciiTheme="minorHAnsi" w:eastAsiaTheme="minorEastAsia" w:hAnsiTheme="minorHAnsi" w:cstheme="minorBidi"/>
                 <w:noProof/>
-                <w:sz w:val="24"/>
                 <w:szCs w:val="24"/>
               </w:rPr>
               <w:tab/>
@@ -1852,7 +1656,6 @@
                 <w:rStyle w:val="Hipercze"/>
                 <w:rFonts w:eastAsiaTheme="majorEastAsia"/>
                 <w:noProof/>
-                <w:sz w:val="24"/>
                 <w:szCs w:val="24"/>
               </w:rPr>
               <w:t>Moduł rejestracji i logowania</w:t>
@@ -1861,7 +1664,6 @@
               <w:rPr>
                 <w:noProof/>
                 <w:webHidden/>
-                <w:sz w:val="24"/>
                 <w:szCs w:val="24"/>
               </w:rPr>
               <w:tab/>
@@ -1870,7 +1672,6 @@
               <w:rPr>
                 <w:noProof/>
                 <w:webHidden/>
-                <w:sz w:val="24"/>
                 <w:szCs w:val="24"/>
               </w:rPr>
               <w:fldChar w:fldCharType="begin"/>
@@ -1879,7 +1680,6 @@
               <w:rPr>
                 <w:noProof/>
                 <w:webHidden/>
-                <w:sz w:val="24"/>
                 <w:szCs w:val="24"/>
               </w:rPr>
               <w:instrText xml:space="preserve"> PAGEREF _Toc85842831 \h </w:instrText>
@@ -1888,15 +1688,13 @@
               <w:rPr>
                 <w:noProof/>
                 <w:webHidden/>
-                <w:sz w:val="24"/>
-                <w:szCs w:val="24"/>
-              </w:rPr>
-            </w:r>
-            <w:r>
-              <w:rPr>
-                <w:noProof/>
-                <w:webHidden/>
-                <w:sz w:val="24"/>
+                <w:szCs w:val="24"/>
+              </w:rPr>
+            </w:r>
+            <w:r>
+              <w:rPr>
+                <w:noProof/>
+                <w:webHidden/>
                 <w:szCs w:val="24"/>
               </w:rPr>
               <w:fldChar w:fldCharType="separate"/>
@@ -1905,7 +1703,6 @@
               <w:rPr>
                 <w:noProof/>
                 <w:webHidden/>
-                <w:sz w:val="24"/>
                 <w:szCs w:val="24"/>
               </w:rPr>
               <w:t>3</w:t>
@@ -1914,7 +1711,6 @@
               <w:rPr>
                 <w:noProof/>
                 <w:webHidden/>
-                <w:sz w:val="24"/>
                 <w:szCs w:val="24"/>
               </w:rPr>
               <w:fldChar w:fldCharType="end"/>
@@ -1931,7 +1727,6 @@
             <w:rPr>
               <w:rFonts w:asciiTheme="minorHAnsi" w:eastAsiaTheme="minorEastAsia" w:hAnsiTheme="minorHAnsi" w:cstheme="minorBidi"/>
               <w:noProof/>
-              <w:sz w:val="24"/>
               <w:szCs w:val="24"/>
             </w:rPr>
           </w:pPr>
@@ -1941,7 +1736,6 @@
                 <w:rStyle w:val="Hipercze"/>
                 <w:rFonts w:eastAsiaTheme="majorEastAsia"/>
                 <w:noProof/>
-                <w:sz w:val="24"/>
                 <w:szCs w:val="24"/>
               </w:rPr>
               <w:t>6.</w:t>
@@ -1950,7 +1744,6 @@
               <w:rPr>
                 <w:rFonts w:asciiTheme="minorHAnsi" w:eastAsiaTheme="minorEastAsia" w:hAnsiTheme="minorHAnsi" w:cstheme="minorBidi"/>
                 <w:noProof/>
-                <w:sz w:val="24"/>
                 <w:szCs w:val="24"/>
               </w:rPr>
               <w:tab/>
@@ -1960,7 +1753,6 @@
                 <w:rStyle w:val="Hipercze"/>
                 <w:rFonts w:eastAsiaTheme="majorEastAsia"/>
                 <w:noProof/>
-                <w:sz w:val="24"/>
                 <w:szCs w:val="24"/>
               </w:rPr>
               <w:t>Podsumowanie</w:t>
@@ -1969,7 +1761,6 @@
               <w:rPr>
                 <w:noProof/>
                 <w:webHidden/>
-                <w:sz w:val="24"/>
                 <w:szCs w:val="24"/>
               </w:rPr>
               <w:tab/>
@@ -1978,7 +1769,6 @@
               <w:rPr>
                 <w:noProof/>
                 <w:webHidden/>
-                <w:sz w:val="24"/>
                 <w:szCs w:val="24"/>
               </w:rPr>
               <w:fldChar w:fldCharType="begin"/>
@@ -1987,7 +1777,6 @@
               <w:rPr>
                 <w:noProof/>
                 <w:webHidden/>
-                <w:sz w:val="24"/>
                 <w:szCs w:val="24"/>
               </w:rPr>
               <w:instrText xml:space="preserve"> PAGEREF _Toc85842832 \h </w:instrText>
@@ -1996,15 +1785,13 @@
               <w:rPr>
                 <w:noProof/>
                 <w:webHidden/>
-                <w:sz w:val="24"/>
-                <w:szCs w:val="24"/>
-              </w:rPr>
-            </w:r>
-            <w:r>
-              <w:rPr>
-                <w:noProof/>
-                <w:webHidden/>
-                <w:sz w:val="24"/>
+                <w:szCs w:val="24"/>
+              </w:rPr>
+            </w:r>
+            <w:r>
+              <w:rPr>
+                <w:noProof/>
+                <w:webHidden/>
                 <w:szCs w:val="24"/>
               </w:rPr>
               <w:fldChar w:fldCharType="separate"/>
@@ -2013,7 +1800,6 @@
               <w:rPr>
                 <w:noProof/>
                 <w:webHidden/>
-                <w:sz w:val="24"/>
                 <w:szCs w:val="24"/>
               </w:rPr>
               <w:t>3</w:t>
@@ -2022,7 +1808,6 @@
               <w:rPr>
                 <w:noProof/>
                 <w:webHidden/>
-                <w:sz w:val="24"/>
                 <w:szCs w:val="24"/>
               </w:rPr>
               <w:fldChar w:fldCharType="end"/>
@@ -2040,7 +1825,6 @@
             <w:rPr>
               <w:b/>
               <w:bCs/>
-              <w:sz w:val="24"/>
               <w:szCs w:val="24"/>
             </w:rPr>
             <w:fldChar w:fldCharType="end"/>
@@ -2056,20 +1840,34 @@
     <w:p>
       <w:pPr>
         <w:pStyle w:val="Nagowekalelepszy"/>
+        <w:rPr>
+          <w:sz w:val="32"/>
+          <w:szCs w:val="40"/>
+        </w:rPr>
+        <w:sectPr>
+          <w:pgSz w:w="11906" w:h="16838"/>
+          <w:pgMar w:top="1440" w:right="1440" w:bottom="1440" w:left="1800" w:header="708" w:footer="708" w:gutter="0"/>
+          <w:cols w:space="708"/>
+          <w:docGrid w:linePitch="360"/>
+        </w:sectPr>
+      </w:pPr>
+      <w:bookmarkStart w:id="0" w:name="_Toc85842819"/>
+    </w:p>
+    <w:p>
+      <w:pPr>
+        <w:pStyle w:val="Nagowekalelepszy"/>
         <w:numPr>
           <w:ilvl w:val="0"/>
           <w:numId w:val="2"/>
         </w:numPr>
-        <w:rPr>
-          <w:sz w:val="32"/>
-          <w:szCs w:val="40"/>
-        </w:rPr>
-      </w:pPr>
-      <w:bookmarkStart w:id="0" w:name="_Toc85842819"/>
-      <w:r>
-        <w:rPr>
-          <w:sz w:val="32"/>
-          <w:szCs w:val="40"/>
+        <w:spacing w:line="276" w:lineRule="auto"/>
+        <w:rPr>
+          <w:szCs w:val="24"/>
+        </w:rPr>
+      </w:pPr>
+      <w:r>
+        <w:rPr>
+          <w:szCs w:val="24"/>
         </w:rPr>
         <w:lastRenderedPageBreak/>
         <w:t>Wstęp</w:t>
@@ -2083,16 +1881,15 @@
           <w:ilvl w:val="1"/>
           <w:numId w:val="2"/>
         </w:numPr>
-        <w:rPr>
-          <w:sz w:val="28"/>
-          <w:szCs w:val="36"/>
+        <w:spacing w:line="276" w:lineRule="auto"/>
+        <w:rPr>
+          <w:szCs w:val="24"/>
         </w:rPr>
       </w:pPr>
       <w:bookmarkStart w:id="1" w:name="_Toc85842820"/>
       <w:r>
         <w:rPr>
-          <w:sz w:val="28"/>
-          <w:szCs w:val="36"/>
+          <w:szCs w:val="24"/>
         </w:rPr>
         <w:t>Zarządzanie budżetem domowym</w:t>
       </w:r>
@@ -2105,20 +1902,35 @@
           <w:ilvl w:val="1"/>
           <w:numId w:val="2"/>
         </w:numPr>
-        <w:rPr>
-          <w:sz w:val="28"/>
-          <w:szCs w:val="36"/>
+        <w:spacing w:line="276" w:lineRule="auto"/>
+        <w:rPr>
+          <w:szCs w:val="24"/>
         </w:rPr>
       </w:pPr>
       <w:bookmarkStart w:id="2" w:name="_Toc85842821"/>
       <w:r>
         <w:rPr>
-          <w:sz w:val="28"/>
-          <w:szCs w:val="36"/>
+          <w:szCs w:val="24"/>
         </w:rPr>
         <w:t>Cel projektu</w:t>
       </w:r>
       <w:bookmarkEnd w:id="2"/>
+    </w:p>
+    <w:p>
+      <w:pPr>
+        <w:rPr>
+          <w:rFonts w:eastAsiaTheme="majorEastAsia" w:cstheme="majorBidi"/>
+          <w:b/>
+          <w:szCs w:val="24"/>
+        </w:rPr>
+      </w:pPr>
+      <w:bookmarkStart w:id="3" w:name="_Toc85842822"/>
+      <w:r>
+        <w:rPr>
+          <w:szCs w:val="24"/>
+        </w:rPr>
+        <w:br w:type="page"/>
+      </w:r>
     </w:p>
     <w:p>
       <w:pPr>
@@ -2127,20 +1939,35 @@
           <w:ilvl w:val="0"/>
           <w:numId w:val="2"/>
         </w:numPr>
-        <w:rPr>
-          <w:sz w:val="32"/>
-          <w:szCs w:val="40"/>
-        </w:rPr>
-      </w:pPr>
-      <w:bookmarkStart w:id="3" w:name="_Toc85842822"/>
-      <w:r>
-        <w:rPr>
-          <w:sz w:val="32"/>
-          <w:szCs w:val="40"/>
-        </w:rPr>
+        <w:spacing w:line="276" w:lineRule="auto"/>
+        <w:rPr>
+          <w:szCs w:val="24"/>
+        </w:rPr>
+      </w:pPr>
+      <w:r>
+        <w:rPr>
+          <w:szCs w:val="24"/>
+        </w:rPr>
+        <w:lastRenderedPageBreak/>
         <w:t>Koncepcje oraz funkcjonalności systemowe</w:t>
       </w:r>
       <w:bookmarkEnd w:id="3"/>
+    </w:p>
+    <w:p>
+      <w:pPr>
+        <w:rPr>
+          <w:rFonts w:eastAsiaTheme="majorEastAsia" w:cstheme="majorBidi"/>
+          <w:b/>
+          <w:szCs w:val="24"/>
+        </w:rPr>
+      </w:pPr>
+      <w:bookmarkStart w:id="4" w:name="_Toc85842823"/>
+      <w:r>
+        <w:rPr>
+          <w:szCs w:val="24"/>
+        </w:rPr>
+        <w:br w:type="page"/>
+      </w:r>
     </w:p>
     <w:p>
       <w:pPr>
@@ -2149,20 +1976,49 @@
           <w:ilvl w:val="0"/>
           <w:numId w:val="2"/>
         </w:numPr>
-        <w:rPr>
-          <w:sz w:val="32"/>
-          <w:szCs w:val="40"/>
-        </w:rPr>
-      </w:pPr>
-      <w:bookmarkStart w:id="4" w:name="_Toc85842823"/>
-      <w:r>
-        <w:rPr>
-          <w:sz w:val="32"/>
-          <w:szCs w:val="40"/>
-        </w:rPr>
-        <w:t>Wybór rozwiązań technologicznych</w:t>
+        <w:spacing w:line="276" w:lineRule="auto"/>
+        <w:ind w:left="357" w:hanging="357"/>
+        <w:rPr>
+          <w:szCs w:val="24"/>
+        </w:rPr>
+      </w:pPr>
+      <w:r>
+        <w:rPr>
+          <w:szCs w:val="24"/>
+        </w:rPr>
+        <w:lastRenderedPageBreak/>
+        <w:t>R</w:t>
+      </w:r>
+      <w:r>
+        <w:rPr>
+          <w:szCs w:val="24"/>
+        </w:rPr>
+        <w:t>ozwiąza</w:t>
+      </w:r>
+      <w:r>
+        <w:rPr>
+          <w:szCs w:val="24"/>
+        </w:rPr>
+        <w:t>nia</w:t>
+      </w:r>
+      <w:r>
+        <w:rPr>
+          <w:szCs w:val="24"/>
+        </w:rPr>
+        <w:t xml:space="preserve"> technologiczn</w:t>
       </w:r>
       <w:bookmarkEnd w:id="4"/>
+      <w:r>
+        <w:rPr>
+          <w:szCs w:val="24"/>
+        </w:rPr>
+        <w:t>e</w:t>
+      </w:r>
+    </w:p>
+    <w:p>
+      <w:pPr>
+        <w:ind w:left="357"/>
+      </w:pPr>
     </w:p>
     <w:p>
       <w:pPr>
@@ -2171,36 +2027,114 @@
           <w:ilvl w:val="1"/>
           <w:numId w:val="2"/>
         </w:numPr>
-        <w:rPr>
-          <w:sz w:val="28"/>
-          <w:szCs w:val="36"/>
+        <w:spacing w:line="276" w:lineRule="auto"/>
+        <w:rPr>
+          <w:szCs w:val="24"/>
         </w:rPr>
       </w:pPr>
       <w:bookmarkStart w:id="5" w:name="_Toc85842824"/>
       <w:r>
         <w:rPr>
-          <w:sz w:val="28"/>
-          <w:szCs w:val="36"/>
-        </w:rPr>
+          <w:szCs w:val="24"/>
+        </w:rPr>
+        <w:t>B</w:t>
+      </w:r>
+      <w:r>
+        <w:rPr>
+          <w:szCs w:val="24"/>
+        </w:rPr>
+        <w:t>ack-end</w:t>
+      </w:r>
+      <w:bookmarkEnd w:id="5"/>
+    </w:p>
+    <w:p>
+      <w:pPr>
+        <w:pStyle w:val="normalnyalekozaczek"/>
+      </w:pPr>
+      <w:r>
         <w:t xml:space="preserve">Warstwa </w:t>
       </w:r>
-      <w:proofErr w:type="spellStart"/>
-      <w:r>
-        <w:rPr>
-          <w:sz w:val="28"/>
-          <w:szCs w:val="36"/>
-        </w:rPr>
-        <w:t>back</w:t>
-      </w:r>
-      <w:proofErr w:type="spellEnd"/>
-      <w:r>
-        <w:rPr>
-          <w:sz w:val="28"/>
-          <w:szCs w:val="36"/>
-        </w:rPr>
-        <w:t>-end</w:t>
-      </w:r>
-      <w:bookmarkEnd w:id="5"/>
+      <w:r>
+        <w:t>back-end, bardzo często nazywana także</w:t>
+      </w:r>
+      <w:r>
+        <w:t xml:space="preserve"> częścią serwerową aplikacji </w:t>
+      </w:r>
+      <w:r>
+        <w:t>internetowej</w:t>
+      </w:r>
+      <w:r>
+        <w:t>, która w praktyce jest całkowicie</w:t>
+      </w:r>
+      <w:r>
+        <w:t xml:space="preserve"> </w:t>
+      </w:r>
+      <w:r>
+        <w:t>niezauważalna przez</w:t>
+      </w:r>
+      <w:r>
+        <w:t xml:space="preserve"> użytkownika końcowego. To właśnie po stronie serwera stoi </w:t>
+      </w:r>
+      <w:r>
+        <w:t xml:space="preserve">obsługa całej </w:t>
+      </w:r>
+      <w:r>
+        <w:t>logi</w:t>
+      </w:r>
+      <w:r>
+        <w:t>ki</w:t>
+      </w:r>
+      <w:r>
+        <w:t xml:space="preserve"> biznesow</w:t>
+      </w:r>
+      <w:r>
+        <w:t>ej oraz</w:t>
+      </w:r>
+      <w:r>
+        <w:t>, proces</w:t>
+      </w:r>
+      <w:r>
+        <w:t>ów</w:t>
+      </w:r>
+      <w:r>
+        <w:t xml:space="preserve"> wymiany informacji wewnętrznych oprogramowania tworzonego dla użytkowników</w:t>
+      </w:r>
+      <w:r>
+        <w:t xml:space="preserve"> jak i również</w:t>
+      </w:r>
+      <w:r>
+        <w:t xml:space="preserve"> odpowiednie sprawdzenie czy</w:t>
+      </w:r>
+      <w:r>
+        <w:t xml:space="preserve"> ze</w:t>
+      </w:r>
+      <w:r>
+        <w:t xml:space="preserve"> stron</w:t>
+      </w:r>
+      <w:r>
+        <w:t xml:space="preserve">y </w:t>
+      </w:r>
+      <w:r>
+        <w:t>klienta</w:t>
+      </w:r>
+      <w:r>
+        <w:t xml:space="preserve"> aplikacji</w:t>
+      </w:r>
+      <w:r>
+        <w:t xml:space="preserve">, nie pojawiały się </w:t>
+      </w:r>
+      <w:r>
+        <w:t>krytyczne</w:t>
+      </w:r>
+      <w:r>
+        <w:t xml:space="preserve"> błędy, mog</w:t>
+      </w:r>
+      <w:r>
+        <w:t>ące</w:t>
+      </w:r>
+      <w:r>
+        <w:t xml:space="preserve"> zagrozić niepoprawnemu funkcjonowaniu aplikacji. </w:t>
+      </w:r>
     </w:p>
     <w:p>
       <w:pPr>
@@ -2209,15 +2143,14 @@
           <w:ilvl w:val="2"/>
           <w:numId w:val="2"/>
         </w:numPr>
-        <w:rPr>
-          <w:sz w:val="28"/>
-          <w:szCs w:val="36"/>
-        </w:rPr>
-      </w:pPr>
-      <w:r>
-        <w:rPr>
-          <w:sz w:val="28"/>
-          <w:szCs w:val="36"/>
+        <w:spacing w:line="276" w:lineRule="auto"/>
+        <w:rPr>
+          <w:szCs w:val="24"/>
+        </w:rPr>
+      </w:pPr>
+      <w:r>
+        <w:rPr>
+          <w:szCs w:val="24"/>
         </w:rPr>
         <w:t>Kotlin</w:t>
       </w:r>
@@ -2225,9 +2158,9 @@
     <w:p>
       <w:pPr>
         <w:pStyle w:val="Nagowekalelepszy"/>
-        <w:rPr>
-          <w:sz w:val="28"/>
-          <w:szCs w:val="36"/>
+        <w:spacing w:line="276" w:lineRule="auto"/>
+        <w:rPr>
+          <w:szCs w:val="24"/>
         </w:rPr>
       </w:pPr>
     </w:p>
@@ -2238,20 +2171,87 @@
           <w:ilvl w:val="1"/>
           <w:numId w:val="2"/>
         </w:numPr>
-        <w:rPr>
-          <w:sz w:val="28"/>
-          <w:szCs w:val="36"/>
+        <w:spacing w:line="276" w:lineRule="auto"/>
+        <w:rPr>
+          <w:szCs w:val="24"/>
         </w:rPr>
       </w:pPr>
       <w:bookmarkStart w:id="6" w:name="_Toc85842825"/>
       <w:r>
         <w:rPr>
-          <w:sz w:val="28"/>
-          <w:szCs w:val="36"/>
-        </w:rPr>
-        <w:t>Warstwa front-end</w:t>
+          <w:szCs w:val="24"/>
+        </w:rPr>
+        <w:t>F</w:t>
+      </w:r>
+      <w:r>
+        <w:rPr>
+          <w:szCs w:val="24"/>
+        </w:rPr>
+        <w:t>ront-end</w:t>
       </w:r>
       <w:bookmarkEnd w:id="6"/>
+    </w:p>
+    <w:p>
+      <w:pPr>
+        <w:pStyle w:val="normalnyalekozaczek"/>
+      </w:pPr>
+      <w:r>
+        <w:t>Warstwa front-end to część</w:t>
+      </w:r>
+      <w:r>
+        <w:t xml:space="preserve"> aplikacji webowej, która pozwala użytkownikowi na swobodną interakcję z oprogramowaniem, najczęściej przy pomocy przeglądarki internetowej. Jest to z reguły, pierwszy możliwy kontakt odbiorcy treści z zaimplementowanym systemem. </w:t>
+      </w:r>
+      <w:r>
+        <w:t xml:space="preserve">Część graficzna reprezentowana jest przez </w:t>
+      </w:r>
+      <w:r>
+        <w:t xml:space="preserve">uprzednio </w:t>
+      </w:r>
+      <w:r>
+        <w:t>utworzony wygląd oraz uzupełniona dostęp</w:t>
+      </w:r>
+      <w:r>
+        <w:t>em</w:t>
+      </w:r>
+      <w:r>
+        <w:t xml:space="preserve"> do najważniejszych funkcjonalności obsługiwanych przez stronę serwerową, oprogramowania wydaną do obsługi </w:t>
+      </w:r>
+      <w:r>
+        <w:t>dla</w:t>
+      </w:r>
+      <w:r>
+        <w:t xml:space="preserve"> użytkowników </w:t>
+      </w:r>
+      <w:r>
+        <w:t xml:space="preserve">końcowych </w:t>
+      </w:r>
+      <w:r>
+        <w:t>aplikacj</w:t>
+      </w:r>
+      <w:r>
+        <w:t xml:space="preserve">i </w:t>
+      </w:r>
+      <w:r>
+        <w:t>internetow</w:t>
+      </w:r>
+      <w:r>
+        <w:t>ej</w:t>
+      </w:r>
+      <w:r>
+        <w:t>.</w:t>
+      </w:r>
+    </w:p>
+    <w:p>
+      <w:pPr>
+        <w:pStyle w:val="Nagowekalelepszy"/>
+        <w:numPr>
+          <w:ilvl w:val="2"/>
+          <w:numId w:val="2"/>
+        </w:numPr>
+      </w:pPr>
+      <w:r>
+        <w:t>TypeScript</w:t>
+      </w:r>
     </w:p>
     <w:p>
       <w:pPr>
@@ -2260,16 +2260,15 @@
           <w:ilvl w:val="1"/>
           <w:numId w:val="2"/>
         </w:numPr>
-        <w:rPr>
-          <w:sz w:val="28"/>
-          <w:szCs w:val="36"/>
+        <w:spacing w:line="276" w:lineRule="auto"/>
+        <w:rPr>
+          <w:szCs w:val="24"/>
         </w:rPr>
       </w:pPr>
       <w:bookmarkStart w:id="7" w:name="_Toc85842826"/>
       <w:r>
         <w:rPr>
-          <w:sz w:val="28"/>
-          <w:szCs w:val="36"/>
+          <w:szCs w:val="24"/>
         </w:rPr>
         <w:t>Baza danych</w:t>
       </w:r>
@@ -2282,16 +2281,15 @@
           <w:ilvl w:val="1"/>
           <w:numId w:val="2"/>
         </w:numPr>
-        <w:rPr>
-          <w:sz w:val="28"/>
-          <w:szCs w:val="36"/>
+        <w:spacing w:line="276" w:lineRule="auto"/>
+        <w:rPr>
+          <w:szCs w:val="24"/>
         </w:rPr>
       </w:pPr>
       <w:bookmarkStart w:id="8" w:name="_Toc85842827"/>
       <w:r>
         <w:rPr>
-          <w:sz w:val="28"/>
-          <w:szCs w:val="36"/>
+          <w:szCs w:val="24"/>
         </w:rPr>
         <w:t>Narzędzia programistyczne</w:t>
       </w:r>
@@ -2304,20 +2302,35 @@
           <w:ilvl w:val="1"/>
           <w:numId w:val="2"/>
         </w:numPr>
-        <w:rPr>
-          <w:sz w:val="28"/>
-          <w:szCs w:val="36"/>
+        <w:spacing w:line="276" w:lineRule="auto"/>
+        <w:rPr>
+          <w:szCs w:val="24"/>
         </w:rPr>
       </w:pPr>
       <w:bookmarkStart w:id="9" w:name="_Toc85842828"/>
       <w:r>
         <w:rPr>
-          <w:sz w:val="28"/>
-          <w:szCs w:val="36"/>
+          <w:szCs w:val="24"/>
         </w:rPr>
         <w:t>Inne rozwiązania technologiczne</w:t>
       </w:r>
       <w:bookmarkEnd w:id="9"/>
+    </w:p>
+    <w:p>
+      <w:pPr>
+        <w:rPr>
+          <w:rFonts w:eastAsiaTheme="majorEastAsia" w:cstheme="majorBidi"/>
+          <w:b/>
+          <w:szCs w:val="24"/>
+        </w:rPr>
+      </w:pPr>
+      <w:bookmarkStart w:id="10" w:name="_Toc85842829"/>
+      <w:r>
+        <w:rPr>
+          <w:szCs w:val="24"/>
+        </w:rPr>
+        <w:br w:type="page"/>
+      </w:r>
     </w:p>
     <w:p>
       <w:pPr>
@@ -2326,20 +2339,35 @@
           <w:ilvl w:val="0"/>
           <w:numId w:val="2"/>
         </w:numPr>
-        <w:rPr>
-          <w:sz w:val="32"/>
-          <w:szCs w:val="40"/>
-        </w:rPr>
-      </w:pPr>
-      <w:bookmarkStart w:id="10" w:name="_Toc85842829"/>
-      <w:r>
-        <w:rPr>
-          <w:sz w:val="32"/>
-          <w:szCs w:val="40"/>
-        </w:rPr>
+        <w:spacing w:line="276" w:lineRule="auto"/>
+        <w:rPr>
+          <w:szCs w:val="24"/>
+        </w:rPr>
+      </w:pPr>
+      <w:r>
+        <w:rPr>
+          <w:szCs w:val="24"/>
+        </w:rPr>
+        <w:lastRenderedPageBreak/>
         <w:t>Zamysł architektury systemu</w:t>
       </w:r>
       <w:bookmarkEnd w:id="10"/>
+    </w:p>
+    <w:p>
+      <w:pPr>
+        <w:rPr>
+          <w:rFonts w:eastAsiaTheme="majorEastAsia" w:cstheme="majorBidi"/>
+          <w:b/>
+          <w:szCs w:val="24"/>
+        </w:rPr>
+      </w:pPr>
+      <w:bookmarkStart w:id="11" w:name="_Toc85842830"/>
+      <w:r>
+        <w:rPr>
+          <w:szCs w:val="24"/>
+        </w:rPr>
+        <w:br w:type="page"/>
+      </w:r>
     </w:p>
     <w:p>
       <w:pPr>
@@ -2348,17 +2376,16 @@
           <w:ilvl w:val="0"/>
           <w:numId w:val="2"/>
         </w:numPr>
-        <w:rPr>
-          <w:sz w:val="32"/>
-          <w:szCs w:val="40"/>
-        </w:rPr>
-      </w:pPr>
-      <w:bookmarkStart w:id="11" w:name="_Toc85842830"/>
-      <w:r>
-        <w:rPr>
-          <w:sz w:val="32"/>
-          <w:szCs w:val="40"/>
-        </w:rPr>
+        <w:spacing w:line="276" w:lineRule="auto"/>
+        <w:rPr>
+          <w:szCs w:val="24"/>
+        </w:rPr>
+      </w:pPr>
+      <w:r>
+        <w:rPr>
+          <w:szCs w:val="24"/>
+        </w:rPr>
+        <w:lastRenderedPageBreak/>
         <w:t>Implementacja</w:t>
       </w:r>
       <w:bookmarkEnd w:id="11"/>
@@ -2370,12 +2397,35 @@
           <w:ilvl w:val="1"/>
           <w:numId w:val="2"/>
         </w:numPr>
+        <w:spacing w:line="276" w:lineRule="auto"/>
+        <w:rPr>
+          <w:szCs w:val="24"/>
+        </w:rPr>
       </w:pPr>
       <w:bookmarkStart w:id="12" w:name="_Toc85842831"/>
       <w:r>
+        <w:rPr>
+          <w:szCs w:val="24"/>
+        </w:rPr>
         <w:t>Moduł rejestracji i logowania</w:t>
       </w:r>
       <w:bookmarkEnd w:id="12"/>
+    </w:p>
+    <w:p>
+      <w:pPr>
+        <w:rPr>
+          <w:rFonts w:eastAsiaTheme="majorEastAsia" w:cstheme="majorBidi"/>
+          <w:b/>
+          <w:szCs w:val="24"/>
+        </w:rPr>
+      </w:pPr>
+      <w:bookmarkStart w:id="13" w:name="_Toc85842832"/>
+      <w:r>
+        <w:rPr>
+          <w:szCs w:val="24"/>
+        </w:rPr>
+        <w:br w:type="page"/>
+      </w:r>
     </w:p>
     <w:p>
       <w:pPr>
@@ -2384,29 +2434,35 @@
           <w:ilvl w:val="0"/>
           <w:numId w:val="2"/>
         </w:numPr>
-        <w:rPr>
-          <w:sz w:val="32"/>
-          <w:szCs w:val="40"/>
-        </w:rPr>
-      </w:pPr>
-      <w:bookmarkStart w:id="13" w:name="_Toc85842832"/>
-      <w:r>
-        <w:rPr>
-          <w:sz w:val="32"/>
-          <w:szCs w:val="40"/>
-        </w:rPr>
+        <w:spacing w:line="276" w:lineRule="auto"/>
+        <w:rPr>
+          <w:szCs w:val="24"/>
+        </w:rPr>
+      </w:pPr>
+      <w:r>
+        <w:rPr>
+          <w:szCs w:val="24"/>
+        </w:rPr>
+        <w:lastRenderedPageBreak/>
         <w:t>Podsumowanie</w:t>
       </w:r>
       <w:bookmarkEnd w:id="13"/>
     </w:p>
     <w:p>
       <w:pPr>
-        <w:pStyle w:val="Nagowekalelepszy"/>
+        <w:spacing w:line="276" w:lineRule="auto"/>
+        <w:rPr>
+          <w:rFonts w:eastAsiaTheme="majorEastAsia" w:cstheme="majorBidi"/>
+          <w:b/>
+          <w:szCs w:val="24"/>
+        </w:rPr>
       </w:pPr>
     </w:p>
     <w:sectPr>
+      <w:footerReference w:type="even" r:id="rId9"/>
+      <w:footerReference w:type="default" r:id="rId10"/>
       <w:pgSz w:w="11906" w:h="16838"/>
-      <w:pgMar w:top="1417" w:right="1417" w:bottom="1417" w:left="1417" w:header="708" w:footer="708" w:gutter="0"/>
+      <w:pgMar w:top="1440" w:right="1440" w:bottom="1440" w:left="1800" w:header="708" w:footer="708" w:gutter="0"/>
       <w:cols w:space="708"/>
       <w:docGrid w:linePitch="360"/>
     </w:sectPr>
@@ -2431,6 +2487,79 @@
     </w:p>
   </w:endnote>
 </w:endnotes>
+</file>
+
+<file path=word/footer1.xml><?xml version="1.0" encoding="utf-8"?>
+<w:ftr xmlns:wpc="http://schemas.microsoft.com/office/word/2010/wordprocessingCanvas" xmlns:cx="http://schemas.microsoft.com/office/drawing/2014/chartex" xmlns:cx1="http://schemas.microsoft.com/office/drawing/2015/9/8/chartex" xmlns:cx2="http://schemas.microsoft.com/office/drawing/2015/10/21/chartex" xmlns:cx3="http://schemas.microsoft.com/office/drawing/2016/5/9/chartex" xmlns:cx4="http://schemas.microsoft.com/office/drawing/2016/5/10/chartex" xmlns:cx5="http://schemas.microsoft.com/office/drawing/2016/5/11/chartex" xmlns:cx6="http://schemas.microsoft.com/office/drawing/2016/5/12/chartex" xmlns:cx7="http://schemas.microsoft.com/office/drawing/2016/5/13/chartex" xmlns:cx8="http://schemas.microsoft.com/office/drawing/2016/5/14/chartex" xmlns:mc="http://schemas.openxmlformats.org/markup-compatibility/2006" xmlns:aink="http://schemas.microsoft.com/office/drawing/2016/ink" xmlns:am3d="http://schemas.microsoft.com/office/drawing/2017/model3d" xmlns:o="urn:schemas-microsoft-com:office:office" xmlns:r="http://schemas.openxmlformats.org/officeDocument/2006/relationships" xmlns:m="http://schemas.openxmlformats.org/officeDocument/2006/math" xmlns:v="urn:schemas-microsoft-com:vml" xmlns:wp14="http://schemas.microsoft.com/office/word/2010/wordprocessingDrawing" xmlns:wp="http://schemas.openxmlformats.org/drawingml/2006/wordprocessingDrawing" xmlns:w10="urn:schemas-microsoft-com:office:word" xmlns:w="http://schemas.openxmlformats.org/wordprocessingml/2006/main" xmlns:w14="http://schemas.microsoft.com/office/word/2010/wordml" xmlns:w15="http://schemas.microsoft.com/office/word/2012/wordml" xmlns:w16cex="http://schemas.microsoft.com/office/word/2018/wordml/cex" xmlns:w16cid="http://schemas.microsoft.com/office/word/2016/wordml/cid" xmlns:w16="http://schemas.microsoft.com/office/word/2018/wordml" xmlns:w16sdtdh="http://schemas.microsoft.com/office/word/2020/wordml/sdtdatahash" xmlns:w16se="http://schemas.microsoft.com/office/word/2015/wordml/symex" xmlns:wpg="http://schemas.microsoft.com/office/word/2010/wordprocessingGroup" xmlns:wpi="http://schemas.microsoft.com/office/word/2010/wordprocessingInk" xmlns:wne="http://schemas.microsoft.com/office/word/2006/wordml" xmlns:wps="http://schemas.microsoft.com/office/word/2010/wordprocessingShape" mc:Ignorable="w14 w15 w16se w16cid w16 w16cex w16sdtdh wp14">
+  <w:sdt>
+    <w:sdtPr>
+      <w:id w:val="1198131868"/>
+      <w:docPartObj>
+        <w:docPartGallery w:val="Page Numbers (Bottom of Page)"/>
+        <w:docPartUnique/>
+      </w:docPartObj>
+    </w:sdtPr>
+    <w:sdtContent>
+      <w:p>
+        <w:pPr>
+          <w:pStyle w:val="Stopka"/>
+        </w:pPr>
+        <w:r>
+          <w:fldChar w:fldCharType="begin"/>
+        </w:r>
+        <w:r>
+          <w:instrText>PAGE   \* MERGEFORMAT</w:instrText>
+        </w:r>
+        <w:r>
+          <w:fldChar w:fldCharType="separate"/>
+        </w:r>
+        <w:r>
+          <w:t>2</w:t>
+        </w:r>
+        <w:r>
+          <w:fldChar w:fldCharType="end"/>
+        </w:r>
+      </w:p>
+    </w:sdtContent>
+  </w:sdt>
+</w:ftr>
+</file>
+
+<file path=word/footer2.xml><?xml version="1.0" encoding="utf-8"?>
+<w:ftr xmlns:wpc="http://schemas.microsoft.com/office/word/2010/wordprocessingCanvas" xmlns:cx="http://schemas.microsoft.com/office/drawing/2014/chartex" xmlns:cx1="http://schemas.microsoft.com/office/drawing/2015/9/8/chartex" xmlns:cx2="http://schemas.microsoft.com/office/drawing/2015/10/21/chartex" xmlns:cx3="http://schemas.microsoft.com/office/drawing/2016/5/9/chartex" xmlns:cx4="http://schemas.microsoft.com/office/drawing/2016/5/10/chartex" xmlns:cx5="http://schemas.microsoft.com/office/drawing/2016/5/11/chartex" xmlns:cx6="http://schemas.microsoft.com/office/drawing/2016/5/12/chartex" xmlns:cx7="http://schemas.microsoft.com/office/drawing/2016/5/13/chartex" xmlns:cx8="http://schemas.microsoft.com/office/drawing/2016/5/14/chartex" xmlns:mc="http://schemas.openxmlformats.org/markup-compatibility/2006" xmlns:aink="http://schemas.microsoft.com/office/drawing/2016/ink" xmlns:am3d="http://schemas.microsoft.com/office/drawing/2017/model3d" xmlns:o="urn:schemas-microsoft-com:office:office" xmlns:r="http://schemas.openxmlformats.org/officeDocument/2006/relationships" xmlns:m="http://schemas.openxmlformats.org/officeDocument/2006/math" xmlns:v="urn:schemas-microsoft-com:vml" xmlns:wp14="http://schemas.microsoft.com/office/word/2010/wordprocessingDrawing" xmlns:wp="http://schemas.openxmlformats.org/drawingml/2006/wordprocessingDrawing" xmlns:w10="urn:schemas-microsoft-com:office:word" xmlns:w="http://schemas.openxmlformats.org/wordprocessingml/2006/main" xmlns:w14="http://schemas.microsoft.com/office/word/2010/wordml" xmlns:w15="http://schemas.microsoft.com/office/word/2012/wordml" xmlns:w16cex="http://schemas.microsoft.com/office/word/2018/wordml/cex" xmlns:w16cid="http://schemas.microsoft.com/office/word/2016/wordml/cid" xmlns:w16="http://schemas.microsoft.com/office/word/2018/wordml" xmlns:w16sdtdh="http://schemas.microsoft.com/office/word/2020/wordml/sdtdatahash" xmlns:w16se="http://schemas.microsoft.com/office/word/2015/wordml/symex" xmlns:wpg="http://schemas.microsoft.com/office/word/2010/wordprocessingGroup" xmlns:wpi="http://schemas.microsoft.com/office/word/2010/wordprocessingInk" xmlns:wne="http://schemas.microsoft.com/office/word/2006/wordml" xmlns:wps="http://schemas.microsoft.com/office/word/2010/wordprocessingShape" mc:Ignorable="w14 w15 w16se w16cid w16 w16cex w16sdtdh wp14">
+  <w:sdt>
+    <w:sdtPr>
+      <w:id w:val="-1932036970"/>
+      <w:docPartObj>
+        <w:docPartGallery w:val="Page Numbers (Bottom of Page)"/>
+        <w:docPartUnique/>
+      </w:docPartObj>
+    </w:sdtPr>
+    <w:sdtContent>
+      <w:p>
+        <w:pPr>
+          <w:pStyle w:val="Stopka"/>
+          <w:jc w:val="right"/>
+        </w:pPr>
+        <w:r>
+          <w:fldChar w:fldCharType="begin"/>
+        </w:r>
+        <w:r>
+          <w:instrText>PAGE   \* MERGEFORMAT</w:instrText>
+        </w:r>
+        <w:r>
+          <w:fldChar w:fldCharType="separate"/>
+        </w:r>
+        <w:r>
+          <w:t>2</w:t>
+        </w:r>
+        <w:r>
+          <w:fldChar w:fldCharType="end"/>
+        </w:r>
+      </w:p>
+    </w:sdtContent>
+  </w:sdt>
+</w:ftr>
 </file>
 
 <file path=word/footnotes.xml><?xml version="1.0" encoding="utf-8"?>
@@ -2629,11 +2758,103 @@
       </w:pPr>
     </w:lvl>
   </w:abstractNum>
+  <w:abstractNum w:abstractNumId="2" w15:restartNumberingAfterBreak="0">
+    <w:nsid w:val="736A779F"/>
+    <w:multiLevelType w:val="hybridMultilevel"/>
+    <w:tmpl w:val="D2720A1A"/>
+    <w:lvl w:ilvl="0" w:tplc="0415000F">
+      <w:start w:val="1"/>
+      <w:numFmt w:val="decimal"/>
+      <w:lvlText w:val="%1."/>
+      <w:lvlJc w:val="left"/>
+      <w:pPr>
+        <w:ind w:left="720" w:hanging="360"/>
+      </w:pPr>
+      <w:rPr>
+        <w:rFonts w:hint="default"/>
+      </w:rPr>
+    </w:lvl>
+    <w:lvl w:ilvl="1" w:tplc="04150019" w:tentative="1">
+      <w:start w:val="1"/>
+      <w:numFmt w:val="lowerLetter"/>
+      <w:lvlText w:val="%2."/>
+      <w:lvlJc w:val="left"/>
+      <w:pPr>
+        <w:ind w:left="1440" w:hanging="360"/>
+      </w:pPr>
+    </w:lvl>
+    <w:lvl w:ilvl="2" w:tplc="0415001B" w:tentative="1">
+      <w:start w:val="1"/>
+      <w:numFmt w:val="lowerRoman"/>
+      <w:lvlText w:val="%3."/>
+      <w:lvlJc w:val="right"/>
+      <w:pPr>
+        <w:ind w:left="2160" w:hanging="180"/>
+      </w:pPr>
+    </w:lvl>
+    <w:lvl w:ilvl="3" w:tplc="0415000F" w:tentative="1">
+      <w:start w:val="1"/>
+      <w:numFmt w:val="decimal"/>
+      <w:lvlText w:val="%4."/>
+      <w:lvlJc w:val="left"/>
+      <w:pPr>
+        <w:ind w:left="2880" w:hanging="360"/>
+      </w:pPr>
+    </w:lvl>
+    <w:lvl w:ilvl="4" w:tplc="04150019" w:tentative="1">
+      <w:start w:val="1"/>
+      <w:numFmt w:val="lowerLetter"/>
+      <w:lvlText w:val="%5."/>
+      <w:lvlJc w:val="left"/>
+      <w:pPr>
+        <w:ind w:left="3600" w:hanging="360"/>
+      </w:pPr>
+    </w:lvl>
+    <w:lvl w:ilvl="5" w:tplc="0415001B" w:tentative="1">
+      <w:start w:val="1"/>
+      <w:numFmt w:val="lowerRoman"/>
+      <w:lvlText w:val="%6."/>
+      <w:lvlJc w:val="right"/>
+      <w:pPr>
+        <w:ind w:left="4320" w:hanging="180"/>
+      </w:pPr>
+    </w:lvl>
+    <w:lvl w:ilvl="6" w:tplc="0415000F" w:tentative="1">
+      <w:start w:val="1"/>
+      <w:numFmt w:val="decimal"/>
+      <w:lvlText w:val="%7."/>
+      <w:lvlJc w:val="left"/>
+      <w:pPr>
+        <w:ind w:left="5040" w:hanging="360"/>
+      </w:pPr>
+    </w:lvl>
+    <w:lvl w:ilvl="7" w:tplc="04150019" w:tentative="1">
+      <w:start w:val="1"/>
+      <w:numFmt w:val="lowerLetter"/>
+      <w:lvlText w:val="%8."/>
+      <w:lvlJc w:val="left"/>
+      <w:pPr>
+        <w:ind w:left="5760" w:hanging="360"/>
+      </w:pPr>
+    </w:lvl>
+    <w:lvl w:ilvl="8" w:tplc="0415001B" w:tentative="1">
+      <w:start w:val="1"/>
+      <w:numFmt w:val="lowerRoman"/>
+      <w:lvlText w:val="%9."/>
+      <w:lvlJc w:val="right"/>
+      <w:pPr>
+        <w:ind w:left="6480" w:hanging="180"/>
+      </w:pPr>
+    </w:lvl>
+  </w:abstractNum>
   <w:num w:numId="1">
     <w:abstractNumId w:val="1"/>
   </w:num>
   <w:num w:numId="2">
     <w:abstractNumId w:val="0"/>
+  </w:num>
+  <w:num w:numId="3">
+    <w:abstractNumId w:val="2"/>
   </w:num>
 </w:numbering>
 </file>
@@ -2647,7 +2868,11 @@
         <w:lang w:val="pl-PL" w:eastAsia="pl-PL" w:bidi="ar-SA"/>
       </w:rPr>
     </w:rPrDefault>
-    <w:pPrDefault/>
+    <w:pPrDefault>
+      <w:pPr>
+        <w:jc w:val="both"/>
+      </w:pPr>
+    </w:pPrDefault>
   </w:docDefaults>
   <w:latentStyles w:defLockedState="0" w:defUIPriority="99" w:defSemiHidden="0" w:defUnhideWhenUsed="0" w:defQFormat="0" w:count="376">
     <w:lsdException w:name="Normal" w:uiPriority="0" w:qFormat="1"/>
@@ -3031,6 +3256,10 @@
     <w:name w:val="Normal"/>
     <w:aliases w:val="Standardowy1"/>
     <w:qFormat/>
+    <w:rsid w:val="00270456"/>
+    <w:rPr>
+      <w:sz w:val="24"/>
+    </w:rPr>
   </w:style>
   <w:style w:type="paragraph" w:styleId="Nagwek1">
     <w:name w:val="heading 1"/>
@@ -3087,9 +3316,6 @@
     <w:pPr>
       <w:spacing w:before="30" w:after="30"/>
     </w:pPr>
-    <w:rPr>
-      <w:sz w:val="24"/>
-    </w:rPr>
   </w:style>
   <w:style w:type="paragraph" w:customStyle="1" w:styleId="BalloonText1">
     <w:name w:val="Balloon Text1"/>
@@ -3227,6 +3453,78 @@
       <w:color w:val="auto"/>
       <w:sz w:val="24"/>
     </w:rPr>
+  </w:style>
+  <w:style w:type="paragraph" w:styleId="Tekstprzypisudolnego">
+    <w:name w:val="footnote text"/>
+    <w:basedOn w:val="Normalny"/>
+    <w:link w:val="TekstprzypisudolnegoZnak"/>
+    <w:uiPriority w:val="99"/>
+    <w:semiHidden/>
+    <w:unhideWhenUsed/>
+    <w:rsid w:val="00270456"/>
+    <w:rPr>
+      <w:sz w:val="20"/>
+    </w:rPr>
+  </w:style>
+  <w:style w:type="character" w:customStyle="1" w:styleId="TekstprzypisudolnegoZnak">
+    <w:name w:val="Tekst przypisu dolnego Znak"/>
+    <w:basedOn w:val="Domylnaczcionkaakapitu"/>
+    <w:link w:val="Tekstprzypisudolnego"/>
+    <w:uiPriority w:val="99"/>
+    <w:semiHidden/>
+    <w:rsid w:val="00270456"/>
+  </w:style>
+  <w:style w:type="character" w:styleId="Odwoanieprzypisudolnego">
+    <w:name w:val="footnote reference"/>
+    <w:basedOn w:val="Domylnaczcionkaakapitu"/>
+    <w:uiPriority w:val="99"/>
+    <w:semiHidden/>
+    <w:unhideWhenUsed/>
+    <w:rsid w:val="00270456"/>
+    <w:rPr>
+      <w:vertAlign w:val="superscript"/>
+    </w:rPr>
+  </w:style>
+  <w:style w:type="paragraph" w:styleId="Tekstprzypisukocowego">
+    <w:name w:val="endnote text"/>
+    <w:basedOn w:val="Normalny"/>
+    <w:link w:val="TekstprzypisukocowegoZnak"/>
+    <w:uiPriority w:val="99"/>
+    <w:semiHidden/>
+    <w:unhideWhenUsed/>
+    <w:rsid w:val="00FF711E"/>
+    <w:rPr>
+      <w:sz w:val="20"/>
+    </w:rPr>
+  </w:style>
+  <w:style w:type="character" w:customStyle="1" w:styleId="TekstprzypisukocowegoZnak">
+    <w:name w:val="Tekst przypisu końcowego Znak"/>
+    <w:basedOn w:val="Domylnaczcionkaakapitu"/>
+    <w:link w:val="Tekstprzypisukocowego"/>
+    <w:uiPriority w:val="99"/>
+    <w:semiHidden/>
+    <w:rsid w:val="00FF711E"/>
+  </w:style>
+  <w:style w:type="character" w:styleId="Odwoanieprzypisukocowego">
+    <w:name w:val="endnote reference"/>
+    <w:basedOn w:val="Domylnaczcionkaakapitu"/>
+    <w:uiPriority w:val="99"/>
+    <w:semiHidden/>
+    <w:unhideWhenUsed/>
+    <w:rsid w:val="00FF711E"/>
+    <w:rPr>
+      <w:vertAlign w:val="superscript"/>
+    </w:rPr>
+  </w:style>
+  <w:style w:type="paragraph" w:customStyle="1" w:styleId="normalnyalekozaczek">
+    <w:name w:val="normalny ale kozaczek"/>
+    <w:basedOn w:val="Normalny"/>
+    <w:qFormat/>
+    <w:rsid w:val="00C14565"/>
+    <w:pPr>
+      <w:spacing w:line="276" w:lineRule="auto"/>
+      <w:ind w:firstLine="357"/>
+    </w:pPr>
   </w:style>
 </w:styles>
 </file>

</xml_diff>

<commit_message>
[D] Change in diploma
</commit_message>
<xml_diff>
--- a/docs/arkadiusz_panczyk_s18706_praca_inzynierska.docx
+++ b/docs/arkadiusz_panczyk_s18706_praca_inzynierska.docx
@@ -442,13 +442,13 @@
           <w:pPr>
             <w:pStyle w:val="Spistreci1"/>
             <w:tabs>
-              <w:tab w:val="left" w:pos="440"/>
-              <w:tab w:val="right" w:leader="dot" w:pos="9062"/>
+              <w:tab w:val="right" w:leader="dot" w:pos="8656"/>
             </w:tabs>
             <w:rPr>
               <w:rFonts w:asciiTheme="minorHAnsi" w:eastAsiaTheme="minorEastAsia" w:hAnsiTheme="minorHAnsi" w:cstheme="minorBidi"/>
               <w:noProof/>
-              <w:szCs w:val="24"/>
+              <w:sz w:val="22"/>
+              <w:szCs w:val="22"/>
             </w:rPr>
           </w:pPr>
           <w:r>
@@ -469,46 +469,116 @@
             </w:rPr>
             <w:fldChar w:fldCharType="separate"/>
           </w:r>
-          <w:hyperlink w:anchor="_Toc85842819" w:history="1">
+          <w:hyperlink w:anchor="_Toc85970107" w:history="1">
             <w:r>
               <w:rPr>
                 <w:rStyle w:val="Hipercze"/>
                 <w:rFonts w:eastAsiaTheme="majorEastAsia"/>
                 <w:noProof/>
-                <w:szCs w:val="24"/>
-              </w:rPr>
-              <w:t>1.</w:t>
-            </w:r>
-            <w:r>
-              <w:rPr>
-                <w:rFonts w:asciiTheme="minorHAnsi" w:eastAsiaTheme="minorEastAsia" w:hAnsiTheme="minorHAnsi" w:cstheme="minorBidi"/>
-                <w:noProof/>
-                <w:szCs w:val="24"/>
+              </w:rPr>
+              <w:t>Wstęp</w:t>
+            </w:r>
+            <w:r>
+              <w:rPr>
+                <w:noProof/>
+                <w:webHidden/>
               </w:rPr>
               <w:tab/>
             </w:r>
+            <w:r>
+              <w:rPr>
+                <w:noProof/>
+                <w:webHidden/>
+              </w:rPr>
+              <w:fldChar w:fldCharType="begin"/>
+            </w:r>
+            <w:r>
+              <w:rPr>
+                <w:noProof/>
+                <w:webHidden/>
+              </w:rPr>
+              <w:instrText xml:space="preserve"> PAGEREF _Toc85970107 \h </w:instrText>
+            </w:r>
+            <w:r>
+              <w:rPr>
+                <w:noProof/>
+                <w:webHidden/>
+              </w:rPr>
+            </w:r>
+            <w:r>
+              <w:rPr>
+                <w:noProof/>
+                <w:webHidden/>
+              </w:rPr>
+              <w:fldChar w:fldCharType="separate"/>
+            </w:r>
+            <w:r>
+              <w:rPr>
+                <w:noProof/>
+                <w:webHidden/>
+              </w:rPr>
+              <w:t>3</w:t>
+            </w:r>
+            <w:r>
+              <w:rPr>
+                <w:noProof/>
+                <w:webHidden/>
+              </w:rPr>
+              <w:fldChar w:fldCharType="end"/>
+            </w:r>
+          </w:hyperlink>
+        </w:p>
+        <w:p>
+          <w:pPr>
+            <w:pStyle w:val="Spistreci1"/>
+            <w:tabs>
+              <w:tab w:val="left" w:pos="440"/>
+              <w:tab w:val="right" w:leader="dot" w:pos="8656"/>
+            </w:tabs>
+            <w:rPr>
+              <w:rFonts w:asciiTheme="minorHAnsi" w:eastAsiaTheme="minorEastAsia" w:hAnsiTheme="minorHAnsi" w:cstheme="minorBidi"/>
+              <w:noProof/>
+              <w:sz w:val="22"/>
+              <w:szCs w:val="22"/>
+            </w:rPr>
+          </w:pPr>
+          <w:hyperlink w:anchor="_Toc85970108" w:history="1">
             <w:r>
               <w:rPr>
                 <w:rStyle w:val="Hipercze"/>
                 <w:rFonts w:eastAsiaTheme="majorEastAsia"/>
                 <w:noProof/>
-                <w:szCs w:val="24"/>
-              </w:rPr>
-              <w:t>Wstęp</w:t>
-            </w:r>
-            <w:r>
-              <w:rPr>
-                <w:noProof/>
-                <w:webHidden/>
-                <w:szCs w:val="24"/>
+              </w:rPr>
+              <w:t>1.</w:t>
+            </w:r>
+            <w:r>
+              <w:rPr>
+                <w:rFonts w:asciiTheme="minorHAnsi" w:eastAsiaTheme="minorEastAsia" w:hAnsiTheme="minorHAnsi" w:cstheme="minorBidi"/>
+                <w:noProof/>
+                <w:sz w:val="22"/>
+                <w:szCs w:val="22"/>
               </w:rPr>
               <w:tab/>
             </w:r>
             <w:r>
               <w:rPr>
-                <w:noProof/>
-                <w:webHidden/>
-                <w:szCs w:val="24"/>
+                <w:rStyle w:val="Hipercze"/>
+                <w:rFonts w:eastAsiaTheme="majorEastAsia"/>
+                <w:noProof/>
+              </w:rPr>
+              <w:t>Zarządzanie budżetem domowym</w:t>
+            </w:r>
+            <w:r>
+              <w:rPr>
+                <w:noProof/>
+                <w:webHidden/>
+              </w:rPr>
+              <w:tab/>
+            </w:r>
+            <w:r>
+              <w:rPr>
+                <w:noProof/>
+                <w:webHidden/>
               </w:rPr>
               <w:fldChar w:fldCharType="begin"/>
             </w:r>
@@ -516,22 +586,19 @@
               <w:rPr>
                 <w:noProof/>
                 <w:webHidden/>
-                <w:szCs w:val="24"/>
-              </w:rPr>
-              <w:instrText xml:space="preserve"> PAGEREF _Toc85842819 \h </w:instrText>
-            </w:r>
-            <w:r>
-              <w:rPr>
-                <w:noProof/>
-                <w:webHidden/>
-                <w:szCs w:val="24"/>
-              </w:rPr>
-            </w:r>
-            <w:r>
-              <w:rPr>
-                <w:noProof/>
-                <w:webHidden/>
-                <w:szCs w:val="24"/>
+              </w:rPr>
+              <w:instrText xml:space="preserve"> PAGEREF _Toc85970108 \h </w:instrText>
+            </w:r>
+            <w:r>
+              <w:rPr>
+                <w:noProof/>
+                <w:webHidden/>
+              </w:rPr>
+            </w:r>
+            <w:r>
+              <w:rPr>
+                <w:noProof/>
+                <w:webHidden/>
               </w:rPr>
               <w:fldChar w:fldCharType="separate"/>
             </w:r>
@@ -539,7 +606,6 @@
               <w:rPr>
                 <w:noProof/>
                 <w:webHidden/>
-                <w:szCs w:val="24"/>
               </w:rPr>
               <w:t>3</w:t>
             </w:r>
@@ -547,7 +613,6 @@
               <w:rPr>
                 <w:noProof/>
                 <w:webHidden/>
-                <w:szCs w:val="24"/>
               </w:rPr>
               <w:fldChar w:fldCharType="end"/>
             </w:r>
@@ -558,21 +623,21 @@
             <w:pStyle w:val="Spistreci1"/>
             <w:tabs>
               <w:tab w:val="left" w:pos="660"/>
-              <w:tab w:val="right" w:leader="dot" w:pos="9062"/>
+              <w:tab w:val="right" w:leader="dot" w:pos="8656"/>
             </w:tabs>
             <w:rPr>
               <w:rFonts w:asciiTheme="minorHAnsi" w:eastAsiaTheme="minorEastAsia" w:hAnsiTheme="minorHAnsi" w:cstheme="minorBidi"/>
               <w:noProof/>
-              <w:szCs w:val="24"/>
+              <w:sz w:val="22"/>
+              <w:szCs w:val="22"/>
             </w:rPr>
           </w:pPr>
-          <w:hyperlink w:anchor="_Toc85842820" w:history="1">
+          <w:hyperlink w:anchor="_Toc85970109" w:history="1">
             <w:r>
               <w:rPr>
                 <w:rStyle w:val="Hipercze"/>
                 <w:rFonts w:eastAsiaTheme="majorEastAsia"/>
                 <w:noProof/>
-                <w:szCs w:val="24"/>
               </w:rPr>
               <w:t>1.1.</w:t>
             </w:r>
@@ -580,7 +645,8 @@
               <w:rPr>
                 <w:rFonts w:asciiTheme="minorHAnsi" w:eastAsiaTheme="minorEastAsia" w:hAnsiTheme="minorHAnsi" w:cstheme="minorBidi"/>
                 <w:noProof/>
-                <w:szCs w:val="24"/>
+                <w:sz w:val="22"/>
+                <w:szCs w:val="22"/>
               </w:rPr>
               <w:tab/>
             </w:r>
@@ -589,15 +655,13 @@
                 <w:rStyle w:val="Hipercze"/>
                 <w:rFonts w:eastAsiaTheme="majorEastAsia"/>
                 <w:noProof/>
-                <w:szCs w:val="24"/>
-              </w:rPr>
-              <w:t>Zarządzanie budżetem domowym</w:t>
-            </w:r>
-            <w:r>
-              <w:rPr>
-                <w:noProof/>
-                <w:webHidden/>
-                <w:szCs w:val="24"/>
+              </w:rPr>
+              <w:t>Cel projektu</w:t>
+            </w:r>
+            <w:r>
+              <w:rPr>
+                <w:noProof/>
+                <w:webHidden/>
               </w:rPr>
               <w:tab/>
             </w:r>
@@ -605,7 +669,6 @@
               <w:rPr>
                 <w:noProof/>
                 <w:webHidden/>
-                <w:szCs w:val="24"/>
               </w:rPr>
               <w:fldChar w:fldCharType="begin"/>
             </w:r>
@@ -613,22 +676,19 @@
               <w:rPr>
                 <w:noProof/>
                 <w:webHidden/>
-                <w:szCs w:val="24"/>
-              </w:rPr>
-              <w:instrText xml:space="preserve"> PAGEREF _Toc85842820 \h </w:instrText>
-            </w:r>
-            <w:r>
-              <w:rPr>
-                <w:noProof/>
-                <w:webHidden/>
-                <w:szCs w:val="24"/>
-              </w:rPr>
-            </w:r>
-            <w:r>
-              <w:rPr>
-                <w:noProof/>
-                <w:webHidden/>
-                <w:szCs w:val="24"/>
+              </w:rPr>
+              <w:instrText xml:space="preserve"> PAGEREF _Toc85970109 \h </w:instrText>
+            </w:r>
+            <w:r>
+              <w:rPr>
+                <w:noProof/>
+                <w:webHidden/>
+              </w:rPr>
+            </w:r>
+            <w:r>
+              <w:rPr>
+                <w:noProof/>
+                <w:webHidden/>
               </w:rPr>
               <w:fldChar w:fldCharType="separate"/>
             </w:r>
@@ -636,7 +696,6 @@
               <w:rPr>
                 <w:noProof/>
                 <w:webHidden/>
-                <w:szCs w:val="24"/>
               </w:rPr>
               <w:t>3</w:t>
             </w:r>
@@ -644,7 +703,186 @@
               <w:rPr>
                 <w:noProof/>
                 <w:webHidden/>
-                <w:szCs w:val="24"/>
+              </w:rPr>
+              <w:fldChar w:fldCharType="end"/>
+            </w:r>
+          </w:hyperlink>
+        </w:p>
+        <w:p>
+          <w:pPr>
+            <w:pStyle w:val="Spistreci1"/>
+            <w:tabs>
+              <w:tab w:val="left" w:pos="440"/>
+              <w:tab w:val="right" w:leader="dot" w:pos="8656"/>
+            </w:tabs>
+            <w:rPr>
+              <w:rFonts w:asciiTheme="minorHAnsi" w:eastAsiaTheme="minorEastAsia" w:hAnsiTheme="minorHAnsi" w:cstheme="minorBidi"/>
+              <w:noProof/>
+              <w:sz w:val="22"/>
+              <w:szCs w:val="22"/>
+            </w:rPr>
+          </w:pPr>
+          <w:hyperlink w:anchor="_Toc85970110" w:history="1">
+            <w:r>
+              <w:rPr>
+                <w:rStyle w:val="Hipercze"/>
+                <w:rFonts w:eastAsiaTheme="majorEastAsia"/>
+                <w:noProof/>
+              </w:rPr>
+              <w:t>2.</w:t>
+            </w:r>
+            <w:r>
+              <w:rPr>
+                <w:rFonts w:asciiTheme="minorHAnsi" w:eastAsiaTheme="minorEastAsia" w:hAnsiTheme="minorHAnsi" w:cstheme="minorBidi"/>
+                <w:noProof/>
+                <w:sz w:val="22"/>
+                <w:szCs w:val="22"/>
+              </w:rPr>
+              <w:tab/>
+            </w:r>
+            <w:r>
+              <w:rPr>
+                <w:rStyle w:val="Hipercze"/>
+                <w:rFonts w:eastAsiaTheme="majorEastAsia"/>
+                <w:noProof/>
+              </w:rPr>
+              <w:t>Koncepcje oraz funkcjonalności systemowe</w:t>
+            </w:r>
+            <w:r>
+              <w:rPr>
+                <w:noProof/>
+                <w:webHidden/>
+              </w:rPr>
+              <w:tab/>
+            </w:r>
+            <w:r>
+              <w:rPr>
+                <w:noProof/>
+                <w:webHidden/>
+              </w:rPr>
+              <w:fldChar w:fldCharType="begin"/>
+            </w:r>
+            <w:r>
+              <w:rPr>
+                <w:noProof/>
+                <w:webHidden/>
+              </w:rPr>
+              <w:instrText xml:space="preserve"> PAGEREF _Toc85970110 \h </w:instrText>
+            </w:r>
+            <w:r>
+              <w:rPr>
+                <w:noProof/>
+                <w:webHidden/>
+              </w:rPr>
+            </w:r>
+            <w:r>
+              <w:rPr>
+                <w:noProof/>
+                <w:webHidden/>
+              </w:rPr>
+              <w:fldChar w:fldCharType="separate"/>
+            </w:r>
+            <w:r>
+              <w:rPr>
+                <w:noProof/>
+                <w:webHidden/>
+              </w:rPr>
+              <w:t>4</w:t>
+            </w:r>
+            <w:r>
+              <w:rPr>
+                <w:noProof/>
+                <w:webHidden/>
+              </w:rPr>
+              <w:fldChar w:fldCharType="end"/>
+            </w:r>
+          </w:hyperlink>
+        </w:p>
+        <w:p>
+          <w:pPr>
+            <w:pStyle w:val="Spistreci1"/>
+            <w:tabs>
+              <w:tab w:val="left" w:pos="440"/>
+              <w:tab w:val="right" w:leader="dot" w:pos="8656"/>
+            </w:tabs>
+            <w:rPr>
+              <w:rFonts w:asciiTheme="minorHAnsi" w:eastAsiaTheme="minorEastAsia" w:hAnsiTheme="minorHAnsi" w:cstheme="minorBidi"/>
+              <w:noProof/>
+              <w:sz w:val="22"/>
+              <w:szCs w:val="22"/>
+            </w:rPr>
+          </w:pPr>
+          <w:hyperlink w:anchor="_Toc85970111" w:history="1">
+            <w:r>
+              <w:rPr>
+                <w:rStyle w:val="Hipercze"/>
+                <w:rFonts w:eastAsiaTheme="majorEastAsia"/>
+                <w:noProof/>
+              </w:rPr>
+              <w:t>3.</w:t>
+            </w:r>
+            <w:r>
+              <w:rPr>
+                <w:rFonts w:asciiTheme="minorHAnsi" w:eastAsiaTheme="minorEastAsia" w:hAnsiTheme="minorHAnsi" w:cstheme="minorBidi"/>
+                <w:noProof/>
+                <w:sz w:val="22"/>
+                <w:szCs w:val="22"/>
+              </w:rPr>
+              <w:tab/>
+            </w:r>
+            <w:r>
+              <w:rPr>
+                <w:rStyle w:val="Hipercze"/>
+                <w:rFonts w:eastAsiaTheme="majorEastAsia"/>
+                <w:noProof/>
+              </w:rPr>
+              <w:t>Rozwiązania technologiczne</w:t>
+            </w:r>
+            <w:r>
+              <w:rPr>
+                <w:noProof/>
+                <w:webHidden/>
+              </w:rPr>
+              <w:tab/>
+            </w:r>
+            <w:r>
+              <w:rPr>
+                <w:noProof/>
+                <w:webHidden/>
+              </w:rPr>
+              <w:fldChar w:fldCharType="begin"/>
+            </w:r>
+            <w:r>
+              <w:rPr>
+                <w:noProof/>
+                <w:webHidden/>
+              </w:rPr>
+              <w:instrText xml:space="preserve"> PAGEREF _Toc85970111 \h </w:instrText>
+            </w:r>
+            <w:r>
+              <w:rPr>
+                <w:noProof/>
+                <w:webHidden/>
+              </w:rPr>
+            </w:r>
+            <w:r>
+              <w:rPr>
+                <w:noProof/>
+                <w:webHidden/>
+              </w:rPr>
+              <w:fldChar w:fldCharType="separate"/>
+            </w:r>
+            <w:r>
+              <w:rPr>
+                <w:noProof/>
+                <w:webHidden/>
+              </w:rPr>
+              <w:t>5</w:t>
+            </w:r>
+            <w:r>
+              <w:rPr>
+                <w:noProof/>
+                <w:webHidden/>
               </w:rPr>
               <w:fldChar w:fldCharType="end"/>
             </w:r>
@@ -655,29 +893,30 @@
             <w:pStyle w:val="Spistreci1"/>
             <w:tabs>
               <w:tab w:val="left" w:pos="660"/>
-              <w:tab w:val="right" w:leader="dot" w:pos="9062"/>
+              <w:tab w:val="right" w:leader="dot" w:pos="8656"/>
             </w:tabs>
             <w:rPr>
               <w:rFonts w:asciiTheme="minorHAnsi" w:eastAsiaTheme="minorEastAsia" w:hAnsiTheme="minorHAnsi" w:cstheme="minorBidi"/>
               <w:noProof/>
-              <w:szCs w:val="24"/>
+              <w:sz w:val="22"/>
+              <w:szCs w:val="22"/>
             </w:rPr>
           </w:pPr>
-          <w:hyperlink w:anchor="_Toc85842821" w:history="1">
+          <w:hyperlink w:anchor="_Toc85970112" w:history="1">
             <w:r>
               <w:rPr>
                 <w:rStyle w:val="Hipercze"/>
                 <w:rFonts w:eastAsiaTheme="majorEastAsia"/>
                 <w:noProof/>
-                <w:szCs w:val="24"/>
-              </w:rPr>
-              <w:t>1.2.</w:t>
+              </w:rPr>
+              <w:t>3.1.</w:t>
             </w:r>
             <w:r>
               <w:rPr>
                 <w:rFonts w:asciiTheme="minorHAnsi" w:eastAsiaTheme="minorEastAsia" w:hAnsiTheme="minorHAnsi" w:cstheme="minorBidi"/>
                 <w:noProof/>
-                <w:szCs w:val="24"/>
+                <w:sz w:val="22"/>
+                <w:szCs w:val="22"/>
               </w:rPr>
               <w:tab/>
             </w:r>
@@ -686,15 +925,13 @@
                 <w:rStyle w:val="Hipercze"/>
                 <w:rFonts w:eastAsiaTheme="majorEastAsia"/>
                 <w:noProof/>
-                <w:szCs w:val="24"/>
-              </w:rPr>
-              <w:t>Cel projektu</w:t>
-            </w:r>
-            <w:r>
-              <w:rPr>
-                <w:noProof/>
-                <w:webHidden/>
-                <w:szCs w:val="24"/>
+              </w:rPr>
+              <w:t>Back-end</w:t>
+            </w:r>
+            <w:r>
+              <w:rPr>
+                <w:noProof/>
+                <w:webHidden/>
               </w:rPr>
               <w:tab/>
             </w:r>
@@ -702,7 +939,6 @@
               <w:rPr>
                 <w:noProof/>
                 <w:webHidden/>
-                <w:szCs w:val="24"/>
               </w:rPr>
               <w:fldChar w:fldCharType="begin"/>
             </w:r>
@@ -710,22 +946,19 @@
               <w:rPr>
                 <w:noProof/>
                 <w:webHidden/>
-                <w:szCs w:val="24"/>
-              </w:rPr>
-              <w:instrText xml:space="preserve"> PAGEREF _Toc85842821 \h </w:instrText>
-            </w:r>
-            <w:r>
-              <w:rPr>
-                <w:noProof/>
-                <w:webHidden/>
-                <w:szCs w:val="24"/>
-              </w:rPr>
-            </w:r>
-            <w:r>
-              <w:rPr>
-                <w:noProof/>
-                <w:webHidden/>
-                <w:szCs w:val="24"/>
+              </w:rPr>
+              <w:instrText xml:space="preserve"> PAGEREF _Toc85970112 \h </w:instrText>
+            </w:r>
+            <w:r>
+              <w:rPr>
+                <w:noProof/>
+                <w:webHidden/>
+              </w:rPr>
+            </w:r>
+            <w:r>
+              <w:rPr>
+                <w:noProof/>
+                <w:webHidden/>
               </w:rPr>
               <w:fldChar w:fldCharType="separate"/>
             </w:r>
@@ -733,15 +966,553 @@
               <w:rPr>
                 <w:noProof/>
                 <w:webHidden/>
-                <w:szCs w:val="24"/>
-              </w:rPr>
-              <w:t>3</w:t>
-            </w:r>
-            <w:r>
-              <w:rPr>
-                <w:noProof/>
-                <w:webHidden/>
-                <w:szCs w:val="24"/>
+              </w:rPr>
+              <w:t>5</w:t>
+            </w:r>
+            <w:r>
+              <w:rPr>
+                <w:noProof/>
+                <w:webHidden/>
+              </w:rPr>
+              <w:fldChar w:fldCharType="end"/>
+            </w:r>
+          </w:hyperlink>
+        </w:p>
+        <w:p>
+          <w:pPr>
+            <w:pStyle w:val="Spistreci1"/>
+            <w:tabs>
+              <w:tab w:val="left" w:pos="880"/>
+              <w:tab w:val="right" w:leader="dot" w:pos="8656"/>
+            </w:tabs>
+            <w:rPr>
+              <w:rFonts w:asciiTheme="minorHAnsi" w:eastAsiaTheme="minorEastAsia" w:hAnsiTheme="minorHAnsi" w:cstheme="minorBidi"/>
+              <w:noProof/>
+              <w:sz w:val="22"/>
+              <w:szCs w:val="22"/>
+            </w:rPr>
+          </w:pPr>
+          <w:hyperlink w:anchor="_Toc85970113" w:history="1">
+            <w:r>
+              <w:rPr>
+                <w:rStyle w:val="Hipercze"/>
+                <w:rFonts w:eastAsiaTheme="majorEastAsia"/>
+                <w:noProof/>
+              </w:rPr>
+              <w:t>3.1.1.</w:t>
+            </w:r>
+            <w:r>
+              <w:rPr>
+                <w:rFonts w:asciiTheme="minorHAnsi" w:eastAsiaTheme="minorEastAsia" w:hAnsiTheme="minorHAnsi" w:cstheme="minorBidi"/>
+                <w:noProof/>
+                <w:sz w:val="22"/>
+                <w:szCs w:val="22"/>
+              </w:rPr>
+              <w:tab/>
+            </w:r>
+            <w:r>
+              <w:rPr>
+                <w:rStyle w:val="Hipercze"/>
+                <w:rFonts w:eastAsiaTheme="majorEastAsia"/>
+                <w:noProof/>
+              </w:rPr>
+              <w:t>Kotlin</w:t>
+            </w:r>
+            <w:r>
+              <w:rPr>
+                <w:noProof/>
+                <w:webHidden/>
+              </w:rPr>
+              <w:tab/>
+            </w:r>
+            <w:r>
+              <w:rPr>
+                <w:noProof/>
+                <w:webHidden/>
+              </w:rPr>
+              <w:fldChar w:fldCharType="begin"/>
+            </w:r>
+            <w:r>
+              <w:rPr>
+                <w:noProof/>
+                <w:webHidden/>
+              </w:rPr>
+              <w:instrText xml:space="preserve"> PAGEREF _Toc85970113 \h </w:instrText>
+            </w:r>
+            <w:r>
+              <w:rPr>
+                <w:noProof/>
+                <w:webHidden/>
+              </w:rPr>
+            </w:r>
+            <w:r>
+              <w:rPr>
+                <w:noProof/>
+                <w:webHidden/>
+              </w:rPr>
+              <w:fldChar w:fldCharType="separate"/>
+            </w:r>
+            <w:r>
+              <w:rPr>
+                <w:noProof/>
+                <w:webHidden/>
+              </w:rPr>
+              <w:t>5</w:t>
+            </w:r>
+            <w:r>
+              <w:rPr>
+                <w:noProof/>
+                <w:webHidden/>
+              </w:rPr>
+              <w:fldChar w:fldCharType="end"/>
+            </w:r>
+          </w:hyperlink>
+        </w:p>
+        <w:p>
+          <w:pPr>
+            <w:pStyle w:val="Spistreci1"/>
+            <w:tabs>
+              <w:tab w:val="left" w:pos="660"/>
+              <w:tab w:val="right" w:leader="dot" w:pos="8656"/>
+            </w:tabs>
+            <w:rPr>
+              <w:rFonts w:asciiTheme="minorHAnsi" w:eastAsiaTheme="minorEastAsia" w:hAnsiTheme="minorHAnsi" w:cstheme="minorBidi"/>
+              <w:noProof/>
+              <w:sz w:val="22"/>
+              <w:szCs w:val="22"/>
+            </w:rPr>
+          </w:pPr>
+          <w:hyperlink w:anchor="_Toc85970114" w:history="1">
+            <w:r>
+              <w:rPr>
+                <w:rStyle w:val="Hipercze"/>
+                <w:rFonts w:eastAsiaTheme="majorEastAsia"/>
+                <w:noProof/>
+              </w:rPr>
+              <w:t>3.2.</w:t>
+            </w:r>
+            <w:r>
+              <w:rPr>
+                <w:rFonts w:asciiTheme="minorHAnsi" w:eastAsiaTheme="minorEastAsia" w:hAnsiTheme="minorHAnsi" w:cstheme="minorBidi"/>
+                <w:noProof/>
+                <w:sz w:val="22"/>
+                <w:szCs w:val="22"/>
+              </w:rPr>
+              <w:tab/>
+            </w:r>
+            <w:r>
+              <w:rPr>
+                <w:rStyle w:val="Hipercze"/>
+                <w:rFonts w:eastAsiaTheme="majorEastAsia"/>
+                <w:noProof/>
+              </w:rPr>
+              <w:t>Front-end</w:t>
+            </w:r>
+            <w:r>
+              <w:rPr>
+                <w:noProof/>
+                <w:webHidden/>
+              </w:rPr>
+              <w:tab/>
+            </w:r>
+            <w:r>
+              <w:rPr>
+                <w:noProof/>
+                <w:webHidden/>
+              </w:rPr>
+              <w:fldChar w:fldCharType="begin"/>
+            </w:r>
+            <w:r>
+              <w:rPr>
+                <w:noProof/>
+                <w:webHidden/>
+              </w:rPr>
+              <w:instrText xml:space="preserve"> PAGEREF _Toc85970114 \h </w:instrText>
+            </w:r>
+            <w:r>
+              <w:rPr>
+                <w:noProof/>
+                <w:webHidden/>
+              </w:rPr>
+            </w:r>
+            <w:r>
+              <w:rPr>
+                <w:noProof/>
+                <w:webHidden/>
+              </w:rPr>
+              <w:fldChar w:fldCharType="separate"/>
+            </w:r>
+            <w:r>
+              <w:rPr>
+                <w:noProof/>
+                <w:webHidden/>
+              </w:rPr>
+              <w:t>5</w:t>
+            </w:r>
+            <w:r>
+              <w:rPr>
+                <w:noProof/>
+                <w:webHidden/>
+              </w:rPr>
+              <w:fldChar w:fldCharType="end"/>
+            </w:r>
+          </w:hyperlink>
+        </w:p>
+        <w:p>
+          <w:pPr>
+            <w:pStyle w:val="Spistreci1"/>
+            <w:tabs>
+              <w:tab w:val="left" w:pos="880"/>
+              <w:tab w:val="right" w:leader="dot" w:pos="8656"/>
+            </w:tabs>
+            <w:rPr>
+              <w:rFonts w:asciiTheme="minorHAnsi" w:eastAsiaTheme="minorEastAsia" w:hAnsiTheme="minorHAnsi" w:cstheme="minorBidi"/>
+              <w:noProof/>
+              <w:sz w:val="22"/>
+              <w:szCs w:val="22"/>
+            </w:rPr>
+          </w:pPr>
+          <w:hyperlink w:anchor="_Toc85970115" w:history="1">
+            <w:r>
+              <w:rPr>
+                <w:rStyle w:val="Hipercze"/>
+                <w:rFonts w:eastAsiaTheme="majorEastAsia"/>
+                <w:noProof/>
+              </w:rPr>
+              <w:t>3.2.1.</w:t>
+            </w:r>
+            <w:r>
+              <w:rPr>
+                <w:rFonts w:asciiTheme="minorHAnsi" w:eastAsiaTheme="minorEastAsia" w:hAnsiTheme="minorHAnsi" w:cstheme="minorBidi"/>
+                <w:noProof/>
+                <w:sz w:val="22"/>
+                <w:szCs w:val="22"/>
+              </w:rPr>
+              <w:tab/>
+            </w:r>
+            <w:r>
+              <w:rPr>
+                <w:rStyle w:val="Hipercze"/>
+                <w:rFonts w:eastAsiaTheme="majorEastAsia"/>
+                <w:noProof/>
+              </w:rPr>
+              <w:t>TypeScript</w:t>
+            </w:r>
+            <w:r>
+              <w:rPr>
+                <w:noProof/>
+                <w:webHidden/>
+              </w:rPr>
+              <w:tab/>
+            </w:r>
+            <w:r>
+              <w:rPr>
+                <w:noProof/>
+                <w:webHidden/>
+              </w:rPr>
+              <w:fldChar w:fldCharType="begin"/>
+            </w:r>
+            <w:r>
+              <w:rPr>
+                <w:noProof/>
+                <w:webHidden/>
+              </w:rPr>
+              <w:instrText xml:space="preserve"> PAGEREF _Toc85970115 \h </w:instrText>
+            </w:r>
+            <w:r>
+              <w:rPr>
+                <w:noProof/>
+                <w:webHidden/>
+              </w:rPr>
+            </w:r>
+            <w:r>
+              <w:rPr>
+                <w:noProof/>
+                <w:webHidden/>
+              </w:rPr>
+              <w:fldChar w:fldCharType="separate"/>
+            </w:r>
+            <w:r>
+              <w:rPr>
+                <w:noProof/>
+                <w:webHidden/>
+              </w:rPr>
+              <w:t>5</w:t>
+            </w:r>
+            <w:r>
+              <w:rPr>
+                <w:noProof/>
+                <w:webHidden/>
+              </w:rPr>
+              <w:fldChar w:fldCharType="end"/>
+            </w:r>
+          </w:hyperlink>
+        </w:p>
+        <w:p>
+          <w:pPr>
+            <w:pStyle w:val="Spistreci1"/>
+            <w:tabs>
+              <w:tab w:val="left" w:pos="660"/>
+              <w:tab w:val="right" w:leader="dot" w:pos="8656"/>
+            </w:tabs>
+            <w:rPr>
+              <w:rFonts w:asciiTheme="minorHAnsi" w:eastAsiaTheme="minorEastAsia" w:hAnsiTheme="minorHAnsi" w:cstheme="minorBidi"/>
+              <w:noProof/>
+              <w:sz w:val="22"/>
+              <w:szCs w:val="22"/>
+            </w:rPr>
+          </w:pPr>
+          <w:hyperlink w:anchor="_Toc85970116" w:history="1">
+            <w:r>
+              <w:rPr>
+                <w:rStyle w:val="Hipercze"/>
+                <w:rFonts w:eastAsiaTheme="majorEastAsia"/>
+                <w:noProof/>
+              </w:rPr>
+              <w:t>3.3.</w:t>
+            </w:r>
+            <w:r>
+              <w:rPr>
+                <w:rFonts w:asciiTheme="minorHAnsi" w:eastAsiaTheme="minorEastAsia" w:hAnsiTheme="minorHAnsi" w:cstheme="minorBidi"/>
+                <w:noProof/>
+                <w:sz w:val="22"/>
+                <w:szCs w:val="22"/>
+              </w:rPr>
+              <w:tab/>
+            </w:r>
+            <w:r>
+              <w:rPr>
+                <w:rStyle w:val="Hipercze"/>
+                <w:rFonts w:eastAsiaTheme="majorEastAsia"/>
+                <w:noProof/>
+              </w:rPr>
+              <w:t>Baza danych</w:t>
+            </w:r>
+            <w:r>
+              <w:rPr>
+                <w:noProof/>
+                <w:webHidden/>
+              </w:rPr>
+              <w:tab/>
+            </w:r>
+            <w:r>
+              <w:rPr>
+                <w:noProof/>
+                <w:webHidden/>
+              </w:rPr>
+              <w:fldChar w:fldCharType="begin"/>
+            </w:r>
+            <w:r>
+              <w:rPr>
+                <w:noProof/>
+                <w:webHidden/>
+              </w:rPr>
+              <w:instrText xml:space="preserve"> PAGEREF _Toc85970116 \h </w:instrText>
+            </w:r>
+            <w:r>
+              <w:rPr>
+                <w:noProof/>
+                <w:webHidden/>
+              </w:rPr>
+            </w:r>
+            <w:r>
+              <w:rPr>
+                <w:noProof/>
+                <w:webHidden/>
+              </w:rPr>
+              <w:fldChar w:fldCharType="separate"/>
+            </w:r>
+            <w:r>
+              <w:rPr>
+                <w:noProof/>
+                <w:webHidden/>
+              </w:rPr>
+              <w:t>5</w:t>
+            </w:r>
+            <w:r>
+              <w:rPr>
+                <w:noProof/>
+                <w:webHidden/>
+              </w:rPr>
+              <w:fldChar w:fldCharType="end"/>
+            </w:r>
+          </w:hyperlink>
+        </w:p>
+        <w:p>
+          <w:pPr>
+            <w:pStyle w:val="Spistreci1"/>
+            <w:tabs>
+              <w:tab w:val="left" w:pos="660"/>
+              <w:tab w:val="right" w:leader="dot" w:pos="8656"/>
+            </w:tabs>
+            <w:rPr>
+              <w:rFonts w:asciiTheme="minorHAnsi" w:eastAsiaTheme="minorEastAsia" w:hAnsiTheme="minorHAnsi" w:cstheme="minorBidi"/>
+              <w:noProof/>
+              <w:sz w:val="22"/>
+              <w:szCs w:val="22"/>
+            </w:rPr>
+          </w:pPr>
+          <w:hyperlink w:anchor="_Toc85970117" w:history="1">
+            <w:r>
+              <w:rPr>
+                <w:rStyle w:val="Hipercze"/>
+                <w:rFonts w:eastAsiaTheme="majorEastAsia"/>
+                <w:noProof/>
+              </w:rPr>
+              <w:t>3.4.</w:t>
+            </w:r>
+            <w:r>
+              <w:rPr>
+                <w:rFonts w:asciiTheme="minorHAnsi" w:eastAsiaTheme="minorEastAsia" w:hAnsiTheme="minorHAnsi" w:cstheme="minorBidi"/>
+                <w:noProof/>
+                <w:sz w:val="22"/>
+                <w:szCs w:val="22"/>
+              </w:rPr>
+              <w:tab/>
+            </w:r>
+            <w:r>
+              <w:rPr>
+                <w:rStyle w:val="Hipercze"/>
+                <w:rFonts w:eastAsiaTheme="majorEastAsia"/>
+                <w:noProof/>
+              </w:rPr>
+              <w:t>Narzędzia programistyczne</w:t>
+            </w:r>
+            <w:r>
+              <w:rPr>
+                <w:noProof/>
+                <w:webHidden/>
+              </w:rPr>
+              <w:tab/>
+            </w:r>
+            <w:r>
+              <w:rPr>
+                <w:noProof/>
+                <w:webHidden/>
+              </w:rPr>
+              <w:fldChar w:fldCharType="begin"/>
+            </w:r>
+            <w:r>
+              <w:rPr>
+                <w:noProof/>
+                <w:webHidden/>
+              </w:rPr>
+              <w:instrText xml:space="preserve"> PAGEREF _Toc85970117 \h </w:instrText>
+            </w:r>
+            <w:r>
+              <w:rPr>
+                <w:noProof/>
+                <w:webHidden/>
+              </w:rPr>
+            </w:r>
+            <w:r>
+              <w:rPr>
+                <w:noProof/>
+                <w:webHidden/>
+              </w:rPr>
+              <w:fldChar w:fldCharType="separate"/>
+            </w:r>
+            <w:r>
+              <w:rPr>
+                <w:noProof/>
+                <w:webHidden/>
+              </w:rPr>
+              <w:t>5</w:t>
+            </w:r>
+            <w:r>
+              <w:rPr>
+                <w:noProof/>
+                <w:webHidden/>
+              </w:rPr>
+              <w:fldChar w:fldCharType="end"/>
+            </w:r>
+          </w:hyperlink>
+        </w:p>
+        <w:p>
+          <w:pPr>
+            <w:pStyle w:val="Spistreci1"/>
+            <w:tabs>
+              <w:tab w:val="left" w:pos="660"/>
+              <w:tab w:val="right" w:leader="dot" w:pos="8656"/>
+            </w:tabs>
+            <w:rPr>
+              <w:rFonts w:asciiTheme="minorHAnsi" w:eastAsiaTheme="minorEastAsia" w:hAnsiTheme="minorHAnsi" w:cstheme="minorBidi"/>
+              <w:noProof/>
+              <w:sz w:val="22"/>
+              <w:szCs w:val="22"/>
+            </w:rPr>
+          </w:pPr>
+          <w:hyperlink w:anchor="_Toc85970118" w:history="1">
+            <w:r>
+              <w:rPr>
+                <w:rStyle w:val="Hipercze"/>
+                <w:rFonts w:eastAsiaTheme="majorEastAsia"/>
+                <w:noProof/>
+              </w:rPr>
+              <w:t>3.5.</w:t>
+            </w:r>
+            <w:r>
+              <w:rPr>
+                <w:rFonts w:asciiTheme="minorHAnsi" w:eastAsiaTheme="minorEastAsia" w:hAnsiTheme="minorHAnsi" w:cstheme="minorBidi"/>
+                <w:noProof/>
+                <w:sz w:val="22"/>
+                <w:szCs w:val="22"/>
+              </w:rPr>
+              <w:tab/>
+            </w:r>
+            <w:r>
+              <w:rPr>
+                <w:rStyle w:val="Hipercze"/>
+                <w:rFonts w:eastAsiaTheme="majorEastAsia"/>
+                <w:noProof/>
+              </w:rPr>
+              <w:t>Inne rozwiązania technologiczne</w:t>
+            </w:r>
+            <w:r>
+              <w:rPr>
+                <w:noProof/>
+                <w:webHidden/>
+              </w:rPr>
+              <w:tab/>
+            </w:r>
+            <w:r>
+              <w:rPr>
+                <w:noProof/>
+                <w:webHidden/>
+              </w:rPr>
+              <w:fldChar w:fldCharType="begin"/>
+            </w:r>
+            <w:r>
+              <w:rPr>
+                <w:noProof/>
+                <w:webHidden/>
+              </w:rPr>
+              <w:instrText xml:space="preserve"> PAGEREF _Toc85970118 \h </w:instrText>
+            </w:r>
+            <w:r>
+              <w:rPr>
+                <w:noProof/>
+                <w:webHidden/>
+              </w:rPr>
+            </w:r>
+            <w:r>
+              <w:rPr>
+                <w:noProof/>
+                <w:webHidden/>
+              </w:rPr>
+              <w:fldChar w:fldCharType="separate"/>
+            </w:r>
+            <w:r>
+              <w:rPr>
+                <w:noProof/>
+                <w:webHidden/>
+              </w:rPr>
+              <w:t>5</w:t>
+            </w:r>
+            <w:r>
+              <w:rPr>
+                <w:noProof/>
+                <w:webHidden/>
               </w:rPr>
               <w:fldChar w:fldCharType="end"/>
             </w:r>
@@ -752,29 +1523,30 @@
             <w:pStyle w:val="Spistreci1"/>
             <w:tabs>
               <w:tab w:val="left" w:pos="440"/>
-              <w:tab w:val="right" w:leader="dot" w:pos="9062"/>
+              <w:tab w:val="right" w:leader="dot" w:pos="8656"/>
             </w:tabs>
             <w:rPr>
               <w:rFonts w:asciiTheme="minorHAnsi" w:eastAsiaTheme="minorEastAsia" w:hAnsiTheme="minorHAnsi" w:cstheme="minorBidi"/>
               <w:noProof/>
-              <w:szCs w:val="24"/>
+              <w:sz w:val="22"/>
+              <w:szCs w:val="22"/>
             </w:rPr>
           </w:pPr>
-          <w:hyperlink w:anchor="_Toc85842822" w:history="1">
+          <w:hyperlink w:anchor="_Toc85970119" w:history="1">
             <w:r>
               <w:rPr>
                 <w:rStyle w:val="Hipercze"/>
                 <w:rFonts w:eastAsiaTheme="majorEastAsia"/>
                 <w:noProof/>
-                <w:szCs w:val="24"/>
-              </w:rPr>
-              <w:t>2.</w:t>
+              </w:rPr>
+              <w:t>4.</w:t>
             </w:r>
             <w:r>
               <w:rPr>
                 <w:rFonts w:asciiTheme="minorHAnsi" w:eastAsiaTheme="minorEastAsia" w:hAnsiTheme="minorHAnsi" w:cstheme="minorBidi"/>
                 <w:noProof/>
-                <w:szCs w:val="24"/>
+                <w:sz w:val="22"/>
+                <w:szCs w:val="22"/>
               </w:rPr>
               <w:tab/>
             </w:r>
@@ -783,15 +1555,13 @@
                 <w:rStyle w:val="Hipercze"/>
                 <w:rFonts w:eastAsiaTheme="majorEastAsia"/>
                 <w:noProof/>
-                <w:szCs w:val="24"/>
-              </w:rPr>
-              <w:t>Koncepcje oraz funkcjonalności systemowe</w:t>
-            </w:r>
-            <w:r>
-              <w:rPr>
-                <w:noProof/>
-                <w:webHidden/>
-                <w:szCs w:val="24"/>
+              </w:rPr>
+              <w:t>Zamysł architektury systemu</w:t>
+            </w:r>
+            <w:r>
+              <w:rPr>
+                <w:noProof/>
+                <w:webHidden/>
               </w:rPr>
               <w:tab/>
             </w:r>
@@ -799,7 +1569,6 @@
               <w:rPr>
                 <w:noProof/>
                 <w:webHidden/>
-                <w:szCs w:val="24"/>
               </w:rPr>
               <w:fldChar w:fldCharType="begin"/>
             </w:r>
@@ -807,22 +1576,19 @@
               <w:rPr>
                 <w:noProof/>
                 <w:webHidden/>
-                <w:szCs w:val="24"/>
-              </w:rPr>
-              <w:instrText xml:space="preserve"> PAGEREF _Toc85842822 \h </w:instrText>
-            </w:r>
-            <w:r>
-              <w:rPr>
-                <w:noProof/>
-                <w:webHidden/>
-                <w:szCs w:val="24"/>
-              </w:rPr>
-            </w:r>
-            <w:r>
-              <w:rPr>
-                <w:noProof/>
-                <w:webHidden/>
-                <w:szCs w:val="24"/>
+              </w:rPr>
+              <w:instrText xml:space="preserve"> PAGEREF _Toc85970119 \h </w:instrText>
+            </w:r>
+            <w:r>
+              <w:rPr>
+                <w:noProof/>
+                <w:webHidden/>
+              </w:rPr>
+            </w:r>
+            <w:r>
+              <w:rPr>
+                <w:noProof/>
+                <w:webHidden/>
               </w:rPr>
               <w:fldChar w:fldCharType="separate"/>
             </w:r>
@@ -830,15 +1596,13 @@
               <w:rPr>
                 <w:noProof/>
                 <w:webHidden/>
-                <w:szCs w:val="24"/>
-              </w:rPr>
-              <w:t>3</w:t>
-            </w:r>
-            <w:r>
-              <w:rPr>
-                <w:noProof/>
-                <w:webHidden/>
-                <w:szCs w:val="24"/>
+              </w:rPr>
+              <w:t>6</w:t>
+            </w:r>
+            <w:r>
+              <w:rPr>
+                <w:noProof/>
+                <w:webHidden/>
               </w:rPr>
               <w:fldChar w:fldCharType="end"/>
             </w:r>
@@ -849,29 +1613,30 @@
             <w:pStyle w:val="Spistreci1"/>
             <w:tabs>
               <w:tab w:val="left" w:pos="440"/>
-              <w:tab w:val="right" w:leader="dot" w:pos="9062"/>
+              <w:tab w:val="right" w:leader="dot" w:pos="8656"/>
             </w:tabs>
             <w:rPr>
               <w:rFonts w:asciiTheme="minorHAnsi" w:eastAsiaTheme="minorEastAsia" w:hAnsiTheme="minorHAnsi" w:cstheme="minorBidi"/>
               <w:noProof/>
-              <w:szCs w:val="24"/>
+              <w:sz w:val="22"/>
+              <w:szCs w:val="22"/>
             </w:rPr>
           </w:pPr>
-          <w:hyperlink w:anchor="_Toc85842823" w:history="1">
+          <w:hyperlink w:anchor="_Toc85970120" w:history="1">
             <w:r>
               <w:rPr>
                 <w:rStyle w:val="Hipercze"/>
                 <w:rFonts w:eastAsiaTheme="majorEastAsia"/>
                 <w:noProof/>
-                <w:szCs w:val="24"/>
-              </w:rPr>
-              <w:t>3.</w:t>
+              </w:rPr>
+              <w:t>5.</w:t>
             </w:r>
             <w:r>
               <w:rPr>
                 <w:rFonts w:asciiTheme="minorHAnsi" w:eastAsiaTheme="minorEastAsia" w:hAnsiTheme="minorHAnsi" w:cstheme="minorBidi"/>
                 <w:noProof/>
-                <w:szCs w:val="24"/>
+                <w:sz w:val="22"/>
+                <w:szCs w:val="22"/>
               </w:rPr>
               <w:tab/>
             </w:r>
@@ -880,15 +1645,13 @@
                 <w:rStyle w:val="Hipercze"/>
                 <w:rFonts w:eastAsiaTheme="majorEastAsia"/>
                 <w:noProof/>
-                <w:szCs w:val="24"/>
-              </w:rPr>
-              <w:t>Wybór rozwiązań technologicznych</w:t>
-            </w:r>
-            <w:r>
-              <w:rPr>
-                <w:noProof/>
-                <w:webHidden/>
-                <w:szCs w:val="24"/>
+              </w:rPr>
+              <w:t>Implementacja</w:t>
+            </w:r>
+            <w:r>
+              <w:rPr>
+                <w:noProof/>
+                <w:webHidden/>
               </w:rPr>
               <w:tab/>
             </w:r>
@@ -896,7 +1659,6 @@
               <w:rPr>
                 <w:noProof/>
                 <w:webHidden/>
-                <w:szCs w:val="24"/>
               </w:rPr>
               <w:fldChar w:fldCharType="begin"/>
             </w:r>
@@ -904,22 +1666,19 @@
               <w:rPr>
                 <w:noProof/>
                 <w:webHidden/>
-                <w:szCs w:val="24"/>
-              </w:rPr>
-              <w:instrText xml:space="preserve"> PAGEREF _Toc85842823 \h </w:instrText>
-            </w:r>
-            <w:r>
-              <w:rPr>
-                <w:noProof/>
-                <w:webHidden/>
-                <w:szCs w:val="24"/>
-              </w:rPr>
-            </w:r>
-            <w:r>
-              <w:rPr>
-                <w:noProof/>
-                <w:webHidden/>
-                <w:szCs w:val="24"/>
+              </w:rPr>
+              <w:instrText xml:space="preserve"> PAGEREF _Toc85970120 \h </w:instrText>
+            </w:r>
+            <w:r>
+              <w:rPr>
+                <w:noProof/>
+                <w:webHidden/>
+              </w:rPr>
+            </w:r>
+            <w:r>
+              <w:rPr>
+                <w:noProof/>
+                <w:webHidden/>
               </w:rPr>
               <w:fldChar w:fldCharType="separate"/>
             </w:r>
@@ -927,15 +1686,13 @@
               <w:rPr>
                 <w:noProof/>
                 <w:webHidden/>
-                <w:szCs w:val="24"/>
-              </w:rPr>
-              <w:t>3</w:t>
-            </w:r>
-            <w:r>
-              <w:rPr>
-                <w:noProof/>
-                <w:webHidden/>
-                <w:szCs w:val="24"/>
+              </w:rPr>
+              <w:t>7</w:t>
+            </w:r>
+            <w:r>
+              <w:rPr>
+                <w:noProof/>
+                <w:webHidden/>
               </w:rPr>
               <w:fldChar w:fldCharType="end"/>
             </w:r>
@@ -946,29 +1703,30 @@
             <w:pStyle w:val="Spistreci1"/>
             <w:tabs>
               <w:tab w:val="left" w:pos="660"/>
-              <w:tab w:val="right" w:leader="dot" w:pos="9062"/>
+              <w:tab w:val="right" w:leader="dot" w:pos="8656"/>
             </w:tabs>
             <w:rPr>
               <w:rFonts w:asciiTheme="minorHAnsi" w:eastAsiaTheme="minorEastAsia" w:hAnsiTheme="minorHAnsi" w:cstheme="minorBidi"/>
               <w:noProof/>
-              <w:szCs w:val="24"/>
+              <w:sz w:val="22"/>
+              <w:szCs w:val="22"/>
             </w:rPr>
           </w:pPr>
-          <w:hyperlink w:anchor="_Toc85842824" w:history="1">
+          <w:hyperlink w:anchor="_Toc85970121" w:history="1">
             <w:r>
               <w:rPr>
                 <w:rStyle w:val="Hipercze"/>
                 <w:rFonts w:eastAsiaTheme="majorEastAsia"/>
                 <w:noProof/>
-                <w:szCs w:val="24"/>
-              </w:rPr>
-              <w:t>3.1.</w:t>
+              </w:rPr>
+              <w:t>5.1.</w:t>
             </w:r>
             <w:r>
               <w:rPr>
                 <w:rFonts w:asciiTheme="minorHAnsi" w:eastAsiaTheme="minorEastAsia" w:hAnsiTheme="minorHAnsi" w:cstheme="minorBidi"/>
                 <w:noProof/>
-                <w:szCs w:val="24"/>
+                <w:sz w:val="22"/>
+                <w:szCs w:val="22"/>
               </w:rPr>
               <w:tab/>
             </w:r>
@@ -977,15 +1735,13 @@
                 <w:rStyle w:val="Hipercze"/>
                 <w:rFonts w:eastAsiaTheme="majorEastAsia"/>
                 <w:noProof/>
-                <w:szCs w:val="24"/>
-              </w:rPr>
-              <w:t>Warstwa back-end</w:t>
-            </w:r>
-            <w:r>
-              <w:rPr>
-                <w:noProof/>
-                <w:webHidden/>
-                <w:szCs w:val="24"/>
+              </w:rPr>
+              <w:t>Moduł rejestracji i logowania</w:t>
+            </w:r>
+            <w:r>
+              <w:rPr>
+                <w:noProof/>
+                <w:webHidden/>
               </w:rPr>
               <w:tab/>
             </w:r>
@@ -993,7 +1749,6 @@
               <w:rPr>
                 <w:noProof/>
                 <w:webHidden/>
-                <w:szCs w:val="24"/>
               </w:rPr>
               <w:fldChar w:fldCharType="begin"/>
             </w:r>
@@ -1001,22 +1756,19 @@
               <w:rPr>
                 <w:noProof/>
                 <w:webHidden/>
-                <w:szCs w:val="24"/>
-              </w:rPr>
-              <w:instrText xml:space="preserve"> PAGEREF _Toc85842824 \h </w:instrText>
-            </w:r>
-            <w:r>
-              <w:rPr>
-                <w:noProof/>
-                <w:webHidden/>
-                <w:szCs w:val="24"/>
-              </w:rPr>
-            </w:r>
-            <w:r>
-              <w:rPr>
-                <w:noProof/>
-                <w:webHidden/>
-                <w:szCs w:val="24"/>
+              </w:rPr>
+              <w:instrText xml:space="preserve"> PAGEREF _Toc85970121 \h </w:instrText>
+            </w:r>
+            <w:r>
+              <w:rPr>
+                <w:noProof/>
+                <w:webHidden/>
+              </w:rPr>
+            </w:r>
+            <w:r>
+              <w:rPr>
+                <w:noProof/>
+                <w:webHidden/>
               </w:rPr>
               <w:fldChar w:fldCharType="separate"/>
             </w:r>
@@ -1024,403 +1776,13 @@
               <w:rPr>
                 <w:noProof/>
                 <w:webHidden/>
-                <w:szCs w:val="24"/>
-              </w:rPr>
-              <w:t>3</w:t>
-            </w:r>
-            <w:r>
-              <w:rPr>
-                <w:noProof/>
-                <w:webHidden/>
-                <w:szCs w:val="24"/>
-              </w:rPr>
-              <w:fldChar w:fldCharType="end"/>
-            </w:r>
-          </w:hyperlink>
-        </w:p>
-        <w:p>
-          <w:pPr>
-            <w:pStyle w:val="Spistreci1"/>
-            <w:tabs>
-              <w:tab w:val="left" w:pos="660"/>
-              <w:tab w:val="right" w:leader="dot" w:pos="9062"/>
-            </w:tabs>
-            <w:rPr>
-              <w:rFonts w:asciiTheme="minorHAnsi" w:eastAsiaTheme="minorEastAsia" w:hAnsiTheme="minorHAnsi" w:cstheme="minorBidi"/>
-              <w:noProof/>
-              <w:szCs w:val="24"/>
-            </w:rPr>
-          </w:pPr>
-          <w:hyperlink w:anchor="_Toc85842825" w:history="1">
-            <w:r>
-              <w:rPr>
-                <w:rStyle w:val="Hipercze"/>
-                <w:rFonts w:eastAsiaTheme="majorEastAsia"/>
-                <w:noProof/>
-                <w:szCs w:val="24"/>
-              </w:rPr>
-              <w:t>3.2.</w:t>
-            </w:r>
-            <w:r>
-              <w:rPr>
-                <w:rFonts w:asciiTheme="minorHAnsi" w:eastAsiaTheme="minorEastAsia" w:hAnsiTheme="minorHAnsi" w:cstheme="minorBidi"/>
-                <w:noProof/>
-                <w:szCs w:val="24"/>
-              </w:rPr>
-              <w:tab/>
-            </w:r>
-            <w:r>
-              <w:rPr>
-                <w:rStyle w:val="Hipercze"/>
-                <w:rFonts w:eastAsiaTheme="majorEastAsia"/>
-                <w:noProof/>
-                <w:szCs w:val="24"/>
-              </w:rPr>
-              <w:t>Warstwa front-end</w:t>
-            </w:r>
-            <w:r>
-              <w:rPr>
-                <w:noProof/>
-                <w:webHidden/>
-                <w:szCs w:val="24"/>
-              </w:rPr>
-              <w:tab/>
-            </w:r>
-            <w:r>
-              <w:rPr>
-                <w:noProof/>
-                <w:webHidden/>
-                <w:szCs w:val="24"/>
-              </w:rPr>
-              <w:fldChar w:fldCharType="begin"/>
-            </w:r>
-            <w:r>
-              <w:rPr>
-                <w:noProof/>
-                <w:webHidden/>
-                <w:szCs w:val="24"/>
-              </w:rPr>
-              <w:instrText xml:space="preserve"> PAGEREF _Toc85842825 \h </w:instrText>
-            </w:r>
-            <w:r>
-              <w:rPr>
-                <w:noProof/>
-                <w:webHidden/>
-                <w:szCs w:val="24"/>
-              </w:rPr>
-            </w:r>
-            <w:r>
-              <w:rPr>
-                <w:noProof/>
-                <w:webHidden/>
-                <w:szCs w:val="24"/>
-              </w:rPr>
-              <w:fldChar w:fldCharType="separate"/>
-            </w:r>
-            <w:r>
-              <w:rPr>
-                <w:noProof/>
-                <w:webHidden/>
-                <w:szCs w:val="24"/>
-              </w:rPr>
-              <w:t>3</w:t>
-            </w:r>
-            <w:r>
-              <w:rPr>
-                <w:noProof/>
-                <w:webHidden/>
-                <w:szCs w:val="24"/>
-              </w:rPr>
-              <w:fldChar w:fldCharType="end"/>
-            </w:r>
-          </w:hyperlink>
-        </w:p>
-        <w:p>
-          <w:pPr>
-            <w:pStyle w:val="Spistreci1"/>
-            <w:tabs>
-              <w:tab w:val="left" w:pos="660"/>
-              <w:tab w:val="right" w:leader="dot" w:pos="9062"/>
-            </w:tabs>
-            <w:rPr>
-              <w:rFonts w:asciiTheme="minorHAnsi" w:eastAsiaTheme="minorEastAsia" w:hAnsiTheme="minorHAnsi" w:cstheme="minorBidi"/>
-              <w:noProof/>
-              <w:szCs w:val="24"/>
-            </w:rPr>
-          </w:pPr>
-          <w:hyperlink w:anchor="_Toc85842826" w:history="1">
-            <w:r>
-              <w:rPr>
-                <w:rStyle w:val="Hipercze"/>
-                <w:rFonts w:eastAsiaTheme="majorEastAsia"/>
-                <w:noProof/>
-                <w:szCs w:val="24"/>
-              </w:rPr>
-              <w:t>3.3.</w:t>
-            </w:r>
-            <w:r>
-              <w:rPr>
-                <w:rFonts w:asciiTheme="minorHAnsi" w:eastAsiaTheme="minorEastAsia" w:hAnsiTheme="minorHAnsi" w:cstheme="minorBidi"/>
-                <w:noProof/>
-                <w:szCs w:val="24"/>
-              </w:rPr>
-              <w:tab/>
-            </w:r>
-            <w:r>
-              <w:rPr>
-                <w:rStyle w:val="Hipercze"/>
-                <w:rFonts w:eastAsiaTheme="majorEastAsia"/>
-                <w:noProof/>
-                <w:szCs w:val="24"/>
-              </w:rPr>
-              <w:t>Baza danych</w:t>
-            </w:r>
-            <w:r>
-              <w:rPr>
-                <w:noProof/>
-                <w:webHidden/>
-                <w:szCs w:val="24"/>
-              </w:rPr>
-              <w:tab/>
-            </w:r>
-            <w:r>
-              <w:rPr>
-                <w:noProof/>
-                <w:webHidden/>
-                <w:szCs w:val="24"/>
-              </w:rPr>
-              <w:fldChar w:fldCharType="begin"/>
-            </w:r>
-            <w:r>
-              <w:rPr>
-                <w:noProof/>
-                <w:webHidden/>
-                <w:szCs w:val="24"/>
-              </w:rPr>
-              <w:instrText xml:space="preserve"> PAGEREF _Toc85842826 \h </w:instrText>
-            </w:r>
-            <w:r>
-              <w:rPr>
-                <w:noProof/>
-                <w:webHidden/>
-                <w:szCs w:val="24"/>
-              </w:rPr>
-            </w:r>
-            <w:r>
-              <w:rPr>
-                <w:noProof/>
-                <w:webHidden/>
-                <w:szCs w:val="24"/>
-              </w:rPr>
-              <w:fldChar w:fldCharType="separate"/>
-            </w:r>
-            <w:r>
-              <w:rPr>
-                <w:noProof/>
-                <w:webHidden/>
-                <w:szCs w:val="24"/>
-              </w:rPr>
-              <w:t>3</w:t>
-            </w:r>
-            <w:r>
-              <w:rPr>
-                <w:noProof/>
-                <w:webHidden/>
-                <w:szCs w:val="24"/>
-              </w:rPr>
-              <w:fldChar w:fldCharType="end"/>
-            </w:r>
-          </w:hyperlink>
-        </w:p>
-        <w:p>
-          <w:pPr>
-            <w:pStyle w:val="Spistreci1"/>
-            <w:tabs>
-              <w:tab w:val="left" w:pos="660"/>
-              <w:tab w:val="right" w:leader="dot" w:pos="9062"/>
-            </w:tabs>
-            <w:rPr>
-              <w:rFonts w:asciiTheme="minorHAnsi" w:eastAsiaTheme="minorEastAsia" w:hAnsiTheme="minorHAnsi" w:cstheme="minorBidi"/>
-              <w:noProof/>
-              <w:szCs w:val="24"/>
-            </w:rPr>
-          </w:pPr>
-          <w:hyperlink w:anchor="_Toc85842827" w:history="1">
-            <w:r>
-              <w:rPr>
-                <w:rStyle w:val="Hipercze"/>
-                <w:rFonts w:eastAsiaTheme="majorEastAsia"/>
-                <w:noProof/>
-                <w:szCs w:val="24"/>
-              </w:rPr>
-              <w:t>3.4.</w:t>
-            </w:r>
-            <w:r>
-              <w:rPr>
-                <w:rFonts w:asciiTheme="minorHAnsi" w:eastAsiaTheme="minorEastAsia" w:hAnsiTheme="minorHAnsi" w:cstheme="minorBidi"/>
-                <w:noProof/>
-                <w:szCs w:val="24"/>
-              </w:rPr>
-              <w:tab/>
-            </w:r>
-            <w:r>
-              <w:rPr>
-                <w:rStyle w:val="Hipercze"/>
-                <w:rFonts w:eastAsiaTheme="majorEastAsia"/>
-                <w:noProof/>
-                <w:szCs w:val="24"/>
-              </w:rPr>
-              <w:t>Narzędzia programistyczne</w:t>
-            </w:r>
-            <w:r>
-              <w:rPr>
-                <w:noProof/>
-                <w:webHidden/>
-                <w:szCs w:val="24"/>
-              </w:rPr>
-              <w:tab/>
-            </w:r>
-            <w:r>
-              <w:rPr>
-                <w:noProof/>
-                <w:webHidden/>
-                <w:szCs w:val="24"/>
-              </w:rPr>
-              <w:fldChar w:fldCharType="begin"/>
-            </w:r>
-            <w:r>
-              <w:rPr>
-                <w:noProof/>
-                <w:webHidden/>
-                <w:szCs w:val="24"/>
-              </w:rPr>
-              <w:instrText xml:space="preserve"> PAGEREF _Toc85842827 \h </w:instrText>
-            </w:r>
-            <w:r>
-              <w:rPr>
-                <w:noProof/>
-                <w:webHidden/>
-                <w:szCs w:val="24"/>
-              </w:rPr>
-            </w:r>
-            <w:r>
-              <w:rPr>
-                <w:noProof/>
-                <w:webHidden/>
-                <w:szCs w:val="24"/>
-              </w:rPr>
-              <w:fldChar w:fldCharType="separate"/>
-            </w:r>
-            <w:r>
-              <w:rPr>
-                <w:noProof/>
-                <w:webHidden/>
-                <w:szCs w:val="24"/>
-              </w:rPr>
-              <w:t>3</w:t>
-            </w:r>
-            <w:r>
-              <w:rPr>
-                <w:noProof/>
-                <w:webHidden/>
-                <w:szCs w:val="24"/>
-              </w:rPr>
-              <w:fldChar w:fldCharType="end"/>
-            </w:r>
-          </w:hyperlink>
-        </w:p>
-        <w:p>
-          <w:pPr>
-            <w:pStyle w:val="Spistreci1"/>
-            <w:tabs>
-              <w:tab w:val="left" w:pos="660"/>
-              <w:tab w:val="right" w:leader="dot" w:pos="9062"/>
-            </w:tabs>
-            <w:rPr>
-              <w:rFonts w:asciiTheme="minorHAnsi" w:eastAsiaTheme="minorEastAsia" w:hAnsiTheme="minorHAnsi" w:cstheme="minorBidi"/>
-              <w:noProof/>
-              <w:szCs w:val="24"/>
-            </w:rPr>
-          </w:pPr>
-          <w:hyperlink w:anchor="_Toc85842828" w:history="1">
-            <w:r>
-              <w:rPr>
-                <w:rStyle w:val="Hipercze"/>
-                <w:rFonts w:eastAsiaTheme="majorEastAsia"/>
-                <w:noProof/>
-                <w:szCs w:val="24"/>
-              </w:rPr>
-              <w:t>3.5.</w:t>
-            </w:r>
-            <w:r>
-              <w:rPr>
-                <w:rFonts w:asciiTheme="minorHAnsi" w:eastAsiaTheme="minorEastAsia" w:hAnsiTheme="minorHAnsi" w:cstheme="minorBidi"/>
-                <w:noProof/>
-                <w:szCs w:val="24"/>
-              </w:rPr>
-              <w:tab/>
-            </w:r>
-            <w:r>
-              <w:rPr>
-                <w:rStyle w:val="Hipercze"/>
-                <w:rFonts w:eastAsiaTheme="majorEastAsia"/>
-                <w:noProof/>
-                <w:szCs w:val="24"/>
-              </w:rPr>
-              <w:t>Inne rozwiązania technologiczne</w:t>
-            </w:r>
-            <w:r>
-              <w:rPr>
-                <w:noProof/>
-                <w:webHidden/>
-                <w:szCs w:val="24"/>
-              </w:rPr>
-              <w:tab/>
-            </w:r>
-            <w:r>
-              <w:rPr>
-                <w:noProof/>
-                <w:webHidden/>
-                <w:szCs w:val="24"/>
-              </w:rPr>
-              <w:fldChar w:fldCharType="begin"/>
-            </w:r>
-            <w:r>
-              <w:rPr>
-                <w:noProof/>
-                <w:webHidden/>
-                <w:szCs w:val="24"/>
-              </w:rPr>
-              <w:instrText xml:space="preserve"> PAGEREF _Toc85842828 \h </w:instrText>
-            </w:r>
-            <w:r>
-              <w:rPr>
-                <w:noProof/>
-                <w:webHidden/>
-                <w:szCs w:val="24"/>
-              </w:rPr>
-            </w:r>
-            <w:r>
-              <w:rPr>
-                <w:noProof/>
-                <w:webHidden/>
-                <w:szCs w:val="24"/>
-              </w:rPr>
-              <w:fldChar w:fldCharType="separate"/>
-            </w:r>
-            <w:r>
-              <w:rPr>
-                <w:noProof/>
-                <w:webHidden/>
-                <w:szCs w:val="24"/>
-              </w:rPr>
-              <w:t>3</w:t>
-            </w:r>
-            <w:r>
-              <w:rPr>
-                <w:noProof/>
-                <w:webHidden/>
-                <w:szCs w:val="24"/>
+              </w:rPr>
+              <w:t>7</w:t>
+            </w:r>
+            <w:r>
+              <w:rPr>
+                <w:noProof/>
+                <w:webHidden/>
               </w:rPr>
               <w:fldChar w:fldCharType="end"/>
             </w:r>
@@ -1431,29 +1793,30 @@
             <w:pStyle w:val="Spistreci1"/>
             <w:tabs>
               <w:tab w:val="left" w:pos="440"/>
-              <w:tab w:val="right" w:leader="dot" w:pos="9062"/>
+              <w:tab w:val="right" w:leader="dot" w:pos="8656"/>
             </w:tabs>
             <w:rPr>
               <w:rFonts w:asciiTheme="minorHAnsi" w:eastAsiaTheme="minorEastAsia" w:hAnsiTheme="minorHAnsi" w:cstheme="minorBidi"/>
               <w:noProof/>
-              <w:szCs w:val="24"/>
+              <w:sz w:val="22"/>
+              <w:szCs w:val="22"/>
             </w:rPr>
           </w:pPr>
-          <w:hyperlink w:anchor="_Toc85842829" w:history="1">
+          <w:hyperlink w:anchor="_Toc85970122" w:history="1">
             <w:r>
               <w:rPr>
                 <w:rStyle w:val="Hipercze"/>
                 <w:rFonts w:eastAsiaTheme="majorEastAsia"/>
                 <w:noProof/>
-                <w:szCs w:val="24"/>
-              </w:rPr>
-              <w:t>4.</w:t>
+              </w:rPr>
+              <w:t>6.</w:t>
             </w:r>
             <w:r>
               <w:rPr>
                 <w:rFonts w:asciiTheme="minorHAnsi" w:eastAsiaTheme="minorEastAsia" w:hAnsiTheme="minorHAnsi" w:cstheme="minorBidi"/>
                 <w:noProof/>
-                <w:szCs w:val="24"/>
+                <w:sz w:val="22"/>
+                <w:szCs w:val="22"/>
               </w:rPr>
               <w:tab/>
             </w:r>
@@ -1462,15 +1825,13 @@
                 <w:rStyle w:val="Hipercze"/>
                 <w:rFonts w:eastAsiaTheme="majorEastAsia"/>
                 <w:noProof/>
-                <w:szCs w:val="24"/>
-              </w:rPr>
-              <w:t>Zamysł architektury systemu</w:t>
-            </w:r>
-            <w:r>
-              <w:rPr>
-                <w:noProof/>
-                <w:webHidden/>
-                <w:szCs w:val="24"/>
+              </w:rPr>
+              <w:t>Podsumowanie</w:t>
+            </w:r>
+            <w:r>
+              <w:rPr>
+                <w:noProof/>
+                <w:webHidden/>
               </w:rPr>
               <w:tab/>
             </w:r>
@@ -1478,7 +1839,6 @@
               <w:rPr>
                 <w:noProof/>
                 <w:webHidden/>
-                <w:szCs w:val="24"/>
               </w:rPr>
               <w:fldChar w:fldCharType="begin"/>
             </w:r>
@@ -1486,22 +1846,19 @@
               <w:rPr>
                 <w:noProof/>
                 <w:webHidden/>
-                <w:szCs w:val="24"/>
-              </w:rPr>
-              <w:instrText xml:space="preserve"> PAGEREF _Toc85842829 \h </w:instrText>
-            </w:r>
-            <w:r>
-              <w:rPr>
-                <w:noProof/>
-                <w:webHidden/>
-                <w:szCs w:val="24"/>
-              </w:rPr>
-            </w:r>
-            <w:r>
-              <w:rPr>
-                <w:noProof/>
-                <w:webHidden/>
-                <w:szCs w:val="24"/>
+              </w:rPr>
+              <w:instrText xml:space="preserve"> PAGEREF _Toc85970122 \h </w:instrText>
+            </w:r>
+            <w:r>
+              <w:rPr>
+                <w:noProof/>
+                <w:webHidden/>
+              </w:rPr>
+            </w:r>
+            <w:r>
+              <w:rPr>
+                <w:noProof/>
+                <w:webHidden/>
               </w:rPr>
               <w:fldChar w:fldCharType="separate"/>
             </w:r>
@@ -1509,306 +1866,13 @@
               <w:rPr>
                 <w:noProof/>
                 <w:webHidden/>
-                <w:szCs w:val="24"/>
-              </w:rPr>
-              <w:t>3</w:t>
-            </w:r>
-            <w:r>
-              <w:rPr>
-                <w:noProof/>
-                <w:webHidden/>
-                <w:szCs w:val="24"/>
-              </w:rPr>
-              <w:fldChar w:fldCharType="end"/>
-            </w:r>
-          </w:hyperlink>
-        </w:p>
-        <w:p>
-          <w:pPr>
-            <w:pStyle w:val="Spistreci1"/>
-            <w:tabs>
-              <w:tab w:val="left" w:pos="440"/>
-              <w:tab w:val="right" w:leader="dot" w:pos="9062"/>
-            </w:tabs>
-            <w:rPr>
-              <w:rFonts w:asciiTheme="minorHAnsi" w:eastAsiaTheme="minorEastAsia" w:hAnsiTheme="minorHAnsi" w:cstheme="minorBidi"/>
-              <w:noProof/>
-              <w:szCs w:val="24"/>
-            </w:rPr>
-          </w:pPr>
-          <w:hyperlink w:anchor="_Toc85842830" w:history="1">
-            <w:r>
-              <w:rPr>
-                <w:rStyle w:val="Hipercze"/>
-                <w:rFonts w:eastAsiaTheme="majorEastAsia"/>
-                <w:noProof/>
-                <w:szCs w:val="24"/>
-              </w:rPr>
-              <w:t>5.</w:t>
-            </w:r>
-            <w:r>
-              <w:rPr>
-                <w:rFonts w:asciiTheme="minorHAnsi" w:eastAsiaTheme="minorEastAsia" w:hAnsiTheme="minorHAnsi" w:cstheme="minorBidi"/>
-                <w:noProof/>
-                <w:szCs w:val="24"/>
-              </w:rPr>
-              <w:tab/>
-            </w:r>
-            <w:r>
-              <w:rPr>
-                <w:rStyle w:val="Hipercze"/>
-                <w:rFonts w:eastAsiaTheme="majorEastAsia"/>
-                <w:noProof/>
-                <w:szCs w:val="24"/>
-              </w:rPr>
-              <w:t>Implementacja</w:t>
-            </w:r>
-            <w:r>
-              <w:rPr>
-                <w:noProof/>
-                <w:webHidden/>
-                <w:szCs w:val="24"/>
-              </w:rPr>
-              <w:tab/>
-            </w:r>
-            <w:r>
-              <w:rPr>
-                <w:noProof/>
-                <w:webHidden/>
-                <w:szCs w:val="24"/>
-              </w:rPr>
-              <w:fldChar w:fldCharType="begin"/>
-            </w:r>
-            <w:r>
-              <w:rPr>
-                <w:noProof/>
-                <w:webHidden/>
-                <w:szCs w:val="24"/>
-              </w:rPr>
-              <w:instrText xml:space="preserve"> PAGEREF _Toc85842830 \h </w:instrText>
-            </w:r>
-            <w:r>
-              <w:rPr>
-                <w:noProof/>
-                <w:webHidden/>
-                <w:szCs w:val="24"/>
-              </w:rPr>
-            </w:r>
-            <w:r>
-              <w:rPr>
-                <w:noProof/>
-                <w:webHidden/>
-                <w:szCs w:val="24"/>
-              </w:rPr>
-              <w:fldChar w:fldCharType="separate"/>
-            </w:r>
-            <w:r>
-              <w:rPr>
-                <w:noProof/>
-                <w:webHidden/>
-                <w:szCs w:val="24"/>
-              </w:rPr>
-              <w:t>3</w:t>
-            </w:r>
-            <w:r>
-              <w:rPr>
-                <w:noProof/>
-                <w:webHidden/>
-                <w:szCs w:val="24"/>
-              </w:rPr>
-              <w:fldChar w:fldCharType="end"/>
-            </w:r>
-          </w:hyperlink>
-        </w:p>
-        <w:p>
-          <w:pPr>
-            <w:pStyle w:val="Spistreci1"/>
-            <w:tabs>
-              <w:tab w:val="left" w:pos="660"/>
-              <w:tab w:val="right" w:leader="dot" w:pos="9062"/>
-            </w:tabs>
-            <w:rPr>
-              <w:rFonts w:asciiTheme="minorHAnsi" w:eastAsiaTheme="minorEastAsia" w:hAnsiTheme="minorHAnsi" w:cstheme="minorBidi"/>
-              <w:noProof/>
-              <w:szCs w:val="24"/>
-            </w:rPr>
-          </w:pPr>
-          <w:hyperlink w:anchor="_Toc85842831" w:history="1">
-            <w:r>
-              <w:rPr>
-                <w:rStyle w:val="Hipercze"/>
-                <w:rFonts w:eastAsiaTheme="majorEastAsia"/>
-                <w:noProof/>
-                <w:szCs w:val="24"/>
-              </w:rPr>
-              <w:t>5.1.</w:t>
-            </w:r>
-            <w:r>
-              <w:rPr>
-                <w:rFonts w:asciiTheme="minorHAnsi" w:eastAsiaTheme="minorEastAsia" w:hAnsiTheme="minorHAnsi" w:cstheme="minorBidi"/>
-                <w:noProof/>
-                <w:szCs w:val="24"/>
-              </w:rPr>
-              <w:tab/>
-            </w:r>
-            <w:r>
-              <w:rPr>
-                <w:rStyle w:val="Hipercze"/>
-                <w:rFonts w:eastAsiaTheme="majorEastAsia"/>
-                <w:noProof/>
-                <w:szCs w:val="24"/>
-              </w:rPr>
-              <w:t>Moduł rejestracji i logowania</w:t>
-            </w:r>
-            <w:r>
-              <w:rPr>
-                <w:noProof/>
-                <w:webHidden/>
-                <w:szCs w:val="24"/>
-              </w:rPr>
-              <w:tab/>
-            </w:r>
-            <w:r>
-              <w:rPr>
-                <w:noProof/>
-                <w:webHidden/>
-                <w:szCs w:val="24"/>
-              </w:rPr>
-              <w:fldChar w:fldCharType="begin"/>
-            </w:r>
-            <w:r>
-              <w:rPr>
-                <w:noProof/>
-                <w:webHidden/>
-                <w:szCs w:val="24"/>
-              </w:rPr>
-              <w:instrText xml:space="preserve"> PAGEREF _Toc85842831 \h </w:instrText>
-            </w:r>
-            <w:r>
-              <w:rPr>
-                <w:noProof/>
-                <w:webHidden/>
-                <w:szCs w:val="24"/>
-              </w:rPr>
-            </w:r>
-            <w:r>
-              <w:rPr>
-                <w:noProof/>
-                <w:webHidden/>
-                <w:szCs w:val="24"/>
-              </w:rPr>
-              <w:fldChar w:fldCharType="separate"/>
-            </w:r>
-            <w:r>
-              <w:rPr>
-                <w:noProof/>
-                <w:webHidden/>
-                <w:szCs w:val="24"/>
-              </w:rPr>
-              <w:t>3</w:t>
-            </w:r>
-            <w:r>
-              <w:rPr>
-                <w:noProof/>
-                <w:webHidden/>
-                <w:szCs w:val="24"/>
-              </w:rPr>
-              <w:fldChar w:fldCharType="end"/>
-            </w:r>
-          </w:hyperlink>
-        </w:p>
-        <w:p>
-          <w:pPr>
-            <w:pStyle w:val="Spistreci1"/>
-            <w:tabs>
-              <w:tab w:val="left" w:pos="440"/>
-              <w:tab w:val="right" w:leader="dot" w:pos="9062"/>
-            </w:tabs>
-            <w:rPr>
-              <w:rFonts w:asciiTheme="minorHAnsi" w:eastAsiaTheme="minorEastAsia" w:hAnsiTheme="minorHAnsi" w:cstheme="minorBidi"/>
-              <w:noProof/>
-              <w:szCs w:val="24"/>
-            </w:rPr>
-          </w:pPr>
-          <w:hyperlink w:anchor="_Toc85842832" w:history="1">
-            <w:r>
-              <w:rPr>
-                <w:rStyle w:val="Hipercze"/>
-                <w:rFonts w:eastAsiaTheme="majorEastAsia"/>
-                <w:noProof/>
-                <w:szCs w:val="24"/>
-              </w:rPr>
-              <w:t>6.</w:t>
-            </w:r>
-            <w:r>
-              <w:rPr>
-                <w:rFonts w:asciiTheme="minorHAnsi" w:eastAsiaTheme="minorEastAsia" w:hAnsiTheme="minorHAnsi" w:cstheme="minorBidi"/>
-                <w:noProof/>
-                <w:szCs w:val="24"/>
-              </w:rPr>
-              <w:tab/>
-            </w:r>
-            <w:r>
-              <w:rPr>
-                <w:rStyle w:val="Hipercze"/>
-                <w:rFonts w:eastAsiaTheme="majorEastAsia"/>
-                <w:noProof/>
-                <w:szCs w:val="24"/>
-              </w:rPr>
-              <w:t>Podsumowanie</w:t>
-            </w:r>
-            <w:r>
-              <w:rPr>
-                <w:noProof/>
-                <w:webHidden/>
-                <w:szCs w:val="24"/>
-              </w:rPr>
-              <w:tab/>
-            </w:r>
-            <w:r>
-              <w:rPr>
-                <w:noProof/>
-                <w:webHidden/>
-                <w:szCs w:val="24"/>
-              </w:rPr>
-              <w:fldChar w:fldCharType="begin"/>
-            </w:r>
-            <w:r>
-              <w:rPr>
-                <w:noProof/>
-                <w:webHidden/>
-                <w:szCs w:val="24"/>
-              </w:rPr>
-              <w:instrText xml:space="preserve"> PAGEREF _Toc85842832 \h </w:instrText>
-            </w:r>
-            <w:r>
-              <w:rPr>
-                <w:noProof/>
-                <w:webHidden/>
-                <w:szCs w:val="24"/>
-              </w:rPr>
-            </w:r>
-            <w:r>
-              <w:rPr>
-                <w:noProof/>
-                <w:webHidden/>
-                <w:szCs w:val="24"/>
-              </w:rPr>
-              <w:fldChar w:fldCharType="separate"/>
-            </w:r>
-            <w:r>
-              <w:rPr>
-                <w:noProof/>
-                <w:webHidden/>
-                <w:szCs w:val="24"/>
-              </w:rPr>
-              <w:t>3</w:t>
-            </w:r>
-            <w:r>
-              <w:rPr>
-                <w:noProof/>
-                <w:webHidden/>
-                <w:szCs w:val="24"/>
+              </w:rPr>
+              <w:t>8</w:t>
+            </w:r>
+            <w:r>
+              <w:rPr>
+                <w:noProof/>
+                <w:webHidden/>
               </w:rPr>
               <w:fldChar w:fldCharType="end"/>
             </w:r>
@@ -1851,70 +1915,476 @@
           <w:docGrid w:linePitch="360"/>
         </w:sectPr>
       </w:pPr>
-      <w:bookmarkStart w:id="0" w:name="_Toc85842819"/>
+    </w:p>
+    <w:p>
+      <w:pPr>
+        <w:pStyle w:val="Nagowekalelepszy"/>
+        <w:spacing w:line="276" w:lineRule="auto"/>
+        <w:rPr>
+          <w:szCs w:val="24"/>
+        </w:rPr>
+      </w:pPr>
+      <w:bookmarkStart w:id="0" w:name="_Toc85970107"/>
+      <w:r>
+        <w:rPr>
+          <w:szCs w:val="24"/>
+        </w:rPr>
+        <w:lastRenderedPageBreak/>
+        <w:t>Wstęp</w:t>
+      </w:r>
+      <w:bookmarkEnd w:id="0"/>
     </w:p>
     <w:p>
       <w:pPr>
         <w:pStyle w:val="Nagowekalelepszy"/>
         <w:numPr>
           <w:ilvl w:val="0"/>
-          <w:numId w:val="2"/>
+          <w:numId w:val="5"/>
         </w:numPr>
         <w:spacing w:line="276" w:lineRule="auto"/>
         <w:rPr>
           <w:szCs w:val="24"/>
         </w:rPr>
       </w:pPr>
-      <w:r>
-        <w:rPr>
-          <w:szCs w:val="24"/>
-        </w:rPr>
-        <w:lastRenderedPageBreak/>
-        <w:t>Wstęp</w:t>
-      </w:r>
-      <w:bookmarkEnd w:id="0"/>
+      <w:bookmarkStart w:id="1" w:name="_Toc85970108"/>
+      <w:r>
+        <w:rPr>
+          <w:szCs w:val="24"/>
+        </w:rPr>
+        <w:t xml:space="preserve">Zarządzanie budżetem </w:t>
+      </w:r>
+      <w:bookmarkEnd w:id="1"/>
+      <w:r>
+        <w:rPr>
+          <w:szCs w:val="24"/>
+        </w:rPr>
+        <w:t xml:space="preserve">domowym </w:t>
+      </w:r>
     </w:p>
     <w:p>
       <w:pPr>
         <w:pStyle w:val="Nagowekalelepszy"/>
         <w:numPr>
           <w:ilvl w:val="1"/>
-          <w:numId w:val="2"/>
+          <w:numId w:val="5"/>
         </w:numPr>
         <w:spacing w:line="276" w:lineRule="auto"/>
         <w:rPr>
           <w:szCs w:val="24"/>
         </w:rPr>
       </w:pPr>
-      <w:bookmarkStart w:id="1" w:name="_Toc85842820"/>
-      <w:r>
-        <w:rPr>
-          <w:szCs w:val="24"/>
-        </w:rPr>
-        <w:t>Zarządzanie budżetem domowym</w:t>
-      </w:r>
-      <w:bookmarkEnd w:id="1"/>
+      <w:bookmarkStart w:id="2" w:name="_Toc85970109"/>
+      <w:r>
+        <w:rPr>
+          <w:szCs w:val="24"/>
+        </w:rPr>
+        <w:t>Cel projektu</w:t>
+      </w:r>
+      <w:bookmarkEnd w:id="2"/>
+    </w:p>
+    <w:p>
+      <w:pPr>
+        <w:rPr>
+          <w:rFonts w:eastAsiaTheme="majorEastAsia" w:cstheme="majorBidi"/>
+          <w:b/>
+          <w:szCs w:val="24"/>
+        </w:rPr>
+      </w:pPr>
+      <w:r>
+        <w:rPr>
+          <w:szCs w:val="24"/>
+        </w:rPr>
+        <w:br w:type="page"/>
+      </w:r>
+    </w:p>
+    <w:p>
+      <w:pPr>
+        <w:pStyle w:val="Nagowekalelepszy"/>
+        <w:numPr>
+          <w:ilvl w:val="0"/>
+          <w:numId w:val="5"/>
+        </w:numPr>
+        <w:spacing w:line="276" w:lineRule="auto"/>
+        <w:rPr>
+          <w:szCs w:val="24"/>
+        </w:rPr>
+      </w:pPr>
+      <w:bookmarkStart w:id="3" w:name="_Toc85970110"/>
+      <w:r>
+        <w:rPr>
+          <w:szCs w:val="24"/>
+        </w:rPr>
+        <w:lastRenderedPageBreak/>
+        <w:t>Koncepcje oraz funkcjonalności systemowe</w:t>
+      </w:r>
+      <w:bookmarkEnd w:id="3"/>
+    </w:p>
+    <w:p>
+      <w:pPr>
+        <w:rPr>
+          <w:rFonts w:eastAsiaTheme="majorEastAsia" w:cstheme="majorBidi"/>
+          <w:b/>
+          <w:szCs w:val="24"/>
+        </w:rPr>
+      </w:pPr>
+      <w:r>
+        <w:rPr>
+          <w:szCs w:val="24"/>
+        </w:rPr>
+        <w:br w:type="page"/>
+      </w:r>
+    </w:p>
+    <w:p>
+      <w:pPr>
+        <w:pStyle w:val="Nagowekalelepszy"/>
+        <w:numPr>
+          <w:ilvl w:val="0"/>
+          <w:numId w:val="5"/>
+        </w:numPr>
+        <w:spacing w:line="276" w:lineRule="auto"/>
+        <w:ind w:left="357" w:hanging="357"/>
+        <w:rPr>
+          <w:szCs w:val="24"/>
+        </w:rPr>
+      </w:pPr>
+      <w:bookmarkStart w:id="4" w:name="_Toc85970111"/>
+      <w:r>
+        <w:rPr>
+          <w:szCs w:val="24"/>
+        </w:rPr>
+        <w:lastRenderedPageBreak/>
+        <w:t>R</w:t>
+      </w:r>
+      <w:r>
+        <w:rPr>
+          <w:szCs w:val="24"/>
+        </w:rPr>
+        <w:t>ozwiąza</w:t>
+      </w:r>
+      <w:r>
+        <w:rPr>
+          <w:szCs w:val="24"/>
+        </w:rPr>
+        <w:t>nia</w:t>
+      </w:r>
+      <w:r>
+        <w:rPr>
+          <w:szCs w:val="24"/>
+        </w:rPr>
+        <w:t xml:space="preserve"> technologiczn</w:t>
+      </w:r>
+      <w:r>
+        <w:rPr>
+          <w:szCs w:val="24"/>
+        </w:rPr>
+        <w:t>e</w:t>
+      </w:r>
+      <w:bookmarkEnd w:id="4"/>
+    </w:p>
+    <w:p>
+      <w:pPr>
+        <w:ind w:left="357"/>
+      </w:pPr>
     </w:p>
     <w:p>
       <w:pPr>
         <w:pStyle w:val="Nagowekalelepszy"/>
         <w:numPr>
           <w:ilvl w:val="1"/>
-          <w:numId w:val="2"/>
+          <w:numId w:val="5"/>
         </w:numPr>
         <w:spacing w:line="276" w:lineRule="auto"/>
         <w:rPr>
           <w:szCs w:val="24"/>
         </w:rPr>
       </w:pPr>
-      <w:bookmarkStart w:id="2" w:name="_Toc85842821"/>
-      <w:r>
-        <w:rPr>
-          <w:szCs w:val="24"/>
-        </w:rPr>
-        <w:t>Cel projektu</w:t>
-      </w:r>
-      <w:bookmarkEnd w:id="2"/>
+      <w:bookmarkStart w:id="5" w:name="_Toc85970112"/>
+      <w:r>
+        <w:rPr>
+          <w:szCs w:val="24"/>
+        </w:rPr>
+        <w:t>B</w:t>
+      </w:r>
+      <w:r>
+        <w:rPr>
+          <w:szCs w:val="24"/>
+        </w:rPr>
+        <w:t>ack-end</w:t>
+      </w:r>
+      <w:bookmarkEnd w:id="5"/>
+    </w:p>
+    <w:p>
+      <w:pPr>
+        <w:pStyle w:val="normalnyalekozaczek"/>
+      </w:pPr>
+      <w:r>
+        <w:t xml:space="preserve">Warstwa </w:t>
+      </w:r>
+      <w:r>
+        <w:t>back-end, bardzo często nazywana także</w:t>
+      </w:r>
+      <w:r>
+        <w:t xml:space="preserve"> częścią serwerową aplikacji </w:t>
+      </w:r>
+      <w:r>
+        <w:t>internetowej</w:t>
+      </w:r>
+      <w:r>
+        <w:t>, która w praktyce jest całkowicie</w:t>
+      </w:r>
+      <w:r>
+        <w:t xml:space="preserve"> </w:t>
+      </w:r>
+      <w:r>
+        <w:t>niezauważalna przez</w:t>
+      </w:r>
+      <w:r>
+        <w:t xml:space="preserve"> użytkownika końcowego. To właśnie po stronie serwera stoi </w:t>
+      </w:r>
+      <w:r>
+        <w:t xml:space="preserve">obsługa całej </w:t>
+      </w:r>
+      <w:r>
+        <w:t>logi</w:t>
+      </w:r>
+      <w:r>
+        <w:t>ki</w:t>
+      </w:r>
+      <w:r>
+        <w:t xml:space="preserve"> biznesow</w:t>
+      </w:r>
+      <w:r>
+        <w:t>ej oraz</w:t>
+      </w:r>
+      <w:r>
+        <w:t>, proces</w:t>
+      </w:r>
+      <w:r>
+        <w:t>ów</w:t>
+      </w:r>
+      <w:r>
+        <w:t xml:space="preserve"> wymiany informacji wewnętrznych oprogramowania tworzonego dla użytkowników</w:t>
+      </w:r>
+      <w:r>
+        <w:t xml:space="preserve"> jak i również</w:t>
+      </w:r>
+      <w:r>
+        <w:t xml:space="preserve"> odpowiednie sprawdzenie czy</w:t>
+      </w:r>
+      <w:r>
+        <w:t xml:space="preserve"> ze</w:t>
+      </w:r>
+      <w:r>
+        <w:t xml:space="preserve"> stron</w:t>
+      </w:r>
+      <w:r>
+        <w:t xml:space="preserve">y </w:t>
+      </w:r>
+      <w:r>
+        <w:t>klienta</w:t>
+      </w:r>
+      <w:r>
+        <w:t xml:space="preserve"> aplikacji</w:t>
+      </w:r>
+      <w:r>
+        <w:t xml:space="preserve">, nie pojawiały się </w:t>
+      </w:r>
+      <w:r>
+        <w:t>krytyczne</w:t>
+      </w:r>
+      <w:r>
+        <w:t xml:space="preserve"> błędy, mog</w:t>
+      </w:r>
+      <w:r>
+        <w:t>ące</w:t>
+      </w:r>
+      <w:r>
+        <w:t xml:space="preserve"> zagrozić niepoprawnemu funkcjonowaniu aplikacji. </w:t>
+      </w:r>
+    </w:p>
+    <w:p>
+      <w:pPr>
+        <w:pStyle w:val="Nagowekalelepszy"/>
+        <w:numPr>
+          <w:ilvl w:val="2"/>
+          <w:numId w:val="5"/>
+        </w:numPr>
+        <w:spacing w:line="276" w:lineRule="auto"/>
+        <w:rPr>
+          <w:szCs w:val="24"/>
+        </w:rPr>
+      </w:pPr>
+      <w:bookmarkStart w:id="6" w:name="_Toc85970113"/>
+      <w:r>
+        <w:rPr>
+          <w:szCs w:val="24"/>
+        </w:rPr>
+        <w:t>Kotlin</w:t>
+      </w:r>
+      <w:bookmarkEnd w:id="6"/>
+    </w:p>
+    <w:p>
+      <w:pPr>
+        <w:pStyle w:val="Nagowekalelepszy"/>
+        <w:spacing w:line="276" w:lineRule="auto"/>
+        <w:rPr>
+          <w:szCs w:val="24"/>
+        </w:rPr>
+      </w:pPr>
+    </w:p>
+    <w:p>
+      <w:pPr>
+        <w:pStyle w:val="Nagowekalelepszy"/>
+        <w:numPr>
+          <w:ilvl w:val="1"/>
+          <w:numId w:val="5"/>
+        </w:numPr>
+        <w:spacing w:line="276" w:lineRule="auto"/>
+        <w:rPr>
+          <w:szCs w:val="24"/>
+        </w:rPr>
+      </w:pPr>
+      <w:bookmarkStart w:id="7" w:name="_Toc85970114"/>
+      <w:r>
+        <w:rPr>
+          <w:szCs w:val="24"/>
+        </w:rPr>
+        <w:t>F</w:t>
+      </w:r>
+      <w:r>
+        <w:rPr>
+          <w:szCs w:val="24"/>
+        </w:rPr>
+        <w:t>ront-end</w:t>
+      </w:r>
+      <w:bookmarkEnd w:id="7"/>
+    </w:p>
+    <w:p>
+      <w:pPr>
+        <w:pStyle w:val="normalnyalekozaczek"/>
+      </w:pPr>
+      <w:r>
+        <w:t>Warstwa front-end to część</w:t>
+      </w:r>
+      <w:r>
+        <w:t xml:space="preserve"> aplikacji webowej, która pozwala użytkownikowi na swobodną interakcję z oprogramowaniem, najczęściej przy pomocy przeglądarki internetowej. Jest to z reguły, pierwszy możliwy kontakt odbiorcy treści z zaimplementowanym systemem. </w:t>
+      </w:r>
+      <w:r>
+        <w:t xml:space="preserve">Część graficzna reprezentowana jest przez </w:t>
+      </w:r>
+      <w:r>
+        <w:t xml:space="preserve">uprzednio </w:t>
+      </w:r>
+      <w:r>
+        <w:t>utworzony wygląd oraz uzupełniona dostęp</w:t>
+      </w:r>
+      <w:r>
+        <w:t>em</w:t>
+      </w:r>
+      <w:r>
+        <w:t xml:space="preserve"> do najważniejszych funkcjonalności obsługiwanych przez stronę serwerową, oprogramowania wydaną do obsługi </w:t>
+      </w:r>
+      <w:r>
+        <w:t>dla</w:t>
+      </w:r>
+      <w:r>
+        <w:t xml:space="preserve"> użytkowników </w:t>
+      </w:r>
+      <w:r>
+        <w:t xml:space="preserve">końcowych </w:t>
+      </w:r>
+      <w:r>
+        <w:t>aplikacj</w:t>
+      </w:r>
+      <w:r>
+        <w:t xml:space="preserve">i </w:t>
+      </w:r>
+      <w:r>
+        <w:t>internetow</w:t>
+      </w:r>
+      <w:r>
+        <w:t>ej</w:t>
+      </w:r>
+      <w:r>
+        <w:t>.</w:t>
+      </w:r>
+    </w:p>
+    <w:p>
+      <w:pPr>
+        <w:pStyle w:val="Nagowekalelepszy"/>
+        <w:numPr>
+          <w:ilvl w:val="2"/>
+          <w:numId w:val="5"/>
+        </w:numPr>
+      </w:pPr>
+      <w:bookmarkStart w:id="8" w:name="_Toc85970115"/>
+      <w:r>
+        <w:t>TypeScript</w:t>
+      </w:r>
+      <w:bookmarkEnd w:id="8"/>
+    </w:p>
+    <w:p>
+      <w:pPr>
+        <w:pStyle w:val="Nagowekalelepszy"/>
+        <w:numPr>
+          <w:ilvl w:val="1"/>
+          <w:numId w:val="5"/>
+        </w:numPr>
+        <w:spacing w:line="276" w:lineRule="auto"/>
+        <w:rPr>
+          <w:szCs w:val="24"/>
+        </w:rPr>
+      </w:pPr>
+      <w:bookmarkStart w:id="9" w:name="_Toc85970116"/>
+      <w:r>
+        <w:rPr>
+          <w:szCs w:val="24"/>
+        </w:rPr>
+        <w:t>Baza danych</w:t>
+      </w:r>
+      <w:bookmarkEnd w:id="9"/>
+    </w:p>
+    <w:p>
+      <w:pPr>
+        <w:pStyle w:val="Nagowekalelepszy"/>
+        <w:numPr>
+          <w:ilvl w:val="1"/>
+          <w:numId w:val="5"/>
+        </w:numPr>
+        <w:spacing w:line="276" w:lineRule="auto"/>
+        <w:rPr>
+          <w:szCs w:val="24"/>
+        </w:rPr>
+      </w:pPr>
+      <w:bookmarkStart w:id="10" w:name="_Toc85970117"/>
+      <w:r>
+        <w:rPr>
+          <w:szCs w:val="24"/>
+        </w:rPr>
+        <w:t>Narzędzia programistyczne</w:t>
+      </w:r>
+      <w:bookmarkEnd w:id="10"/>
+    </w:p>
+    <w:p>
+      <w:pPr>
+        <w:pStyle w:val="Nagowekalelepszy"/>
+        <w:numPr>
+          <w:ilvl w:val="1"/>
+          <w:numId w:val="5"/>
+        </w:numPr>
+        <w:spacing w:line="276" w:lineRule="auto"/>
+        <w:rPr>
+          <w:szCs w:val="24"/>
+        </w:rPr>
+      </w:pPr>
+      <w:bookmarkStart w:id="11" w:name="_Toc85970118"/>
+      <w:r>
+        <w:rPr>
+          <w:szCs w:val="24"/>
+        </w:rPr>
+        <w:t>Inne rozwiązania technologiczne</w:t>
+      </w:r>
+      <w:bookmarkEnd w:id="11"/>
     </w:p>
     <w:p>
       <w:pPr>
@@ -1924,7 +2394,6 @@
           <w:szCs w:val="24"/>
         </w:rPr>
       </w:pPr>
-      <w:bookmarkStart w:id="3" w:name="_Toc85842822"/>
       <w:r>
         <w:rPr>
           <w:szCs w:val="24"/>
@@ -1937,21 +2406,22 @@
         <w:pStyle w:val="Nagowekalelepszy"/>
         <w:numPr>
           <w:ilvl w:val="0"/>
-          <w:numId w:val="2"/>
+          <w:numId w:val="5"/>
         </w:numPr>
         <w:spacing w:line="276" w:lineRule="auto"/>
         <w:rPr>
           <w:szCs w:val="24"/>
         </w:rPr>
       </w:pPr>
+      <w:bookmarkStart w:id="12" w:name="_Toc85970119"/>
       <w:r>
         <w:rPr>
           <w:szCs w:val="24"/>
         </w:rPr>
         <w:lastRenderedPageBreak/>
-        <w:t>Koncepcje oraz funkcjonalności systemowe</w:t>
-      </w:r>
-      <w:bookmarkEnd w:id="3"/>
+        <w:t>Zamysł architektury systemu</w:t>
+      </w:r>
+      <w:bookmarkEnd w:id="12"/>
     </w:p>
     <w:p>
       <w:pPr>
@@ -1961,7 +2431,6 @@
           <w:szCs w:val="24"/>
         </w:rPr>
       </w:pPr>
-      <w:bookmarkStart w:id="4" w:name="_Toc85842823"/>
       <w:r>
         <w:rPr>
           <w:szCs w:val="24"/>
@@ -1974,347 +2443,43 @@
         <w:pStyle w:val="Nagowekalelepszy"/>
         <w:numPr>
           <w:ilvl w:val="0"/>
-          <w:numId w:val="2"/>
+          <w:numId w:val="5"/>
         </w:numPr>
         <w:spacing w:line="276" w:lineRule="auto"/>
-        <w:ind w:left="357" w:hanging="357"/>
-        <w:rPr>
-          <w:szCs w:val="24"/>
-        </w:rPr>
-      </w:pPr>
+        <w:rPr>
+          <w:szCs w:val="24"/>
+        </w:rPr>
+      </w:pPr>
+      <w:bookmarkStart w:id="13" w:name="_Toc85970120"/>
       <w:r>
         <w:rPr>
           <w:szCs w:val="24"/>
         </w:rPr>
         <w:lastRenderedPageBreak/>
-        <w:t>R</w:t>
-      </w:r>
-      <w:r>
-        <w:rPr>
-          <w:szCs w:val="24"/>
-        </w:rPr>
-        <w:t>ozwiąza</w:t>
-      </w:r>
-      <w:r>
-        <w:rPr>
-          <w:szCs w:val="24"/>
-        </w:rPr>
-        <w:t>nia</w:t>
-      </w:r>
-      <w:r>
-        <w:rPr>
-          <w:szCs w:val="24"/>
-        </w:rPr>
-        <w:t xml:space="preserve"> technologiczn</w:t>
-      </w:r>
-      <w:bookmarkEnd w:id="4"/>
-      <w:r>
-        <w:rPr>
-          <w:szCs w:val="24"/>
-        </w:rPr>
-        <w:t>e</w:t>
-      </w:r>
-    </w:p>
-    <w:p>
-      <w:pPr>
-        <w:ind w:left="357"/>
-      </w:pPr>
+        <w:t>Implementacja</w:t>
+      </w:r>
+      <w:bookmarkEnd w:id="13"/>
     </w:p>
     <w:p>
       <w:pPr>
         <w:pStyle w:val="Nagowekalelepszy"/>
         <w:numPr>
           <w:ilvl w:val="1"/>
-          <w:numId w:val="2"/>
+          <w:numId w:val="5"/>
         </w:numPr>
         <w:spacing w:line="276" w:lineRule="auto"/>
         <w:rPr>
           <w:szCs w:val="24"/>
         </w:rPr>
       </w:pPr>
-      <w:bookmarkStart w:id="5" w:name="_Toc85842824"/>
-      <w:r>
-        <w:rPr>
-          <w:szCs w:val="24"/>
-        </w:rPr>
-        <w:t>B</w:t>
-      </w:r>
-      <w:r>
-        <w:rPr>
-          <w:szCs w:val="24"/>
-        </w:rPr>
-        <w:t>ack-end</w:t>
-      </w:r>
-      <w:bookmarkEnd w:id="5"/>
-    </w:p>
-    <w:p>
-      <w:pPr>
-        <w:pStyle w:val="normalnyalekozaczek"/>
-      </w:pPr>
-      <w:r>
-        <w:t xml:space="preserve">Warstwa </w:t>
-      </w:r>
-      <w:r>
-        <w:t>back-end, bardzo często nazywana także</w:t>
-      </w:r>
-      <w:r>
-        <w:t xml:space="preserve"> częścią serwerową aplikacji </w:t>
-      </w:r>
-      <w:r>
-        <w:t>internetowej</w:t>
-      </w:r>
-      <w:r>
-        <w:t>, która w praktyce jest całkowicie</w:t>
-      </w:r>
-      <w:r>
-        <w:t xml:space="preserve"> </w:t>
-      </w:r>
-      <w:r>
-        <w:t>niezauważalna przez</w:t>
-      </w:r>
-      <w:r>
-        <w:t xml:space="preserve"> użytkownika końcowego. To właśnie po stronie serwera stoi </w:t>
-      </w:r>
-      <w:r>
-        <w:t xml:space="preserve">obsługa całej </w:t>
-      </w:r>
-      <w:r>
-        <w:t>logi</w:t>
-      </w:r>
-      <w:r>
-        <w:t>ki</w:t>
-      </w:r>
-      <w:r>
-        <w:t xml:space="preserve"> biznesow</w:t>
-      </w:r>
-      <w:r>
-        <w:t>ej oraz</w:t>
-      </w:r>
-      <w:r>
-        <w:t>, proces</w:t>
-      </w:r>
-      <w:r>
-        <w:t>ów</w:t>
-      </w:r>
-      <w:r>
-        <w:t xml:space="preserve"> wymiany informacji wewnętrznych oprogramowania tworzonego dla użytkowników</w:t>
-      </w:r>
-      <w:r>
-        <w:t xml:space="preserve"> jak i również</w:t>
-      </w:r>
-      <w:r>
-        <w:t xml:space="preserve"> odpowiednie sprawdzenie czy</w:t>
-      </w:r>
-      <w:r>
-        <w:t xml:space="preserve"> ze</w:t>
-      </w:r>
-      <w:r>
-        <w:t xml:space="preserve"> stron</w:t>
-      </w:r>
-      <w:r>
-        <w:t xml:space="preserve">y </w:t>
-      </w:r>
-      <w:r>
-        <w:t>klienta</w:t>
-      </w:r>
-      <w:r>
-        <w:t xml:space="preserve"> aplikacji</w:t>
-      </w:r>
-      <w:r>
-        <w:t xml:space="preserve">, nie pojawiały się </w:t>
-      </w:r>
-      <w:r>
-        <w:t>krytyczne</w:t>
-      </w:r>
-      <w:r>
-        <w:t xml:space="preserve"> błędy, mog</w:t>
-      </w:r>
-      <w:r>
-        <w:t>ące</w:t>
-      </w:r>
-      <w:r>
-        <w:t xml:space="preserve"> zagrozić niepoprawnemu funkcjonowaniu aplikacji. </w:t>
-      </w:r>
-    </w:p>
-    <w:p>
-      <w:pPr>
-        <w:pStyle w:val="Nagowekalelepszy"/>
-        <w:numPr>
-          <w:ilvl w:val="2"/>
-          <w:numId w:val="2"/>
-        </w:numPr>
-        <w:spacing w:line="276" w:lineRule="auto"/>
-        <w:rPr>
-          <w:szCs w:val="24"/>
-        </w:rPr>
-      </w:pPr>
-      <w:r>
-        <w:rPr>
-          <w:szCs w:val="24"/>
-        </w:rPr>
-        <w:t>Kotlin</w:t>
-      </w:r>
-    </w:p>
-    <w:p>
-      <w:pPr>
-        <w:pStyle w:val="Nagowekalelepszy"/>
-        <w:spacing w:line="276" w:lineRule="auto"/>
-        <w:rPr>
-          <w:szCs w:val="24"/>
-        </w:rPr>
-      </w:pPr>
-    </w:p>
-    <w:p>
-      <w:pPr>
-        <w:pStyle w:val="Nagowekalelepszy"/>
-        <w:numPr>
-          <w:ilvl w:val="1"/>
-          <w:numId w:val="2"/>
-        </w:numPr>
-        <w:spacing w:line="276" w:lineRule="auto"/>
-        <w:rPr>
-          <w:szCs w:val="24"/>
-        </w:rPr>
-      </w:pPr>
-      <w:bookmarkStart w:id="6" w:name="_Toc85842825"/>
-      <w:r>
-        <w:rPr>
-          <w:szCs w:val="24"/>
-        </w:rPr>
-        <w:t>F</w:t>
-      </w:r>
-      <w:r>
-        <w:rPr>
-          <w:szCs w:val="24"/>
-        </w:rPr>
-        <w:t>ront-end</w:t>
-      </w:r>
-      <w:bookmarkEnd w:id="6"/>
-    </w:p>
-    <w:p>
-      <w:pPr>
-        <w:pStyle w:val="normalnyalekozaczek"/>
-      </w:pPr>
-      <w:r>
-        <w:t>Warstwa front-end to część</w:t>
-      </w:r>
-      <w:r>
-        <w:t xml:space="preserve"> aplikacji webowej, która pozwala użytkownikowi na swobodną interakcję z oprogramowaniem, najczęściej przy pomocy przeglądarki internetowej. Jest to z reguły, pierwszy możliwy kontakt odbiorcy treści z zaimplementowanym systemem. </w:t>
-      </w:r>
-      <w:r>
-        <w:t xml:space="preserve">Część graficzna reprezentowana jest przez </w:t>
-      </w:r>
-      <w:r>
-        <w:t xml:space="preserve">uprzednio </w:t>
-      </w:r>
-      <w:r>
-        <w:t>utworzony wygląd oraz uzupełniona dostęp</w:t>
-      </w:r>
-      <w:r>
-        <w:t>em</w:t>
-      </w:r>
-      <w:r>
-        <w:t xml:space="preserve"> do najważniejszych funkcjonalności obsługiwanych przez stronę serwerową, oprogramowania wydaną do obsługi </w:t>
-      </w:r>
-      <w:r>
-        <w:t>dla</w:t>
-      </w:r>
-      <w:r>
-        <w:t xml:space="preserve"> użytkowników </w:t>
-      </w:r>
-      <w:r>
-        <w:t xml:space="preserve">końcowych </w:t>
-      </w:r>
-      <w:r>
-        <w:t>aplikacj</w:t>
-      </w:r>
-      <w:r>
-        <w:t xml:space="preserve">i </w:t>
-      </w:r>
-      <w:r>
-        <w:t>internetow</w:t>
-      </w:r>
-      <w:r>
-        <w:t>ej</w:t>
-      </w:r>
-      <w:r>
-        <w:t>.</w:t>
-      </w:r>
-    </w:p>
-    <w:p>
-      <w:pPr>
-        <w:pStyle w:val="Nagowekalelepszy"/>
-        <w:numPr>
-          <w:ilvl w:val="2"/>
-          <w:numId w:val="2"/>
-        </w:numPr>
-      </w:pPr>
-      <w:r>
-        <w:t>TypeScript</w:t>
-      </w:r>
-    </w:p>
-    <w:p>
-      <w:pPr>
-        <w:pStyle w:val="Nagowekalelepszy"/>
-        <w:numPr>
-          <w:ilvl w:val="1"/>
-          <w:numId w:val="2"/>
-        </w:numPr>
-        <w:spacing w:line="276" w:lineRule="auto"/>
-        <w:rPr>
-          <w:szCs w:val="24"/>
-        </w:rPr>
-      </w:pPr>
-      <w:bookmarkStart w:id="7" w:name="_Toc85842826"/>
-      <w:r>
-        <w:rPr>
-          <w:szCs w:val="24"/>
-        </w:rPr>
-        <w:t>Baza danych</w:t>
-      </w:r>
-      <w:bookmarkEnd w:id="7"/>
-    </w:p>
-    <w:p>
-      <w:pPr>
-        <w:pStyle w:val="Nagowekalelepszy"/>
-        <w:numPr>
-          <w:ilvl w:val="1"/>
-          <w:numId w:val="2"/>
-        </w:numPr>
-        <w:spacing w:line="276" w:lineRule="auto"/>
-        <w:rPr>
-          <w:szCs w:val="24"/>
-        </w:rPr>
-      </w:pPr>
-      <w:bookmarkStart w:id="8" w:name="_Toc85842827"/>
-      <w:r>
-        <w:rPr>
-          <w:szCs w:val="24"/>
-        </w:rPr>
-        <w:t>Narzędzia programistyczne</w:t>
-      </w:r>
-      <w:bookmarkEnd w:id="8"/>
-    </w:p>
-    <w:p>
-      <w:pPr>
-        <w:pStyle w:val="Nagowekalelepszy"/>
-        <w:numPr>
-          <w:ilvl w:val="1"/>
-          <w:numId w:val="2"/>
-        </w:numPr>
-        <w:spacing w:line="276" w:lineRule="auto"/>
-        <w:rPr>
-          <w:szCs w:val="24"/>
-        </w:rPr>
-      </w:pPr>
-      <w:bookmarkStart w:id="9" w:name="_Toc85842828"/>
-      <w:r>
-        <w:rPr>
-          <w:szCs w:val="24"/>
-        </w:rPr>
-        <w:t>Inne rozwiązania technologiczne</w:t>
-      </w:r>
-      <w:bookmarkEnd w:id="9"/>
+      <w:bookmarkStart w:id="14" w:name="_Toc85970121"/>
+      <w:r>
+        <w:rPr>
+          <w:szCs w:val="24"/>
+        </w:rPr>
+        <w:t>Moduł rejestracji i logowania</w:t>
+      </w:r>
+      <w:bookmarkEnd w:id="14"/>
     </w:p>
     <w:p>
       <w:pPr>
@@ -2324,7 +2489,6 @@
           <w:szCs w:val="24"/>
         </w:rPr>
       </w:pPr>
-      <w:bookmarkStart w:id="10" w:name="_Toc85842829"/>
       <w:r>
         <w:rPr>
           <w:szCs w:val="24"/>
@@ -2337,108 +2501,14 @@
         <w:pStyle w:val="Nagowekalelepszy"/>
         <w:numPr>
           <w:ilvl w:val="0"/>
-          <w:numId w:val="2"/>
+          <w:numId w:val="5"/>
         </w:numPr>
         <w:spacing w:line="276" w:lineRule="auto"/>
         <w:rPr>
           <w:szCs w:val="24"/>
         </w:rPr>
       </w:pPr>
-      <w:r>
-        <w:rPr>
-          <w:szCs w:val="24"/>
-        </w:rPr>
-        <w:lastRenderedPageBreak/>
-        <w:t>Zamysł architektury systemu</w:t>
-      </w:r>
-      <w:bookmarkEnd w:id="10"/>
-    </w:p>
-    <w:p>
-      <w:pPr>
-        <w:rPr>
-          <w:rFonts w:eastAsiaTheme="majorEastAsia" w:cstheme="majorBidi"/>
-          <w:b/>
-          <w:szCs w:val="24"/>
-        </w:rPr>
-      </w:pPr>
-      <w:bookmarkStart w:id="11" w:name="_Toc85842830"/>
-      <w:r>
-        <w:rPr>
-          <w:szCs w:val="24"/>
-        </w:rPr>
-        <w:br w:type="page"/>
-      </w:r>
-    </w:p>
-    <w:p>
-      <w:pPr>
-        <w:pStyle w:val="Nagowekalelepszy"/>
-        <w:numPr>
-          <w:ilvl w:val="0"/>
-          <w:numId w:val="2"/>
-        </w:numPr>
-        <w:spacing w:line="276" w:lineRule="auto"/>
-        <w:rPr>
-          <w:szCs w:val="24"/>
-        </w:rPr>
-      </w:pPr>
-      <w:r>
-        <w:rPr>
-          <w:szCs w:val="24"/>
-        </w:rPr>
-        <w:lastRenderedPageBreak/>
-        <w:t>Implementacja</w:t>
-      </w:r>
-      <w:bookmarkEnd w:id="11"/>
-    </w:p>
-    <w:p>
-      <w:pPr>
-        <w:pStyle w:val="Nagowekalelepszy"/>
-        <w:numPr>
-          <w:ilvl w:val="1"/>
-          <w:numId w:val="2"/>
-        </w:numPr>
-        <w:spacing w:line="276" w:lineRule="auto"/>
-        <w:rPr>
-          <w:szCs w:val="24"/>
-        </w:rPr>
-      </w:pPr>
-      <w:bookmarkStart w:id="12" w:name="_Toc85842831"/>
-      <w:r>
-        <w:rPr>
-          <w:szCs w:val="24"/>
-        </w:rPr>
-        <w:t>Moduł rejestracji i logowania</w:t>
-      </w:r>
-      <w:bookmarkEnd w:id="12"/>
-    </w:p>
-    <w:p>
-      <w:pPr>
-        <w:rPr>
-          <w:rFonts w:eastAsiaTheme="majorEastAsia" w:cstheme="majorBidi"/>
-          <w:b/>
-          <w:szCs w:val="24"/>
-        </w:rPr>
-      </w:pPr>
-      <w:bookmarkStart w:id="13" w:name="_Toc85842832"/>
-      <w:r>
-        <w:rPr>
-          <w:szCs w:val="24"/>
-        </w:rPr>
-        <w:br w:type="page"/>
-      </w:r>
-    </w:p>
-    <w:p>
-      <w:pPr>
-        <w:pStyle w:val="Nagowekalelepszy"/>
-        <w:numPr>
-          <w:ilvl w:val="0"/>
-          <w:numId w:val="2"/>
-        </w:numPr>
-        <w:spacing w:line="276" w:lineRule="auto"/>
-        <w:rPr>
-          <w:szCs w:val="24"/>
-        </w:rPr>
-      </w:pPr>
+      <w:bookmarkStart w:id="15" w:name="_Toc85970122"/>
       <w:r>
         <w:rPr>
           <w:szCs w:val="24"/>
@@ -2446,7 +2516,7 @@
         <w:lastRenderedPageBreak/>
         <w:t>Podsumowanie</w:t>
       </w:r>
-      <w:bookmarkEnd w:id="13"/>
+      <w:bookmarkEnd w:id="15"/>
     </w:p>
     <w:p>
       <w:pPr>
@@ -2584,7 +2654,7 @@
 <file path=word/numbering.xml><?xml version="1.0" encoding="utf-8"?>
 <w:numbering xmlns:wpc="http://schemas.microsoft.com/office/word/2010/wordprocessingCanvas" xmlns:cx="http://schemas.microsoft.com/office/drawing/2014/chartex" xmlns:cx1="http://schemas.microsoft.com/office/drawing/2015/9/8/chartex" xmlns:cx2="http://schemas.microsoft.com/office/drawing/2015/10/21/chartex" xmlns:cx3="http://schemas.microsoft.com/office/drawing/2016/5/9/chartex" xmlns:cx4="http://schemas.microsoft.com/office/drawing/2016/5/10/chartex" xmlns:cx5="http://schemas.microsoft.com/office/drawing/2016/5/11/chartex" xmlns:cx6="http://schemas.microsoft.com/office/drawing/2016/5/12/chartex" xmlns:cx7="http://schemas.microsoft.com/office/drawing/2016/5/13/chartex" xmlns:cx8="http://schemas.microsoft.com/office/drawing/2016/5/14/chartex" xmlns:mc="http://schemas.openxmlformats.org/markup-compatibility/2006" xmlns:aink="http://schemas.microsoft.com/office/drawing/2016/ink" xmlns:am3d="http://schemas.microsoft.com/office/drawing/2017/model3d" xmlns:o="urn:schemas-microsoft-com:office:office" xmlns:r="http://schemas.openxmlformats.org/officeDocument/2006/relationships" xmlns:m="http://schemas.openxmlformats.org/officeDocument/2006/math" xmlns:v="urn:schemas-microsoft-com:vml" xmlns:wp14="http://schemas.microsoft.com/office/word/2010/wordprocessingDrawing" xmlns:wp="http://schemas.openxmlformats.org/drawingml/2006/wordprocessingDrawing" xmlns:w10="urn:schemas-microsoft-com:office:word" xmlns:w="http://schemas.openxmlformats.org/wordprocessingml/2006/main" xmlns:w14="http://schemas.microsoft.com/office/word/2010/wordml" xmlns:w15="http://schemas.microsoft.com/office/word/2012/wordml" xmlns:w16cex="http://schemas.microsoft.com/office/word/2018/wordml/cex" xmlns:w16cid="http://schemas.microsoft.com/office/word/2016/wordml/cid" xmlns:w16="http://schemas.microsoft.com/office/word/2018/wordml" xmlns:w16sdtdh="http://schemas.microsoft.com/office/word/2020/wordml/sdtdatahash" xmlns:w16se="http://schemas.microsoft.com/office/word/2015/wordml/symex" xmlns:wpg="http://schemas.microsoft.com/office/word/2010/wordprocessingGroup" xmlns:wpi="http://schemas.microsoft.com/office/word/2010/wordprocessingInk" xmlns:wne="http://schemas.microsoft.com/office/word/2006/wordml" xmlns:wps="http://schemas.microsoft.com/office/word/2010/wordprocessingShape" mc:Ignorable="w14 w15 w16se w16cid w16 w16cex w16sdtdh wp14">
   <w:abstractNum w:abstractNumId="0" w15:restartNumberingAfterBreak="0">
-    <w:nsid w:val="394A7EED"/>
+    <w:nsid w:val="09912F12"/>
     <w:multiLevelType w:val="multilevel"/>
     <w:tmpl w:val="0415001F"/>
     <w:lvl w:ilvl="0">
@@ -2595,6 +2665,9 @@
       <w:pPr>
         <w:ind w:left="360" w:hanging="360"/>
       </w:pPr>
+      <w:rPr>
+        <w:rFonts w:hint="default"/>
+      </w:rPr>
     </w:lvl>
     <w:lvl w:ilvl="1">
       <w:start w:val="1"/>
@@ -2670,6 +2743,95 @@
     </w:lvl>
   </w:abstractNum>
   <w:abstractNum w:abstractNumId="1" w15:restartNumberingAfterBreak="0">
+    <w:nsid w:val="394A7EED"/>
+    <w:multiLevelType w:val="multilevel"/>
+    <w:tmpl w:val="3C2E38E4"/>
+    <w:lvl w:ilvl="0">
+      <w:start w:val="1"/>
+      <w:numFmt w:val="decimal"/>
+      <w:lvlText w:val="%1."/>
+      <w:lvlJc w:val="left"/>
+      <w:pPr>
+        <w:ind w:left="360" w:hanging="360"/>
+      </w:pPr>
+    </w:lvl>
+    <w:lvl w:ilvl="1">
+      <w:start w:val="1"/>
+      <w:numFmt w:val="decimal"/>
+      <w:lvlText w:val="%2."/>
+      <w:lvlJc w:val="left"/>
+      <w:pPr>
+        <w:ind w:left="792" w:hanging="432"/>
+      </w:pPr>
+      <w:rPr>
+        <w:rFonts w:ascii="Times New Roman" w:eastAsiaTheme="majorEastAsia" w:hAnsi="Times New Roman" w:cstheme="majorBidi"/>
+      </w:rPr>
+    </w:lvl>
+    <w:lvl w:ilvl="2">
+      <w:start w:val="1"/>
+      <w:numFmt w:val="decimal"/>
+      <w:lvlText w:val="%1.%2.%3."/>
+      <w:lvlJc w:val="left"/>
+      <w:pPr>
+        <w:ind w:left="1224" w:hanging="504"/>
+      </w:pPr>
+    </w:lvl>
+    <w:lvl w:ilvl="3">
+      <w:start w:val="1"/>
+      <w:numFmt w:val="decimal"/>
+      <w:lvlText w:val="%1.%2.%3.%4."/>
+      <w:lvlJc w:val="left"/>
+      <w:pPr>
+        <w:ind w:left="1728" w:hanging="648"/>
+      </w:pPr>
+    </w:lvl>
+    <w:lvl w:ilvl="4">
+      <w:start w:val="1"/>
+      <w:numFmt w:val="decimal"/>
+      <w:lvlText w:val="%1.%2.%3.%4.%5."/>
+      <w:lvlJc w:val="left"/>
+      <w:pPr>
+        <w:ind w:left="2232" w:hanging="792"/>
+      </w:pPr>
+    </w:lvl>
+    <w:lvl w:ilvl="5">
+      <w:start w:val="1"/>
+      <w:numFmt w:val="decimal"/>
+      <w:lvlText w:val="%1.%2.%3.%4.%5.%6."/>
+      <w:lvlJc w:val="left"/>
+      <w:pPr>
+        <w:ind w:left="2736" w:hanging="936"/>
+      </w:pPr>
+    </w:lvl>
+    <w:lvl w:ilvl="6">
+      <w:start w:val="1"/>
+      <w:numFmt w:val="decimal"/>
+      <w:lvlText w:val="%1.%2.%3.%4.%5.%6.%7."/>
+      <w:lvlJc w:val="left"/>
+      <w:pPr>
+        <w:ind w:left="3240" w:hanging="1080"/>
+      </w:pPr>
+    </w:lvl>
+    <w:lvl w:ilvl="7">
+      <w:start w:val="1"/>
+      <w:numFmt w:val="decimal"/>
+      <w:lvlText w:val="%1.%2.%3.%4.%5.%6.%7.%8."/>
+      <w:lvlJc w:val="left"/>
+      <w:pPr>
+        <w:ind w:left="3744" w:hanging="1224"/>
+      </w:pPr>
+    </w:lvl>
+    <w:lvl w:ilvl="8">
+      <w:start w:val="1"/>
+      <w:numFmt w:val="decimal"/>
+      <w:lvlText w:val="%1.%2.%3.%4.%5.%6.%7.%8.%9."/>
+      <w:lvlJc w:val="left"/>
+      <w:pPr>
+        <w:ind w:left="4320" w:hanging="1440"/>
+      </w:pPr>
+    </w:lvl>
+  </w:abstractNum>
+  <w:abstractNum w:abstractNumId="2" w15:restartNumberingAfterBreak="0">
     <w:nsid w:val="67575424"/>
     <w:multiLevelType w:val="multilevel"/>
     <w:tmpl w:val="0415001F"/>
@@ -2758,7 +2920,7 @@
       </w:pPr>
     </w:lvl>
   </w:abstractNum>
-  <w:abstractNum w:abstractNumId="2" w15:restartNumberingAfterBreak="0">
+  <w:abstractNum w:abstractNumId="3" w15:restartNumberingAfterBreak="0">
     <w:nsid w:val="736A779F"/>
     <w:multiLevelType w:val="hybridMultilevel"/>
     <w:tmpl w:val="D2720A1A"/>
@@ -2847,14 +3009,133 @@
       </w:pPr>
     </w:lvl>
   </w:abstractNum>
+  <w:abstractNum w:abstractNumId="4" w15:restartNumberingAfterBreak="0">
+    <w:nsid w:val="7DAE5279"/>
+    <w:multiLevelType w:val="multilevel"/>
+    <w:tmpl w:val="7EB68A66"/>
+    <w:lvl w:ilvl="0">
+      <w:start w:val="1"/>
+      <w:numFmt w:val="decimal"/>
+      <w:lvlText w:val="%1."/>
+      <w:lvlJc w:val="left"/>
+      <w:pPr>
+        <w:ind w:left="360" w:hanging="360"/>
+      </w:pPr>
+      <w:rPr>
+        <w:rFonts w:hint="default"/>
+      </w:rPr>
+    </w:lvl>
+    <w:lvl w:ilvl="1">
+      <w:start w:val="1"/>
+      <w:numFmt w:val="decimal"/>
+      <w:lvlText w:val="%1.%2."/>
+      <w:lvlJc w:val="left"/>
+      <w:pPr>
+        <w:ind w:left="1152" w:hanging="360"/>
+      </w:pPr>
+      <w:rPr>
+        <w:rFonts w:hint="default"/>
+      </w:rPr>
+    </w:lvl>
+    <w:lvl w:ilvl="2">
+      <w:start w:val="1"/>
+      <w:numFmt w:val="decimal"/>
+      <w:lvlText w:val="%1.%2.%3."/>
+      <w:lvlJc w:val="left"/>
+      <w:pPr>
+        <w:ind w:left="2304" w:hanging="720"/>
+      </w:pPr>
+      <w:rPr>
+        <w:rFonts w:hint="default"/>
+      </w:rPr>
+    </w:lvl>
+    <w:lvl w:ilvl="3">
+      <w:start w:val="1"/>
+      <w:numFmt w:val="decimal"/>
+      <w:lvlText w:val="%1.%2.%3.%4."/>
+      <w:lvlJc w:val="left"/>
+      <w:pPr>
+        <w:ind w:left="3096" w:hanging="720"/>
+      </w:pPr>
+      <w:rPr>
+        <w:rFonts w:hint="default"/>
+      </w:rPr>
+    </w:lvl>
+    <w:lvl w:ilvl="4">
+      <w:start w:val="1"/>
+      <w:numFmt w:val="decimal"/>
+      <w:lvlText w:val="%1.%2.%3.%4.%5."/>
+      <w:lvlJc w:val="left"/>
+      <w:pPr>
+        <w:ind w:left="4248" w:hanging="1080"/>
+      </w:pPr>
+      <w:rPr>
+        <w:rFonts w:hint="default"/>
+      </w:rPr>
+    </w:lvl>
+    <w:lvl w:ilvl="5">
+      <w:start w:val="1"/>
+      <w:numFmt w:val="decimal"/>
+      <w:lvlText w:val="%1.%2.%3.%4.%5.%6."/>
+      <w:lvlJc w:val="left"/>
+      <w:pPr>
+        <w:ind w:left="5040" w:hanging="1080"/>
+      </w:pPr>
+      <w:rPr>
+        <w:rFonts w:hint="default"/>
+      </w:rPr>
+    </w:lvl>
+    <w:lvl w:ilvl="6">
+      <w:start w:val="1"/>
+      <w:numFmt w:val="decimal"/>
+      <w:lvlText w:val="%1.%2.%3.%4.%5.%6.%7."/>
+      <w:lvlJc w:val="left"/>
+      <w:pPr>
+        <w:ind w:left="6192" w:hanging="1440"/>
+      </w:pPr>
+      <w:rPr>
+        <w:rFonts w:hint="default"/>
+      </w:rPr>
+    </w:lvl>
+    <w:lvl w:ilvl="7">
+      <w:start w:val="1"/>
+      <w:numFmt w:val="decimal"/>
+      <w:lvlText w:val="%1.%2.%3.%4.%5.%6.%7.%8."/>
+      <w:lvlJc w:val="left"/>
+      <w:pPr>
+        <w:ind w:left="6984" w:hanging="1440"/>
+      </w:pPr>
+      <w:rPr>
+        <w:rFonts w:hint="default"/>
+      </w:rPr>
+    </w:lvl>
+    <w:lvl w:ilvl="8">
+      <w:start w:val="1"/>
+      <w:numFmt w:val="decimal"/>
+      <w:lvlText w:val="%1.%2.%3.%4.%5.%6.%7.%8.%9."/>
+      <w:lvlJc w:val="left"/>
+      <w:pPr>
+        <w:ind w:left="8136" w:hanging="1800"/>
+      </w:pPr>
+      <w:rPr>
+        <w:rFonts w:hint="default"/>
+      </w:rPr>
+    </w:lvl>
+  </w:abstractNum>
   <w:num w:numId="1">
+    <w:abstractNumId w:val="2"/>
+  </w:num>
+  <w:num w:numId="2">
     <w:abstractNumId w:val="1"/>
   </w:num>
-  <w:num w:numId="2">
+  <w:num w:numId="3">
+    <w:abstractNumId w:val="3"/>
+  </w:num>
+  <w:num w:numId="4">
+    <w:abstractNumId w:val="4"/>
+  </w:num>
+  <w:num w:numId="5">
     <w:abstractNumId w:val="0"/>
-  </w:num>
-  <w:num w:numId="3">
-    <w:abstractNumId w:val="2"/>
   </w:num>
 </w:numbering>
 </file>
@@ -3285,6 +3566,7 @@
   <w:style w:type="character" w:default="1" w:styleId="Domylnaczcionkaakapitu">
     <w:name w:val="Default Paragraph Font"/>
     <w:uiPriority w:val="1"/>
+    <w:semiHidden/>
     <w:unhideWhenUsed/>
   </w:style>
   <w:style w:type="table" w:default="1" w:styleId="Standardowy">

</xml_diff>

<commit_message>
[D] Something about kotlin
</commit_message>
<xml_diff>
--- a/docs/arkadiusz_panczyk_s18706_praca_inzynierska.docx
+++ b/docs/arkadiusz_panczyk_s18706_praca_inzynierska.docx
@@ -102,12 +102,12 @@
     <w:p/>
     <w:p>
       <w:pPr>
-        <w:pStyle w:val="Tekstpodstawowy"/>
-      </w:pPr>
-    </w:p>
-    <w:p>
-      <w:pPr>
-        <w:pStyle w:val="Tekstpodstawowy"/>
+        <w:pStyle w:val="BodyText"/>
+      </w:pPr>
+    </w:p>
+    <w:p>
+      <w:pPr>
+        <w:pStyle w:val="BodyText"/>
         <w:jc w:val="center"/>
         <w:rPr>
           <w:b/>
@@ -116,13 +116,14 @@
     </w:p>
     <w:p>
       <w:pPr>
-        <w:pStyle w:val="Tekstpodstawowy"/>
+        <w:pStyle w:val="BodyText"/>
         <w:jc w:val="center"/>
         <w:rPr>
           <w:sz w:val="28"/>
           <w:szCs w:val="22"/>
         </w:rPr>
       </w:pPr>
+      <w:proofErr w:type="gramStart"/>
       <w:r>
         <w:rPr>
           <w:b/>
@@ -140,15 +141,16 @@
         </w:rPr>
         <w:t>???</w:t>
       </w:r>
-    </w:p>
-    <w:p>
-      <w:pPr>
-        <w:pStyle w:val="Tekstpodstawowy"/>
-      </w:pPr>
-    </w:p>
-    <w:p>
-      <w:pPr>
-        <w:pStyle w:val="Tekstpodstawowy"/>
+      <w:proofErr w:type="gramEnd"/>
+    </w:p>
+    <w:p>
+      <w:pPr>
+        <w:pStyle w:val="BodyText"/>
+      </w:pPr>
+    </w:p>
+    <w:p>
+      <w:pPr>
+        <w:pStyle w:val="BodyText"/>
         <w:jc w:val="center"/>
       </w:pPr>
       <w:r>
@@ -157,22 +159,22 @@
     </w:p>
     <w:p>
       <w:pPr>
-        <w:pStyle w:val="Tekstpodstawowy"/>
-      </w:pPr>
-    </w:p>
-    <w:p>
-      <w:pPr>
-        <w:pStyle w:val="Tekstpodstawowy"/>
-      </w:pPr>
-    </w:p>
-    <w:p>
-      <w:pPr>
-        <w:pStyle w:val="Tekstpodstawowy"/>
-      </w:pPr>
-    </w:p>
-    <w:p>
-      <w:pPr>
-        <w:pStyle w:val="Tekstpodstawowy"/>
+        <w:pStyle w:val="BodyText"/>
+      </w:pPr>
+    </w:p>
+    <w:p>
+      <w:pPr>
+        <w:pStyle w:val="BodyText"/>
+      </w:pPr>
+    </w:p>
+    <w:p>
+      <w:pPr>
+        <w:pStyle w:val="BodyText"/>
+      </w:pPr>
+    </w:p>
+    <w:p>
+      <w:pPr>
+        <w:pStyle w:val="BodyText"/>
         <w:jc w:val="center"/>
         <w:rPr>
           <w:b/>
@@ -191,7 +193,7 @@
     </w:p>
     <w:p>
       <w:pPr>
-        <w:pStyle w:val="Tekstpodstawowy"/>
+        <w:pStyle w:val="BodyText"/>
         <w:jc w:val="center"/>
       </w:pPr>
       <w:r>
@@ -200,17 +202,17 @@
     </w:p>
     <w:p>
       <w:pPr>
-        <w:pStyle w:val="Tekstpodstawowy"/>
-      </w:pPr>
-    </w:p>
-    <w:p>
-      <w:pPr>
-        <w:pStyle w:val="Tekstpodstawowy"/>
-      </w:pPr>
-    </w:p>
-    <w:p>
-      <w:pPr>
-        <w:pStyle w:val="Tekstpodstawowy"/>
+        <w:pStyle w:val="BodyText"/>
+      </w:pPr>
+    </w:p>
+    <w:p>
+      <w:pPr>
+        <w:pStyle w:val="BodyText"/>
+      </w:pPr>
+    </w:p>
+    <w:p>
+      <w:pPr>
+        <w:pStyle w:val="BodyText"/>
         <w:jc w:val="center"/>
         <w:rPr>
           <w:b/>
@@ -229,31 +231,31 @@
     </w:p>
     <w:p>
       <w:pPr>
-        <w:pStyle w:val="Tekstpodstawowy"/>
-        <w:rPr>
-          <w:szCs w:val="24"/>
-        </w:rPr>
-      </w:pPr>
-    </w:p>
-    <w:p>
-      <w:pPr>
-        <w:pStyle w:val="Tekstpodstawowy"/>
-      </w:pPr>
-    </w:p>
-    <w:p>
-      <w:pPr>
-        <w:pStyle w:val="Tekstpodstawowy"/>
-      </w:pPr>
-    </w:p>
-    <w:p>
-      <w:pPr>
-        <w:pStyle w:val="Tekstpodstawowy"/>
+        <w:pStyle w:val="BodyText"/>
+        <w:rPr>
+          <w:szCs w:val="24"/>
+        </w:rPr>
+      </w:pPr>
+    </w:p>
+    <w:p>
+      <w:pPr>
+        <w:pStyle w:val="BodyText"/>
+      </w:pPr>
+    </w:p>
+    <w:p>
+      <w:pPr>
+        <w:pStyle w:val="BodyText"/>
+      </w:pPr>
+    </w:p>
+    <w:p>
+      <w:pPr>
+        <w:pStyle w:val="BodyText"/>
         <w:ind w:left="4956"/>
       </w:pPr>
     </w:p>
     <w:p>
       <w:pPr>
-        <w:pStyle w:val="Tekstpodstawowy"/>
+        <w:pStyle w:val="BodyText"/>
         <w:ind w:left="4956"/>
         <w:rPr>
           <w:szCs w:val="24"/>
@@ -262,7 +264,7 @@
     </w:p>
     <w:p>
       <w:pPr>
-        <w:pStyle w:val="Tekstpodstawowy"/>
+        <w:pStyle w:val="BodyText"/>
         <w:ind w:left="5664"/>
         <w:rPr>
           <w:szCs w:val="24"/>
@@ -277,7 +279,7 @@
     </w:p>
     <w:p>
       <w:pPr>
-        <w:pStyle w:val="Tekstpodstawowy"/>
+        <w:pStyle w:val="BodyText"/>
         <w:ind w:left="5664"/>
         <w:rPr>
           <w:szCs w:val="24"/>
@@ -292,7 +294,7 @@
     </w:p>
     <w:p>
       <w:pPr>
-        <w:pStyle w:val="Tekstpodstawowy"/>
+        <w:pStyle w:val="BodyText"/>
         <w:ind w:left="5664"/>
         <w:rPr>
           <w:szCs w:val="24"/>
@@ -307,19 +309,19 @@
     </w:p>
     <w:p>
       <w:pPr>
-        <w:pStyle w:val="Tekstpodstawowy"/>
+        <w:pStyle w:val="BodyText"/>
         <w:ind w:left="4920"/>
       </w:pPr>
     </w:p>
     <w:p>
       <w:pPr>
-        <w:pStyle w:val="Tekstpodstawowy"/>
+        <w:pStyle w:val="BodyText"/>
         <w:ind w:left="4956"/>
       </w:pPr>
     </w:p>
     <w:p>
       <w:pPr>
-        <w:pStyle w:val="Tekstpodstawowy"/>
+        <w:pStyle w:val="BodyText"/>
       </w:pPr>
     </w:p>
     <w:p>
@@ -416,7 +418,7 @@
       <w:sdtContent>
         <w:p>
           <w:pPr>
-            <w:pStyle w:val="Nagwekspisutreci"/>
+            <w:pStyle w:val="TOCHeading"/>
             <w:rPr>
               <w:rFonts w:ascii="Times New Roman" w:hAnsi="Times New Roman" w:cs="Times New Roman"/>
               <w:b/>
@@ -440,7 +442,7 @@
         </w:p>
         <w:p>
           <w:pPr>
-            <w:pStyle w:val="Spistreci1"/>
+            <w:pStyle w:val="TOC1"/>
             <w:tabs>
               <w:tab w:val="right" w:leader="dot" w:pos="8656"/>
             </w:tabs>
@@ -472,7 +474,7 @@
           <w:hyperlink w:anchor="_Toc85970107" w:history="1">
             <w:r>
               <w:rPr>
-                <w:rStyle w:val="Hipercze"/>
+                <w:rStyle w:val="Hyperlink"/>
                 <w:rFonts w:eastAsiaTheme="majorEastAsia"/>
                 <w:noProof/>
               </w:rPr>
@@ -530,7 +532,7 @@
         </w:p>
         <w:p>
           <w:pPr>
-            <w:pStyle w:val="Spistreci1"/>
+            <w:pStyle w:val="TOC1"/>
             <w:tabs>
               <w:tab w:val="left" w:pos="440"/>
               <w:tab w:val="right" w:leader="dot" w:pos="8656"/>
@@ -545,7 +547,7 @@
           <w:hyperlink w:anchor="_Toc85970108" w:history="1">
             <w:r>
               <w:rPr>
-                <w:rStyle w:val="Hipercze"/>
+                <w:rStyle w:val="Hyperlink"/>
                 <w:rFonts w:eastAsiaTheme="majorEastAsia"/>
                 <w:noProof/>
               </w:rPr>
@@ -562,7 +564,7 @@
             </w:r>
             <w:r>
               <w:rPr>
-                <w:rStyle w:val="Hipercze"/>
+                <w:rStyle w:val="Hyperlink"/>
                 <w:rFonts w:eastAsiaTheme="majorEastAsia"/>
                 <w:noProof/>
               </w:rPr>
@@ -620,7 +622,7 @@
         </w:p>
         <w:p>
           <w:pPr>
-            <w:pStyle w:val="Spistreci1"/>
+            <w:pStyle w:val="TOC1"/>
             <w:tabs>
               <w:tab w:val="left" w:pos="660"/>
               <w:tab w:val="right" w:leader="dot" w:pos="8656"/>
@@ -635,7 +637,7 @@
           <w:hyperlink w:anchor="_Toc85970109" w:history="1">
             <w:r>
               <w:rPr>
-                <w:rStyle w:val="Hipercze"/>
+                <w:rStyle w:val="Hyperlink"/>
                 <w:rFonts w:eastAsiaTheme="majorEastAsia"/>
                 <w:noProof/>
               </w:rPr>
@@ -652,7 +654,7 @@
             </w:r>
             <w:r>
               <w:rPr>
-                <w:rStyle w:val="Hipercze"/>
+                <w:rStyle w:val="Hyperlink"/>
                 <w:rFonts w:eastAsiaTheme="majorEastAsia"/>
                 <w:noProof/>
               </w:rPr>
@@ -710,7 +712,7 @@
         </w:p>
         <w:p>
           <w:pPr>
-            <w:pStyle w:val="Spistreci1"/>
+            <w:pStyle w:val="TOC1"/>
             <w:tabs>
               <w:tab w:val="left" w:pos="440"/>
               <w:tab w:val="right" w:leader="dot" w:pos="8656"/>
@@ -725,7 +727,7 @@
           <w:hyperlink w:anchor="_Toc85970110" w:history="1">
             <w:r>
               <w:rPr>
-                <w:rStyle w:val="Hipercze"/>
+                <w:rStyle w:val="Hyperlink"/>
                 <w:rFonts w:eastAsiaTheme="majorEastAsia"/>
                 <w:noProof/>
               </w:rPr>
@@ -742,7 +744,7 @@
             </w:r>
             <w:r>
               <w:rPr>
-                <w:rStyle w:val="Hipercze"/>
+                <w:rStyle w:val="Hyperlink"/>
                 <w:rFonts w:eastAsiaTheme="majorEastAsia"/>
                 <w:noProof/>
               </w:rPr>
@@ -800,7 +802,7 @@
         </w:p>
         <w:p>
           <w:pPr>
-            <w:pStyle w:val="Spistreci1"/>
+            <w:pStyle w:val="TOC1"/>
             <w:tabs>
               <w:tab w:val="left" w:pos="440"/>
               <w:tab w:val="right" w:leader="dot" w:pos="8656"/>
@@ -815,7 +817,7 @@
           <w:hyperlink w:anchor="_Toc85970111" w:history="1">
             <w:r>
               <w:rPr>
-                <w:rStyle w:val="Hipercze"/>
+                <w:rStyle w:val="Hyperlink"/>
                 <w:rFonts w:eastAsiaTheme="majorEastAsia"/>
                 <w:noProof/>
               </w:rPr>
@@ -832,7 +834,7 @@
             </w:r>
             <w:r>
               <w:rPr>
-                <w:rStyle w:val="Hipercze"/>
+                <w:rStyle w:val="Hyperlink"/>
                 <w:rFonts w:eastAsiaTheme="majorEastAsia"/>
                 <w:noProof/>
               </w:rPr>
@@ -890,7 +892,7 @@
         </w:p>
         <w:p>
           <w:pPr>
-            <w:pStyle w:val="Spistreci1"/>
+            <w:pStyle w:val="TOC1"/>
             <w:tabs>
               <w:tab w:val="left" w:pos="660"/>
               <w:tab w:val="right" w:leader="dot" w:pos="8656"/>
@@ -905,7 +907,7 @@
           <w:hyperlink w:anchor="_Toc85970112" w:history="1">
             <w:r>
               <w:rPr>
-                <w:rStyle w:val="Hipercze"/>
+                <w:rStyle w:val="Hyperlink"/>
                 <w:rFonts w:eastAsiaTheme="majorEastAsia"/>
                 <w:noProof/>
               </w:rPr>
@@ -922,7 +924,7 @@
             </w:r>
             <w:r>
               <w:rPr>
-                <w:rStyle w:val="Hipercze"/>
+                <w:rStyle w:val="Hyperlink"/>
                 <w:rFonts w:eastAsiaTheme="majorEastAsia"/>
                 <w:noProof/>
               </w:rPr>
@@ -980,7 +982,7 @@
         </w:p>
         <w:p>
           <w:pPr>
-            <w:pStyle w:val="Spistreci1"/>
+            <w:pStyle w:val="TOC1"/>
             <w:tabs>
               <w:tab w:val="left" w:pos="880"/>
               <w:tab w:val="right" w:leader="dot" w:pos="8656"/>
@@ -995,7 +997,7 @@
           <w:hyperlink w:anchor="_Toc85970113" w:history="1">
             <w:r>
               <w:rPr>
-                <w:rStyle w:val="Hipercze"/>
+                <w:rStyle w:val="Hyperlink"/>
                 <w:rFonts w:eastAsiaTheme="majorEastAsia"/>
                 <w:noProof/>
               </w:rPr>
@@ -1012,7 +1014,7 @@
             </w:r>
             <w:r>
               <w:rPr>
-                <w:rStyle w:val="Hipercze"/>
+                <w:rStyle w:val="Hyperlink"/>
                 <w:rFonts w:eastAsiaTheme="majorEastAsia"/>
                 <w:noProof/>
               </w:rPr>
@@ -1070,7 +1072,7 @@
         </w:p>
         <w:p>
           <w:pPr>
-            <w:pStyle w:val="Spistreci1"/>
+            <w:pStyle w:val="TOC1"/>
             <w:tabs>
               <w:tab w:val="left" w:pos="660"/>
               <w:tab w:val="right" w:leader="dot" w:pos="8656"/>
@@ -1085,7 +1087,7 @@
           <w:hyperlink w:anchor="_Toc85970114" w:history="1">
             <w:r>
               <w:rPr>
-                <w:rStyle w:val="Hipercze"/>
+                <w:rStyle w:val="Hyperlink"/>
                 <w:rFonts w:eastAsiaTheme="majorEastAsia"/>
                 <w:noProof/>
               </w:rPr>
@@ -1102,7 +1104,7 @@
             </w:r>
             <w:r>
               <w:rPr>
-                <w:rStyle w:val="Hipercze"/>
+                <w:rStyle w:val="Hyperlink"/>
                 <w:rFonts w:eastAsiaTheme="majorEastAsia"/>
                 <w:noProof/>
               </w:rPr>
@@ -1160,7 +1162,7 @@
         </w:p>
         <w:p>
           <w:pPr>
-            <w:pStyle w:val="Spistreci1"/>
+            <w:pStyle w:val="TOC1"/>
             <w:tabs>
               <w:tab w:val="left" w:pos="880"/>
               <w:tab w:val="right" w:leader="dot" w:pos="8656"/>
@@ -1175,7 +1177,7 @@
           <w:hyperlink w:anchor="_Toc85970115" w:history="1">
             <w:r>
               <w:rPr>
-                <w:rStyle w:val="Hipercze"/>
+                <w:rStyle w:val="Hyperlink"/>
                 <w:rFonts w:eastAsiaTheme="majorEastAsia"/>
                 <w:noProof/>
               </w:rPr>
@@ -1192,7 +1194,7 @@
             </w:r>
             <w:r>
               <w:rPr>
-                <w:rStyle w:val="Hipercze"/>
+                <w:rStyle w:val="Hyperlink"/>
                 <w:rFonts w:eastAsiaTheme="majorEastAsia"/>
                 <w:noProof/>
               </w:rPr>
@@ -1250,7 +1252,7 @@
         </w:p>
         <w:p>
           <w:pPr>
-            <w:pStyle w:val="Spistreci1"/>
+            <w:pStyle w:val="TOC1"/>
             <w:tabs>
               <w:tab w:val="left" w:pos="660"/>
               <w:tab w:val="right" w:leader="dot" w:pos="8656"/>
@@ -1265,7 +1267,7 @@
           <w:hyperlink w:anchor="_Toc85970116" w:history="1">
             <w:r>
               <w:rPr>
-                <w:rStyle w:val="Hipercze"/>
+                <w:rStyle w:val="Hyperlink"/>
                 <w:rFonts w:eastAsiaTheme="majorEastAsia"/>
                 <w:noProof/>
               </w:rPr>
@@ -1282,7 +1284,7 @@
             </w:r>
             <w:r>
               <w:rPr>
-                <w:rStyle w:val="Hipercze"/>
+                <w:rStyle w:val="Hyperlink"/>
                 <w:rFonts w:eastAsiaTheme="majorEastAsia"/>
                 <w:noProof/>
               </w:rPr>
@@ -1340,7 +1342,7 @@
         </w:p>
         <w:p>
           <w:pPr>
-            <w:pStyle w:val="Spistreci1"/>
+            <w:pStyle w:val="TOC1"/>
             <w:tabs>
               <w:tab w:val="left" w:pos="660"/>
               <w:tab w:val="right" w:leader="dot" w:pos="8656"/>
@@ -1355,7 +1357,7 @@
           <w:hyperlink w:anchor="_Toc85970117" w:history="1">
             <w:r>
               <w:rPr>
-                <w:rStyle w:val="Hipercze"/>
+                <w:rStyle w:val="Hyperlink"/>
                 <w:rFonts w:eastAsiaTheme="majorEastAsia"/>
                 <w:noProof/>
               </w:rPr>
@@ -1372,7 +1374,7 @@
             </w:r>
             <w:r>
               <w:rPr>
-                <w:rStyle w:val="Hipercze"/>
+                <w:rStyle w:val="Hyperlink"/>
                 <w:rFonts w:eastAsiaTheme="majorEastAsia"/>
                 <w:noProof/>
               </w:rPr>
@@ -1430,7 +1432,7 @@
         </w:p>
         <w:p>
           <w:pPr>
-            <w:pStyle w:val="Spistreci1"/>
+            <w:pStyle w:val="TOC1"/>
             <w:tabs>
               <w:tab w:val="left" w:pos="660"/>
               <w:tab w:val="right" w:leader="dot" w:pos="8656"/>
@@ -1445,7 +1447,7 @@
           <w:hyperlink w:anchor="_Toc85970118" w:history="1">
             <w:r>
               <w:rPr>
-                <w:rStyle w:val="Hipercze"/>
+                <w:rStyle w:val="Hyperlink"/>
                 <w:rFonts w:eastAsiaTheme="majorEastAsia"/>
                 <w:noProof/>
               </w:rPr>
@@ -1462,7 +1464,7 @@
             </w:r>
             <w:r>
               <w:rPr>
-                <w:rStyle w:val="Hipercze"/>
+                <w:rStyle w:val="Hyperlink"/>
                 <w:rFonts w:eastAsiaTheme="majorEastAsia"/>
                 <w:noProof/>
               </w:rPr>
@@ -1520,7 +1522,7 @@
         </w:p>
         <w:p>
           <w:pPr>
-            <w:pStyle w:val="Spistreci1"/>
+            <w:pStyle w:val="TOC1"/>
             <w:tabs>
               <w:tab w:val="left" w:pos="440"/>
               <w:tab w:val="right" w:leader="dot" w:pos="8656"/>
@@ -1535,7 +1537,7 @@
           <w:hyperlink w:anchor="_Toc85970119" w:history="1">
             <w:r>
               <w:rPr>
-                <w:rStyle w:val="Hipercze"/>
+                <w:rStyle w:val="Hyperlink"/>
                 <w:rFonts w:eastAsiaTheme="majorEastAsia"/>
                 <w:noProof/>
               </w:rPr>
@@ -1552,7 +1554,7 @@
             </w:r>
             <w:r>
               <w:rPr>
-                <w:rStyle w:val="Hipercze"/>
+                <w:rStyle w:val="Hyperlink"/>
                 <w:rFonts w:eastAsiaTheme="majorEastAsia"/>
                 <w:noProof/>
               </w:rPr>
@@ -1610,7 +1612,7 @@
         </w:p>
         <w:p>
           <w:pPr>
-            <w:pStyle w:val="Spistreci1"/>
+            <w:pStyle w:val="TOC1"/>
             <w:tabs>
               <w:tab w:val="left" w:pos="440"/>
               <w:tab w:val="right" w:leader="dot" w:pos="8656"/>
@@ -1625,7 +1627,7 @@
           <w:hyperlink w:anchor="_Toc85970120" w:history="1">
             <w:r>
               <w:rPr>
-                <w:rStyle w:val="Hipercze"/>
+                <w:rStyle w:val="Hyperlink"/>
                 <w:rFonts w:eastAsiaTheme="majorEastAsia"/>
                 <w:noProof/>
               </w:rPr>
@@ -1642,7 +1644,7 @@
             </w:r>
             <w:r>
               <w:rPr>
-                <w:rStyle w:val="Hipercze"/>
+                <w:rStyle w:val="Hyperlink"/>
                 <w:rFonts w:eastAsiaTheme="majorEastAsia"/>
                 <w:noProof/>
               </w:rPr>
@@ -1700,7 +1702,7 @@
         </w:p>
         <w:p>
           <w:pPr>
-            <w:pStyle w:val="Spistreci1"/>
+            <w:pStyle w:val="TOC1"/>
             <w:tabs>
               <w:tab w:val="left" w:pos="660"/>
               <w:tab w:val="right" w:leader="dot" w:pos="8656"/>
@@ -1715,7 +1717,7 @@
           <w:hyperlink w:anchor="_Toc85970121" w:history="1">
             <w:r>
               <w:rPr>
-                <w:rStyle w:val="Hipercze"/>
+                <w:rStyle w:val="Hyperlink"/>
                 <w:rFonts w:eastAsiaTheme="majorEastAsia"/>
                 <w:noProof/>
               </w:rPr>
@@ -1732,7 +1734,7 @@
             </w:r>
             <w:r>
               <w:rPr>
-                <w:rStyle w:val="Hipercze"/>
+                <w:rStyle w:val="Hyperlink"/>
                 <w:rFonts w:eastAsiaTheme="majorEastAsia"/>
                 <w:noProof/>
               </w:rPr>
@@ -1790,7 +1792,7 @@
         </w:p>
         <w:p>
           <w:pPr>
-            <w:pStyle w:val="Spistreci1"/>
+            <w:pStyle w:val="TOC1"/>
             <w:tabs>
               <w:tab w:val="left" w:pos="440"/>
               <w:tab w:val="right" w:leader="dot" w:pos="8656"/>
@@ -1805,7 +1807,7 @@
           <w:hyperlink w:anchor="_Toc85970122" w:history="1">
             <w:r>
               <w:rPr>
-                <w:rStyle w:val="Hipercze"/>
+                <w:rStyle w:val="Hyperlink"/>
                 <w:rFonts w:eastAsiaTheme="majorEastAsia"/>
                 <w:noProof/>
               </w:rPr>
@@ -1822,7 +1824,7 @@
             </w:r>
             <w:r>
               <w:rPr>
-                <w:rStyle w:val="Hipercze"/>
+                <w:rStyle w:val="Hyperlink"/>
                 <w:rFonts w:eastAsiaTheme="majorEastAsia"/>
                 <w:noProof/>
               </w:rPr>
@@ -2083,6 +2085,29 @@
     </w:p>
     <w:p>
       <w:pPr>
+        <w:pStyle w:val="normalnyalekozaczek"/>
+      </w:pPr>
+      <w:r>
+        <w:t xml:space="preserve">Jako temat aktualnego rozdziału zostały postawione główne technologie użyte podczas procesu tworzenia rozwiązań opisywanej aplikacji internetowej. W poniższych </w:t>
+      </w:r>
+      <w:r>
+        <w:t>pod</w:t>
+      </w:r>
+      <w:r>
+        <w:t xml:space="preserve">rozdziałach zaproponowany został podział </w:t>
+      </w:r>
+      <w:r>
+        <w:t>na mniejsze części, biorąc pod uwagę to w jakim stopniu można je podzielić ze względu na używane w nowoczesnych aplikacjach, warstwy technologiczne. Wybór języków programowania oraz używanych w procesie budowania aplikacji bibliotek, został</w:t>
+      </w:r>
+      <w:r>
+        <w:t xml:space="preserve"> wyselekcjonowany ze względu na nowoczesność, ogólnodostępność oraz trendy występujące aktualnie na rynku programistów, oraz polecanych przez nich technik. </w:t>
+      </w:r>
+      <w:r>
+        <w:t xml:space="preserve"> </w:t>
+      </w:r>
+    </w:p>
+    <w:p>
+      <w:pPr>
         <w:ind w:left="357"/>
       </w:pPr>
     </w:p>
@@ -2109,7 +2134,7 @@
         <w:rPr>
           <w:szCs w:val="24"/>
         </w:rPr>
-        <w:t>ack-end</w:t>
+        <w:t>ackend</w:t>
       </w:r>
       <w:bookmarkEnd w:id="5"/>
     </w:p>
@@ -2121,7 +2146,7 @@
         <w:t xml:space="preserve">Warstwa </w:t>
       </w:r>
       <w:r>
-        <w:t>back-end, bardzo często nazywana także</w:t>
+        <w:t>backend, bardzo często nazywana także</w:t>
       </w:r>
       <w:r>
         <w:t xml:space="preserve"> częścią serwerową aplikacji </w:t>
@@ -2200,6 +2225,15 @@
       </w:r>
       <w:r>
         <w:t xml:space="preserve"> zagrozić niepoprawnemu funkcjonowaniu aplikacji. </w:t>
+      </w:r>
+    </w:p>
+    <w:p>
+      <w:pPr>
+        <w:pStyle w:val="normalnyalekozaczek"/>
+        <w:ind w:firstLine="0"/>
+      </w:pPr>
+      <w:r>
+        <w:t xml:space="preserve">W najbardziej podstawowych aplikacjach, część serwerowa odpowiada również za dostarczenie potrzebnych informacji do bazy danych, która często jest jednocześnie brana jako cząstka całej warstwy backend. </w:t>
       </w:r>
     </w:p>
     <w:p>
@@ -2225,6 +2259,101 @@
     </w:p>
     <w:p>
       <w:pPr>
+        <w:pStyle w:val="normalnyalekozaczek"/>
+      </w:pPr>
+      <w:r>
+        <w:t>Kotlin, czyli powstały w lipcu 2011, statycznie typowany język programowania. Jego pierwsza oficjalnie stabilna wersje</w:t>
+      </w:r>
+      <w:r>
+        <w:t xml:space="preserve"> wyszła dopiero w lutym 2016 roku. Twórcy języka, czyli firma JetBrains, podczas procesu tworzenia, projektowali go z myślą o pełnym współdziałaniu z innym, bardzo popularnym językiem - Java oraz jego wirtualną maszyną.</w:t>
+      </w:r>
+    </w:p>
+    <w:p>
+      <w:pPr>
+        <w:pStyle w:val="normalnyalekozaczek"/>
+      </w:pPr>
+    </w:p>
+    <w:p>
+      <w:pPr>
+        <w:pStyle w:val="normalnyalekozaczek"/>
+      </w:pPr>
+      <w:r>
+        <w:t xml:space="preserve">Projektanci języka, trzymali się tego, że Kotlin ma być obiektowym językiem, ukierunkowanym na działanie w środowisku przemysłowym oraz poprawiającym znane błędy z Javy. Współdziałanie z kodem języka Javy, zostało zachowane, aby w prosty sposób umożliwić firmom, operującym od wielu lat na Javie na stopniową migrację na produkt firmy JetBrains. </w:t>
+      </w:r>
+    </w:p>
+    <w:p>
+      <w:pPr>
+        <w:pStyle w:val="normalnyalekozaczek"/>
+      </w:pPr>
+    </w:p>
+    <w:p>
+      <w:pPr>
+        <w:pStyle w:val="normalnyalekozaczek"/>
+      </w:pPr>
+      <w:r>
+        <w:t xml:space="preserve">Niektóre charakterystyczne cechy Kotlina: </w:t>
+      </w:r>
+    </w:p>
+    <w:p>
+      <w:pPr>
+        <w:pStyle w:val="normalnyalekozaczek"/>
+        <w:numPr>
+          <w:ilvl w:val="0"/>
+          <w:numId w:val="6"/>
+        </w:numPr>
+      </w:pPr>
+    </w:p>
+    <w:p>
+      <w:pPr>
+        <w:pStyle w:val="Nagowekalelepszy"/>
+        <w:numPr>
+          <w:ilvl w:val="2"/>
+          <w:numId w:val="5"/>
+        </w:numPr>
+        <w:spacing w:line="276" w:lineRule="auto"/>
+        <w:rPr>
+          <w:szCs w:val="24"/>
+        </w:rPr>
+      </w:pPr>
+      <w:r>
+        <w:rPr>
+          <w:szCs w:val="24"/>
+        </w:rPr>
+        <w:lastRenderedPageBreak/>
+        <w:t xml:space="preserve">Spring </w:t>
+      </w:r>
+      <w:proofErr w:type="spellStart"/>
+      <w:r>
+        <w:rPr>
+          <w:szCs w:val="24"/>
+        </w:rPr>
+        <w:t>Boot</w:t>
+      </w:r>
+      <w:proofErr w:type="spellEnd"/>
+    </w:p>
+    <w:p>
+      <w:pPr>
+        <w:pStyle w:val="Nagowekalelepszy"/>
+        <w:numPr>
+          <w:ilvl w:val="2"/>
+          <w:numId w:val="5"/>
+        </w:numPr>
+        <w:spacing w:line="276" w:lineRule="auto"/>
+        <w:rPr>
+          <w:szCs w:val="24"/>
+        </w:rPr>
+      </w:pPr>
+      <w:proofErr w:type="spellStart"/>
+      <w:r>
+        <w:rPr>
+          <w:szCs w:val="24"/>
+        </w:rPr>
+        <w:t>Jpa</w:t>
+      </w:r>
+      <w:proofErr w:type="spellEnd"/>
+    </w:p>
+    <w:p>
+      <w:pPr>
         <w:pStyle w:val="Nagowekalelepszy"/>
         <w:spacing w:line="276" w:lineRule="auto"/>
         <w:rPr>
@@ -2255,7 +2384,7 @@
         <w:rPr>
           <w:szCs w:val="24"/>
         </w:rPr>
-        <w:t>ront-end</w:t>
+        <w:t>rontend</w:t>
       </w:r>
       <w:bookmarkEnd w:id="7"/>
     </w:p>
@@ -2264,7 +2393,7 @@
         <w:pStyle w:val="normalnyalekozaczek"/>
       </w:pPr>
       <w:r>
-        <w:t>Warstwa front-end to część</w:t>
+        <w:t>Warstwa frontend to część</w:t>
       </w:r>
       <w:r>
         <w:t xml:space="preserve"> aplikacji webowej, która pozwala użytkownikowi na swobodną interakcję z oprogramowaniem, najczęściej przy pomocy przeglądarki internetowej. Jest to z reguły, pierwszy możliwy kontakt odbiorcy treści z zaimplementowanym systemem. </w:t>
@@ -2569,10 +2698,11 @@
         <w:docPartUnique/>
       </w:docPartObj>
     </w:sdtPr>
+    <w:sdtEndPr/>
     <w:sdtContent>
       <w:p>
         <w:pPr>
-          <w:pStyle w:val="Stopka"/>
+          <w:pStyle w:val="Footer"/>
         </w:pPr>
         <w:r>
           <w:fldChar w:fldCharType="begin"/>
@@ -2605,10 +2735,11 @@
         <w:docPartUnique/>
       </w:docPartObj>
     </w:sdtPr>
+    <w:sdtEndPr/>
     <w:sdtContent>
       <w:p>
         <w:pPr>
-          <w:pStyle w:val="Stopka"/>
+          <w:pStyle w:val="Footer"/>
           <w:jc w:val="right"/>
         </w:pPr>
         <w:r>
@@ -2743,6 +2874,119 @@
     </w:lvl>
   </w:abstractNum>
   <w:abstractNum w:abstractNumId="1" w15:restartNumberingAfterBreak="0">
+    <w:nsid w:val="09BF2221"/>
+    <w:multiLevelType w:val="hybridMultilevel"/>
+    <w:tmpl w:val="1FCC1B54"/>
+    <w:lvl w:ilvl="0" w:tplc="08090001">
+      <w:start w:val="1"/>
+      <w:numFmt w:val="bullet"/>
+      <w:lvlText w:val=""/>
+      <w:lvlJc w:val="left"/>
+      <w:pPr>
+        <w:ind w:left="1077" w:hanging="360"/>
+      </w:pPr>
+      <w:rPr>
+        <w:rFonts w:ascii="Symbol" w:hAnsi="Symbol" w:hint="default"/>
+      </w:rPr>
+    </w:lvl>
+    <w:lvl w:ilvl="1" w:tplc="08090003" w:tentative="1">
+      <w:start w:val="1"/>
+      <w:numFmt w:val="bullet"/>
+      <w:lvlText w:val="o"/>
+      <w:lvlJc w:val="left"/>
+      <w:pPr>
+        <w:ind w:left="1797" w:hanging="360"/>
+      </w:pPr>
+      <w:rPr>
+        <w:rFonts w:ascii="Courier New" w:hAnsi="Courier New" w:hint="default"/>
+      </w:rPr>
+    </w:lvl>
+    <w:lvl w:ilvl="2" w:tplc="08090005" w:tentative="1">
+      <w:start w:val="1"/>
+      <w:numFmt w:val="bullet"/>
+      <w:lvlText w:val=""/>
+      <w:lvlJc w:val="left"/>
+      <w:pPr>
+        <w:ind w:left="2517" w:hanging="360"/>
+      </w:pPr>
+      <w:rPr>
+        <w:rFonts w:ascii="Wingdings" w:hAnsi="Wingdings" w:hint="default"/>
+      </w:rPr>
+    </w:lvl>
+    <w:lvl w:ilvl="3" w:tplc="08090001" w:tentative="1">
+      <w:start w:val="1"/>
+      <w:numFmt w:val="bullet"/>
+      <w:lvlText w:val=""/>
+      <w:lvlJc w:val="left"/>
+      <w:pPr>
+        <w:ind w:left="3237" w:hanging="360"/>
+      </w:pPr>
+      <w:rPr>
+        <w:rFonts w:ascii="Symbol" w:hAnsi="Symbol" w:hint="default"/>
+      </w:rPr>
+    </w:lvl>
+    <w:lvl w:ilvl="4" w:tplc="08090003" w:tentative="1">
+      <w:start w:val="1"/>
+      <w:numFmt w:val="bullet"/>
+      <w:lvlText w:val="o"/>
+      <w:lvlJc w:val="left"/>
+      <w:pPr>
+        <w:ind w:left="3957" w:hanging="360"/>
+      </w:pPr>
+      <w:rPr>
+        <w:rFonts w:ascii="Courier New" w:hAnsi="Courier New" w:hint="default"/>
+      </w:rPr>
+    </w:lvl>
+    <w:lvl w:ilvl="5" w:tplc="08090005" w:tentative="1">
+      <w:start w:val="1"/>
+      <w:numFmt w:val="bullet"/>
+      <w:lvlText w:val=""/>
+      <w:lvlJc w:val="left"/>
+      <w:pPr>
+        <w:ind w:left="4677" w:hanging="360"/>
+      </w:pPr>
+      <w:rPr>
+        <w:rFonts w:ascii="Wingdings" w:hAnsi="Wingdings" w:hint="default"/>
+      </w:rPr>
+    </w:lvl>
+    <w:lvl w:ilvl="6" w:tplc="08090001" w:tentative="1">
+      <w:start w:val="1"/>
+      <w:numFmt w:val="bullet"/>
+      <w:lvlText w:val=""/>
+      <w:lvlJc w:val="left"/>
+      <w:pPr>
+        <w:ind w:left="5397" w:hanging="360"/>
+      </w:pPr>
+      <w:rPr>
+        <w:rFonts w:ascii="Symbol" w:hAnsi="Symbol" w:hint="default"/>
+      </w:rPr>
+    </w:lvl>
+    <w:lvl w:ilvl="7" w:tplc="08090003" w:tentative="1">
+      <w:start w:val="1"/>
+      <w:numFmt w:val="bullet"/>
+      <w:lvlText w:val="o"/>
+      <w:lvlJc w:val="left"/>
+      <w:pPr>
+        <w:ind w:left="6117" w:hanging="360"/>
+      </w:pPr>
+      <w:rPr>
+        <w:rFonts w:ascii="Courier New" w:hAnsi="Courier New" w:hint="default"/>
+      </w:rPr>
+    </w:lvl>
+    <w:lvl w:ilvl="8" w:tplc="08090005" w:tentative="1">
+      <w:start w:val="1"/>
+      <w:numFmt w:val="bullet"/>
+      <w:lvlText w:val=""/>
+      <w:lvlJc w:val="left"/>
+      <w:pPr>
+        <w:ind w:left="6837" w:hanging="360"/>
+      </w:pPr>
+      <w:rPr>
+        <w:rFonts w:ascii="Wingdings" w:hAnsi="Wingdings" w:hint="default"/>
+      </w:rPr>
+    </w:lvl>
+  </w:abstractNum>
+  <w:abstractNum w:abstractNumId="2" w15:restartNumberingAfterBreak="0">
     <w:nsid w:val="394A7EED"/>
     <w:multiLevelType w:val="multilevel"/>
     <w:tmpl w:val="3C2E38E4"/>
@@ -2831,7 +3075,7 @@
       </w:pPr>
     </w:lvl>
   </w:abstractNum>
-  <w:abstractNum w:abstractNumId="2" w15:restartNumberingAfterBreak="0">
+  <w:abstractNum w:abstractNumId="3" w15:restartNumberingAfterBreak="0">
     <w:nsid w:val="67575424"/>
     <w:multiLevelType w:val="multilevel"/>
     <w:tmpl w:val="0415001F"/>
@@ -2920,7 +3164,7 @@
       </w:pPr>
     </w:lvl>
   </w:abstractNum>
-  <w:abstractNum w:abstractNumId="3" w15:restartNumberingAfterBreak="0">
+  <w:abstractNum w:abstractNumId="4" w15:restartNumberingAfterBreak="0">
     <w:nsid w:val="736A779F"/>
     <w:multiLevelType w:val="hybridMultilevel"/>
     <w:tmpl w:val="D2720A1A"/>
@@ -3009,7 +3253,7 @@
       </w:pPr>
     </w:lvl>
   </w:abstractNum>
-  <w:abstractNum w:abstractNumId="4" w15:restartNumberingAfterBreak="0">
+  <w:abstractNum w:abstractNumId="5" w15:restartNumberingAfterBreak="0">
     <w:nsid w:val="7DAE5279"/>
     <w:multiLevelType w:val="multilevel"/>
     <w:tmpl w:val="7EB68A66"/>
@@ -3123,19 +3367,22 @@
     </w:lvl>
   </w:abstractNum>
   <w:num w:numId="1">
+    <w:abstractNumId w:val="3"/>
+  </w:num>
+  <w:num w:numId="2">
     <w:abstractNumId w:val="2"/>
   </w:num>
-  <w:num w:numId="2">
-    <w:abstractNumId w:val="1"/>
-  </w:num>
   <w:num w:numId="3">
-    <w:abstractNumId w:val="3"/>
+    <w:abstractNumId w:val="4"/>
   </w:num>
   <w:num w:numId="4">
-    <w:abstractNumId w:val="4"/>
+    <w:abstractNumId w:val="5"/>
   </w:num>
   <w:num w:numId="5">
     <w:abstractNumId w:val="0"/>
+  </w:num>
+  <w:num w:numId="6">
+    <w:abstractNumId w:val="1"/>
   </w:num>
 </w:numbering>
 </file>
@@ -3533,7 +3780,7 @@
     <w:lsdException w:name="Unresolved Mention" w:semiHidden="1" w:unhideWhenUsed="1"/>
     <w:lsdException w:name="Smart Link" w:semiHidden="1" w:unhideWhenUsed="1"/>
   </w:latentStyles>
-  <w:style w:type="paragraph" w:default="1" w:styleId="Normalny">
+  <w:style w:type="paragraph" w:default="1" w:styleId="Normal">
     <w:name w:val="Normal"/>
     <w:aliases w:val="Standardowy1"/>
     <w:qFormat/>
@@ -3542,11 +3789,11 @@
       <w:sz w:val="24"/>
     </w:rPr>
   </w:style>
-  <w:style w:type="paragraph" w:styleId="Nagwek1">
+  <w:style w:type="paragraph" w:styleId="Heading1">
     <w:name w:val="heading 1"/>
-    <w:basedOn w:val="Normalny"/>
-    <w:next w:val="Normalny"/>
-    <w:link w:val="Nagwek1Znak"/>
+    <w:basedOn w:val="Normal"/>
+    <w:next w:val="Normal"/>
+    <w:link w:val="Heading1Char"/>
     <w:uiPriority w:val="9"/>
     <w:qFormat/>
     <w:rsid w:val="00996122"/>
@@ -3563,13 +3810,13 @@
       <w:szCs w:val="32"/>
     </w:rPr>
   </w:style>
-  <w:style w:type="character" w:default="1" w:styleId="Domylnaczcionkaakapitu">
+  <w:style w:type="character" w:default="1" w:styleId="DefaultParagraphFont">
     <w:name w:val="Default Paragraph Font"/>
     <w:uiPriority w:val="1"/>
     <w:semiHidden/>
     <w:unhideWhenUsed/>
   </w:style>
-  <w:style w:type="table" w:default="1" w:styleId="Standardowy">
+  <w:style w:type="table" w:default="1" w:styleId="TableNormal">
     <w:name w:val="Normal Table"/>
     <w:uiPriority w:val="99"/>
     <w:semiHidden/>
@@ -3584,16 +3831,16 @@
       </w:tblCellMar>
     </w:tblPr>
   </w:style>
-  <w:style w:type="numbering" w:default="1" w:styleId="Bezlisty">
+  <w:style w:type="numbering" w:default="1" w:styleId="NoList">
     <w:name w:val="No List"/>
     <w:uiPriority w:val="99"/>
     <w:semiHidden/>
     <w:unhideWhenUsed/>
   </w:style>
-  <w:style w:type="paragraph" w:styleId="Tekstpodstawowy">
+  <w:style w:type="paragraph" w:styleId="BodyText">
     <w:name w:val="Body Text"/>
-    <w:basedOn w:val="Normalny"/>
-    <w:link w:val="TekstpodstawowyZnak"/>
+    <w:basedOn w:val="Normal"/>
+    <w:link w:val="BodyTextChar"/>
     <w:semiHidden/>
     <w:pPr>
       <w:spacing w:before="30" w:after="30"/>
@@ -3601,7 +3848,7 @@
   </w:style>
   <w:style w:type="paragraph" w:customStyle="1" w:styleId="BalloonText1">
     <w:name w:val="Balloon Text1"/>
-    <w:basedOn w:val="Normalny"/>
+    <w:basedOn w:val="Normal"/>
     <w:semiHidden/>
     <w:rPr>
       <w:rFonts w:ascii="Tahoma" w:hAnsi="Tahoma" w:cs="Tahoma"/>
@@ -3609,9 +3856,9 @@
       <w:szCs w:val="16"/>
     </w:rPr>
   </w:style>
-  <w:style w:type="character" w:customStyle="1" w:styleId="TekstpodstawowyZnak">
-    <w:name w:val="Tekst podstawowy Znak"/>
-    <w:link w:val="Tekstpodstawowy"/>
+  <w:style w:type="character" w:customStyle="1" w:styleId="BodyTextChar">
+    <w:name w:val="Body Text Char"/>
+    <w:link w:val="BodyText"/>
     <w:semiHidden/>
     <w:rsid w:val="00762184"/>
     <w:rPr>
@@ -3620,7 +3867,7 @@
       <w:szCs w:val="24"/>
     </w:rPr>
   </w:style>
-  <w:style w:type="character" w:styleId="Hipercze">
+  <w:style w:type="character" w:styleId="Hyperlink">
     <w:name w:val="Hyperlink"/>
     <w:uiPriority w:val="99"/>
     <w:unhideWhenUsed/>
@@ -3630,10 +3877,10 @@
       <w:u w:val="single"/>
     </w:rPr>
   </w:style>
-  <w:style w:type="paragraph" w:styleId="Nagwek">
+  <w:style w:type="paragraph" w:styleId="Header">
     <w:name w:val="header"/>
-    <w:basedOn w:val="Normalny"/>
-    <w:link w:val="NagwekZnak"/>
+    <w:basedOn w:val="Normal"/>
+    <w:link w:val="HeaderChar"/>
     <w:uiPriority w:val="99"/>
     <w:unhideWhenUsed/>
     <w:rsid w:val="009B6368"/>
@@ -3644,17 +3891,17 @@
       </w:tabs>
     </w:pPr>
   </w:style>
-  <w:style w:type="character" w:customStyle="1" w:styleId="NagwekZnak">
-    <w:name w:val="Nagłówek Znak"/>
-    <w:basedOn w:val="Domylnaczcionkaakapitu"/>
-    <w:link w:val="Nagwek"/>
+  <w:style w:type="character" w:customStyle="1" w:styleId="HeaderChar">
+    <w:name w:val="Header Char"/>
+    <w:basedOn w:val="DefaultParagraphFont"/>
+    <w:link w:val="Header"/>
     <w:uiPriority w:val="99"/>
     <w:rsid w:val="009B6368"/>
   </w:style>
-  <w:style w:type="paragraph" w:styleId="Stopka">
+  <w:style w:type="paragraph" w:styleId="Footer">
     <w:name w:val="footer"/>
-    <w:basedOn w:val="Normalny"/>
-    <w:link w:val="StopkaZnak"/>
+    <w:basedOn w:val="Normal"/>
+    <w:link w:val="FooterChar"/>
     <w:uiPriority w:val="99"/>
     <w:unhideWhenUsed/>
     <w:rsid w:val="009B6368"/>
@@ -3665,16 +3912,16 @@
       </w:tabs>
     </w:pPr>
   </w:style>
-  <w:style w:type="character" w:customStyle="1" w:styleId="StopkaZnak">
-    <w:name w:val="Stopka Znak"/>
-    <w:basedOn w:val="Domylnaczcionkaakapitu"/>
-    <w:link w:val="Stopka"/>
+  <w:style w:type="character" w:customStyle="1" w:styleId="FooterChar">
+    <w:name w:val="Footer Char"/>
+    <w:basedOn w:val="DefaultParagraphFont"/>
+    <w:link w:val="Footer"/>
     <w:uiPriority w:val="99"/>
     <w:rsid w:val="009B6368"/>
   </w:style>
-  <w:style w:type="paragraph" w:styleId="Akapitzlist">
+  <w:style w:type="paragraph" w:styleId="ListParagraph">
     <w:name w:val="List Paragraph"/>
-    <w:basedOn w:val="Normalny"/>
+    <w:basedOn w:val="Normal"/>
     <w:uiPriority w:val="34"/>
     <w:qFormat/>
     <w:rsid w:val="009B6368"/>
@@ -3683,10 +3930,10 @@
       <w:contextualSpacing/>
     </w:pPr>
   </w:style>
-  <w:style w:type="character" w:customStyle="1" w:styleId="Nagwek1Znak">
-    <w:name w:val="Nagłówek 1 Znak"/>
-    <w:basedOn w:val="Domylnaczcionkaakapitu"/>
-    <w:link w:val="Nagwek1"/>
+  <w:style w:type="character" w:customStyle="1" w:styleId="Heading1Char">
+    <w:name w:val="Heading 1 Char"/>
+    <w:basedOn w:val="DefaultParagraphFont"/>
+    <w:link w:val="Heading1"/>
     <w:uiPriority w:val="9"/>
     <w:rsid w:val="00996122"/>
     <w:rPr>
@@ -3696,10 +3943,10 @@
       <w:szCs w:val="32"/>
     </w:rPr>
   </w:style>
-  <w:style w:type="paragraph" w:styleId="Nagwekspisutreci">
+  <w:style w:type="paragraph" w:styleId="TOCHeading">
     <w:name w:val="TOC Heading"/>
-    <w:basedOn w:val="Nagwek1"/>
-    <w:next w:val="Normalny"/>
+    <w:basedOn w:val="Heading1"/>
+    <w:next w:val="Normal"/>
     <w:uiPriority w:val="39"/>
     <w:unhideWhenUsed/>
     <w:qFormat/>
@@ -3709,10 +3956,10 @@
       <w:outlineLvl w:val="9"/>
     </w:pPr>
   </w:style>
-  <w:style w:type="paragraph" w:styleId="Spistreci1">
+  <w:style w:type="paragraph" w:styleId="TOC1">
     <w:name w:val="toc 1"/>
-    <w:basedOn w:val="Normalny"/>
-    <w:next w:val="Normalny"/>
+    <w:basedOn w:val="Normal"/>
+    <w:next w:val="Normal"/>
     <w:autoRedefine/>
     <w:uiPriority w:val="39"/>
     <w:unhideWhenUsed/>
@@ -3723,7 +3970,7 @@
   </w:style>
   <w:style w:type="paragraph" w:customStyle="1" w:styleId="Nagowekalelepszy">
     <w:name w:val="Nagłowek ale lepszy"/>
-    <w:basedOn w:val="Nagwek1"/>
+    <w:basedOn w:val="Heading1"/>
     <w:qFormat/>
     <w:rsid w:val="00406011"/>
     <w:pPr>
@@ -3736,10 +3983,10 @@
       <w:sz w:val="24"/>
     </w:rPr>
   </w:style>
-  <w:style w:type="paragraph" w:styleId="Tekstprzypisudolnego">
+  <w:style w:type="paragraph" w:styleId="FootnoteText">
     <w:name w:val="footnote text"/>
-    <w:basedOn w:val="Normalny"/>
-    <w:link w:val="TekstprzypisudolnegoZnak"/>
+    <w:basedOn w:val="Normal"/>
+    <w:link w:val="FootnoteTextChar"/>
     <w:uiPriority w:val="99"/>
     <w:semiHidden/>
     <w:unhideWhenUsed/>
@@ -3748,17 +3995,17 @@
       <w:sz w:val="20"/>
     </w:rPr>
   </w:style>
-  <w:style w:type="character" w:customStyle="1" w:styleId="TekstprzypisudolnegoZnak">
-    <w:name w:val="Tekst przypisu dolnego Znak"/>
-    <w:basedOn w:val="Domylnaczcionkaakapitu"/>
-    <w:link w:val="Tekstprzypisudolnego"/>
+  <w:style w:type="character" w:customStyle="1" w:styleId="FootnoteTextChar">
+    <w:name w:val="Footnote Text Char"/>
+    <w:basedOn w:val="DefaultParagraphFont"/>
+    <w:link w:val="FootnoteText"/>
     <w:uiPriority w:val="99"/>
     <w:semiHidden/>
     <w:rsid w:val="00270456"/>
   </w:style>
-  <w:style w:type="character" w:styleId="Odwoanieprzypisudolnego">
+  <w:style w:type="character" w:styleId="FootnoteReference">
     <w:name w:val="footnote reference"/>
-    <w:basedOn w:val="Domylnaczcionkaakapitu"/>
+    <w:basedOn w:val="DefaultParagraphFont"/>
     <w:uiPriority w:val="99"/>
     <w:semiHidden/>
     <w:unhideWhenUsed/>
@@ -3767,10 +4014,10 @@
       <w:vertAlign w:val="superscript"/>
     </w:rPr>
   </w:style>
-  <w:style w:type="paragraph" w:styleId="Tekstprzypisukocowego">
+  <w:style w:type="paragraph" w:styleId="EndnoteText">
     <w:name w:val="endnote text"/>
-    <w:basedOn w:val="Normalny"/>
-    <w:link w:val="TekstprzypisukocowegoZnak"/>
+    <w:basedOn w:val="Normal"/>
+    <w:link w:val="EndnoteTextChar"/>
     <w:uiPriority w:val="99"/>
     <w:semiHidden/>
     <w:unhideWhenUsed/>
@@ -3779,17 +4026,17 @@
       <w:sz w:val="20"/>
     </w:rPr>
   </w:style>
-  <w:style w:type="character" w:customStyle="1" w:styleId="TekstprzypisukocowegoZnak">
-    <w:name w:val="Tekst przypisu końcowego Znak"/>
-    <w:basedOn w:val="Domylnaczcionkaakapitu"/>
-    <w:link w:val="Tekstprzypisukocowego"/>
+  <w:style w:type="character" w:customStyle="1" w:styleId="EndnoteTextChar">
+    <w:name w:val="Endnote Text Char"/>
+    <w:basedOn w:val="DefaultParagraphFont"/>
+    <w:link w:val="EndnoteText"/>
     <w:uiPriority w:val="99"/>
     <w:semiHidden/>
     <w:rsid w:val="00FF711E"/>
   </w:style>
-  <w:style w:type="character" w:styleId="Odwoanieprzypisukocowego">
+  <w:style w:type="character" w:styleId="EndnoteReference">
     <w:name w:val="endnote reference"/>
-    <w:basedOn w:val="Domylnaczcionkaakapitu"/>
+    <w:basedOn w:val="DefaultParagraphFont"/>
     <w:uiPriority w:val="99"/>
     <w:semiHidden/>
     <w:unhideWhenUsed/>
@@ -3800,7 +4047,7 @@
   </w:style>
   <w:style w:type="paragraph" w:customStyle="1" w:styleId="normalnyalekozaczek">
     <w:name w:val="normalny ale kozaczek"/>
-    <w:basedOn w:val="Normalny"/>
+    <w:basedOn w:val="Normal"/>
     <w:qFormat/>
     <w:rsid w:val="00C14565"/>
     <w:pPr>

</xml_diff>

<commit_message>
[D] Save lost document
</commit_message>
<xml_diff>
--- a/docs/arkadiusz_panczyk_s18706_praca_inzynierska.docx
+++ b/docs/arkadiusz_panczyk_s18706_praca_inzynierska.docx
@@ -102,12 +102,12 @@
     <w:p/>
     <w:p>
       <w:pPr>
-        <w:pStyle w:val="BodyText"/>
-      </w:pPr>
-    </w:p>
-    <w:p>
-      <w:pPr>
-        <w:pStyle w:val="BodyText"/>
+        <w:pStyle w:val="Tekstpodstawowy"/>
+      </w:pPr>
+    </w:p>
+    <w:p>
+      <w:pPr>
+        <w:pStyle w:val="Tekstpodstawowy"/>
         <w:jc w:val="center"/>
         <w:rPr>
           <w:b/>
@@ -116,84 +116,81 @@
     </w:p>
     <w:p>
       <w:pPr>
-        <w:pStyle w:val="BodyText"/>
+        <w:pStyle w:val="Tekstpodstawowy"/>
         <w:jc w:val="center"/>
         <w:rPr>
           <w:sz w:val="28"/>
           <w:szCs w:val="22"/>
         </w:rPr>
       </w:pPr>
-      <w:proofErr w:type="gramStart"/>
       <w:r>
         <w:rPr>
           <w:b/>
           <w:sz w:val="28"/>
           <w:szCs w:val="22"/>
         </w:rPr>
-        <w:t xml:space="preserve">Katedra </w:t>
-      </w:r>
-      <w:r>
-        <w:rPr>
-          <w:b/>
-          <w:color w:val="FF0000"/>
-          <w:sz w:val="28"/>
-          <w:szCs w:val="22"/>
-        </w:rPr>
-        <w:t>???</w:t>
-      </w:r>
-      <w:proofErr w:type="gramEnd"/>
-    </w:p>
-    <w:p>
-      <w:pPr>
-        <w:pStyle w:val="BodyText"/>
-      </w:pPr>
-    </w:p>
-    <w:p>
-      <w:pPr>
-        <w:pStyle w:val="BodyText"/>
-        <w:jc w:val="center"/>
-      </w:pPr>
-      <w:r>
-        <w:t>Programowanie aplikacji biznesowych</w:t>
-      </w:r>
-    </w:p>
-    <w:p>
-      <w:pPr>
-        <w:pStyle w:val="BodyText"/>
-      </w:pPr>
-    </w:p>
-    <w:p>
-      <w:pPr>
-        <w:pStyle w:val="BodyText"/>
-      </w:pPr>
-    </w:p>
-    <w:p>
-      <w:pPr>
-        <w:pStyle w:val="BodyText"/>
-      </w:pPr>
-    </w:p>
-    <w:p>
-      <w:pPr>
-        <w:pStyle w:val="BodyText"/>
-        <w:jc w:val="center"/>
+        <w:t>Katedr</w:t>
+      </w:r>
+      <w:r>
         <w:rPr>
           <w:b/>
           <w:sz w:val="28"/>
           <w:szCs w:val="22"/>
         </w:rPr>
-      </w:pPr>
-      <w:r>
+        <w:t>a Metod Programowania</w:t>
+      </w:r>
+    </w:p>
+    <w:p>
+      <w:pPr>
+        <w:pStyle w:val="Tekstpodstawowy"/>
+      </w:pPr>
+    </w:p>
+    <w:p>
+      <w:pPr>
+        <w:pStyle w:val="Tekstpodstawowy"/>
+        <w:jc w:val="center"/>
+      </w:pPr>
+      <w:r>
+        <w:t>Programowanie aplikacji biznesowych</w:t>
+      </w:r>
+    </w:p>
+    <w:p>
+      <w:pPr>
+        <w:pStyle w:val="Tekstpodstawowy"/>
+      </w:pPr>
+    </w:p>
+    <w:p>
+      <w:pPr>
+        <w:pStyle w:val="Tekstpodstawowy"/>
+      </w:pPr>
+    </w:p>
+    <w:p>
+      <w:pPr>
+        <w:pStyle w:val="Tekstpodstawowy"/>
+      </w:pPr>
+    </w:p>
+    <w:p>
+      <w:pPr>
+        <w:pStyle w:val="Tekstpodstawowy"/>
+        <w:jc w:val="center"/>
         <w:rPr>
           <w:b/>
           <w:sz w:val="28"/>
           <w:szCs w:val="22"/>
         </w:rPr>
+      </w:pPr>
+      <w:r>
+        <w:rPr>
+          <w:b/>
+          <w:sz w:val="28"/>
+          <w:szCs w:val="22"/>
+        </w:rPr>
         <w:t>Arkadiusz Dariusz Pańczyk</w:t>
       </w:r>
     </w:p>
     <w:p>
       <w:pPr>
-        <w:pStyle w:val="BodyText"/>
+        <w:pStyle w:val="Tekstpodstawowy"/>
         <w:jc w:val="center"/>
       </w:pPr>
       <w:r>
@@ -202,17 +199,17 @@
     </w:p>
     <w:p>
       <w:pPr>
-        <w:pStyle w:val="BodyText"/>
-      </w:pPr>
-    </w:p>
-    <w:p>
-      <w:pPr>
-        <w:pStyle w:val="BodyText"/>
-      </w:pPr>
-    </w:p>
-    <w:p>
-      <w:pPr>
-        <w:pStyle w:val="BodyText"/>
+        <w:pStyle w:val="Tekstpodstawowy"/>
+      </w:pPr>
+    </w:p>
+    <w:p>
+      <w:pPr>
+        <w:pStyle w:val="Tekstpodstawowy"/>
+      </w:pPr>
+    </w:p>
+    <w:p>
+      <w:pPr>
+        <w:pStyle w:val="Tekstpodstawowy"/>
         <w:jc w:val="center"/>
         <w:rPr>
           <w:b/>
@@ -231,31 +228,31 @@
     </w:p>
     <w:p>
       <w:pPr>
-        <w:pStyle w:val="BodyText"/>
-        <w:rPr>
-          <w:szCs w:val="24"/>
-        </w:rPr>
-      </w:pPr>
-    </w:p>
-    <w:p>
-      <w:pPr>
-        <w:pStyle w:val="BodyText"/>
-      </w:pPr>
-    </w:p>
-    <w:p>
-      <w:pPr>
-        <w:pStyle w:val="BodyText"/>
-      </w:pPr>
-    </w:p>
-    <w:p>
-      <w:pPr>
-        <w:pStyle w:val="BodyText"/>
+        <w:pStyle w:val="Tekstpodstawowy"/>
+        <w:rPr>
+          <w:szCs w:val="24"/>
+        </w:rPr>
+      </w:pPr>
+    </w:p>
+    <w:p>
+      <w:pPr>
+        <w:pStyle w:val="Tekstpodstawowy"/>
+      </w:pPr>
+    </w:p>
+    <w:p>
+      <w:pPr>
+        <w:pStyle w:val="Tekstpodstawowy"/>
+      </w:pPr>
+    </w:p>
+    <w:p>
+      <w:pPr>
+        <w:pStyle w:val="Tekstpodstawowy"/>
         <w:ind w:left="4956"/>
       </w:pPr>
     </w:p>
     <w:p>
       <w:pPr>
-        <w:pStyle w:val="BodyText"/>
+        <w:pStyle w:val="Tekstpodstawowy"/>
         <w:ind w:left="4956"/>
         <w:rPr>
           <w:szCs w:val="24"/>
@@ -264,7 +261,7 @@
     </w:p>
     <w:p>
       <w:pPr>
-        <w:pStyle w:val="BodyText"/>
+        <w:pStyle w:val="Tekstpodstawowy"/>
         <w:ind w:left="5664"/>
         <w:rPr>
           <w:szCs w:val="24"/>
@@ -279,7 +276,7 @@
     </w:p>
     <w:p>
       <w:pPr>
-        <w:pStyle w:val="BodyText"/>
+        <w:pStyle w:val="Tekstpodstawowy"/>
         <w:ind w:left="5664"/>
         <w:rPr>
           <w:szCs w:val="24"/>
@@ -294,7 +291,7 @@
     </w:p>
     <w:p>
       <w:pPr>
-        <w:pStyle w:val="BodyText"/>
+        <w:pStyle w:val="Tekstpodstawowy"/>
         <w:ind w:left="5664"/>
         <w:rPr>
           <w:szCs w:val="24"/>
@@ -309,19 +306,19 @@
     </w:p>
     <w:p>
       <w:pPr>
-        <w:pStyle w:val="BodyText"/>
+        <w:pStyle w:val="Tekstpodstawowy"/>
         <w:ind w:left="4920"/>
       </w:pPr>
     </w:p>
     <w:p>
       <w:pPr>
-        <w:pStyle w:val="BodyText"/>
+        <w:pStyle w:val="Tekstpodstawowy"/>
         <w:ind w:left="4956"/>
       </w:pPr>
     </w:p>
     <w:p>
       <w:pPr>
-        <w:pStyle w:val="BodyText"/>
+        <w:pStyle w:val="Tekstpodstawowy"/>
       </w:pPr>
     </w:p>
     <w:p>
@@ -418,7 +415,7 @@
       <w:sdtContent>
         <w:p>
           <w:pPr>
-            <w:pStyle w:val="TOCHeading"/>
+            <w:pStyle w:val="Nagwekspisutreci"/>
             <w:rPr>
               <w:rFonts w:ascii="Times New Roman" w:hAnsi="Times New Roman" w:cs="Times New Roman"/>
               <w:b/>
@@ -442,7 +439,7 @@
         </w:p>
         <w:p>
           <w:pPr>
-            <w:pStyle w:val="TOC1"/>
+            <w:pStyle w:val="Spistreci1"/>
             <w:tabs>
               <w:tab w:val="right" w:leader="dot" w:pos="8656"/>
             </w:tabs>
@@ -474,7 +471,7 @@
           <w:hyperlink w:anchor="_Toc85970107" w:history="1">
             <w:r>
               <w:rPr>
-                <w:rStyle w:val="Hyperlink"/>
+                <w:rStyle w:val="Hipercze"/>
                 <w:rFonts w:eastAsiaTheme="majorEastAsia"/>
                 <w:noProof/>
               </w:rPr>
@@ -532,7 +529,7 @@
         </w:p>
         <w:p>
           <w:pPr>
-            <w:pStyle w:val="TOC1"/>
+            <w:pStyle w:val="Spistreci1"/>
             <w:tabs>
               <w:tab w:val="left" w:pos="440"/>
               <w:tab w:val="right" w:leader="dot" w:pos="8656"/>
@@ -547,7 +544,7 @@
           <w:hyperlink w:anchor="_Toc85970108" w:history="1">
             <w:r>
               <w:rPr>
-                <w:rStyle w:val="Hyperlink"/>
+                <w:rStyle w:val="Hipercze"/>
                 <w:rFonts w:eastAsiaTheme="majorEastAsia"/>
                 <w:noProof/>
               </w:rPr>
@@ -564,7 +561,7 @@
             </w:r>
             <w:r>
               <w:rPr>
-                <w:rStyle w:val="Hyperlink"/>
+                <w:rStyle w:val="Hipercze"/>
                 <w:rFonts w:eastAsiaTheme="majorEastAsia"/>
                 <w:noProof/>
               </w:rPr>
@@ -622,7 +619,7 @@
         </w:p>
         <w:p>
           <w:pPr>
-            <w:pStyle w:val="TOC1"/>
+            <w:pStyle w:val="Spistreci1"/>
             <w:tabs>
               <w:tab w:val="left" w:pos="660"/>
               <w:tab w:val="right" w:leader="dot" w:pos="8656"/>
@@ -637,7 +634,7 @@
           <w:hyperlink w:anchor="_Toc85970109" w:history="1">
             <w:r>
               <w:rPr>
-                <w:rStyle w:val="Hyperlink"/>
+                <w:rStyle w:val="Hipercze"/>
                 <w:rFonts w:eastAsiaTheme="majorEastAsia"/>
                 <w:noProof/>
               </w:rPr>
@@ -654,7 +651,7 @@
             </w:r>
             <w:r>
               <w:rPr>
-                <w:rStyle w:val="Hyperlink"/>
+                <w:rStyle w:val="Hipercze"/>
                 <w:rFonts w:eastAsiaTheme="majorEastAsia"/>
                 <w:noProof/>
               </w:rPr>
@@ -712,7 +709,7 @@
         </w:p>
         <w:p>
           <w:pPr>
-            <w:pStyle w:val="TOC1"/>
+            <w:pStyle w:val="Spistreci1"/>
             <w:tabs>
               <w:tab w:val="left" w:pos="440"/>
               <w:tab w:val="right" w:leader="dot" w:pos="8656"/>
@@ -727,7 +724,7 @@
           <w:hyperlink w:anchor="_Toc85970110" w:history="1">
             <w:r>
               <w:rPr>
-                <w:rStyle w:val="Hyperlink"/>
+                <w:rStyle w:val="Hipercze"/>
                 <w:rFonts w:eastAsiaTheme="majorEastAsia"/>
                 <w:noProof/>
               </w:rPr>
@@ -744,7 +741,7 @@
             </w:r>
             <w:r>
               <w:rPr>
-                <w:rStyle w:val="Hyperlink"/>
+                <w:rStyle w:val="Hipercze"/>
                 <w:rFonts w:eastAsiaTheme="majorEastAsia"/>
                 <w:noProof/>
               </w:rPr>
@@ -802,7 +799,7 @@
         </w:p>
         <w:p>
           <w:pPr>
-            <w:pStyle w:val="TOC1"/>
+            <w:pStyle w:val="Spistreci1"/>
             <w:tabs>
               <w:tab w:val="left" w:pos="440"/>
               <w:tab w:val="right" w:leader="dot" w:pos="8656"/>
@@ -817,7 +814,7 @@
           <w:hyperlink w:anchor="_Toc85970111" w:history="1">
             <w:r>
               <w:rPr>
-                <w:rStyle w:val="Hyperlink"/>
+                <w:rStyle w:val="Hipercze"/>
                 <w:rFonts w:eastAsiaTheme="majorEastAsia"/>
                 <w:noProof/>
               </w:rPr>
@@ -834,7 +831,7 @@
             </w:r>
             <w:r>
               <w:rPr>
-                <w:rStyle w:val="Hyperlink"/>
+                <w:rStyle w:val="Hipercze"/>
                 <w:rFonts w:eastAsiaTheme="majorEastAsia"/>
                 <w:noProof/>
               </w:rPr>
@@ -892,7 +889,7 @@
         </w:p>
         <w:p>
           <w:pPr>
-            <w:pStyle w:val="TOC1"/>
+            <w:pStyle w:val="Spistreci1"/>
             <w:tabs>
               <w:tab w:val="left" w:pos="660"/>
               <w:tab w:val="right" w:leader="dot" w:pos="8656"/>
@@ -907,7 +904,7 @@
           <w:hyperlink w:anchor="_Toc85970112" w:history="1">
             <w:r>
               <w:rPr>
-                <w:rStyle w:val="Hyperlink"/>
+                <w:rStyle w:val="Hipercze"/>
                 <w:rFonts w:eastAsiaTheme="majorEastAsia"/>
                 <w:noProof/>
               </w:rPr>
@@ -924,7 +921,7 @@
             </w:r>
             <w:r>
               <w:rPr>
-                <w:rStyle w:val="Hyperlink"/>
+                <w:rStyle w:val="Hipercze"/>
                 <w:rFonts w:eastAsiaTheme="majorEastAsia"/>
                 <w:noProof/>
               </w:rPr>
@@ -982,7 +979,7 @@
         </w:p>
         <w:p>
           <w:pPr>
-            <w:pStyle w:val="TOC1"/>
+            <w:pStyle w:val="Spistreci1"/>
             <w:tabs>
               <w:tab w:val="left" w:pos="880"/>
               <w:tab w:val="right" w:leader="dot" w:pos="8656"/>
@@ -997,7 +994,7 @@
           <w:hyperlink w:anchor="_Toc85970113" w:history="1">
             <w:r>
               <w:rPr>
-                <w:rStyle w:val="Hyperlink"/>
+                <w:rStyle w:val="Hipercze"/>
                 <w:rFonts w:eastAsiaTheme="majorEastAsia"/>
                 <w:noProof/>
               </w:rPr>
@@ -1014,7 +1011,7 @@
             </w:r>
             <w:r>
               <w:rPr>
-                <w:rStyle w:val="Hyperlink"/>
+                <w:rStyle w:val="Hipercze"/>
                 <w:rFonts w:eastAsiaTheme="majorEastAsia"/>
                 <w:noProof/>
               </w:rPr>
@@ -1072,7 +1069,7 @@
         </w:p>
         <w:p>
           <w:pPr>
-            <w:pStyle w:val="TOC1"/>
+            <w:pStyle w:val="Spistreci1"/>
             <w:tabs>
               <w:tab w:val="left" w:pos="660"/>
               <w:tab w:val="right" w:leader="dot" w:pos="8656"/>
@@ -1087,7 +1084,7 @@
           <w:hyperlink w:anchor="_Toc85970114" w:history="1">
             <w:r>
               <w:rPr>
-                <w:rStyle w:val="Hyperlink"/>
+                <w:rStyle w:val="Hipercze"/>
                 <w:rFonts w:eastAsiaTheme="majorEastAsia"/>
                 <w:noProof/>
               </w:rPr>
@@ -1104,7 +1101,7 @@
             </w:r>
             <w:r>
               <w:rPr>
-                <w:rStyle w:val="Hyperlink"/>
+                <w:rStyle w:val="Hipercze"/>
                 <w:rFonts w:eastAsiaTheme="majorEastAsia"/>
                 <w:noProof/>
               </w:rPr>
@@ -1162,7 +1159,7 @@
         </w:p>
         <w:p>
           <w:pPr>
-            <w:pStyle w:val="TOC1"/>
+            <w:pStyle w:val="Spistreci1"/>
             <w:tabs>
               <w:tab w:val="left" w:pos="880"/>
               <w:tab w:val="right" w:leader="dot" w:pos="8656"/>
@@ -1177,7 +1174,7 @@
           <w:hyperlink w:anchor="_Toc85970115" w:history="1">
             <w:r>
               <w:rPr>
-                <w:rStyle w:val="Hyperlink"/>
+                <w:rStyle w:val="Hipercze"/>
                 <w:rFonts w:eastAsiaTheme="majorEastAsia"/>
                 <w:noProof/>
               </w:rPr>
@@ -1194,7 +1191,7 @@
             </w:r>
             <w:r>
               <w:rPr>
-                <w:rStyle w:val="Hyperlink"/>
+                <w:rStyle w:val="Hipercze"/>
                 <w:rFonts w:eastAsiaTheme="majorEastAsia"/>
                 <w:noProof/>
               </w:rPr>
@@ -1252,7 +1249,7 @@
         </w:p>
         <w:p>
           <w:pPr>
-            <w:pStyle w:val="TOC1"/>
+            <w:pStyle w:val="Spistreci1"/>
             <w:tabs>
               <w:tab w:val="left" w:pos="660"/>
               <w:tab w:val="right" w:leader="dot" w:pos="8656"/>
@@ -1267,7 +1264,7 @@
           <w:hyperlink w:anchor="_Toc85970116" w:history="1">
             <w:r>
               <w:rPr>
-                <w:rStyle w:val="Hyperlink"/>
+                <w:rStyle w:val="Hipercze"/>
                 <w:rFonts w:eastAsiaTheme="majorEastAsia"/>
                 <w:noProof/>
               </w:rPr>
@@ -1284,7 +1281,7 @@
             </w:r>
             <w:r>
               <w:rPr>
-                <w:rStyle w:val="Hyperlink"/>
+                <w:rStyle w:val="Hipercze"/>
                 <w:rFonts w:eastAsiaTheme="majorEastAsia"/>
                 <w:noProof/>
               </w:rPr>
@@ -1342,7 +1339,7 @@
         </w:p>
         <w:p>
           <w:pPr>
-            <w:pStyle w:val="TOC1"/>
+            <w:pStyle w:val="Spistreci1"/>
             <w:tabs>
               <w:tab w:val="left" w:pos="660"/>
               <w:tab w:val="right" w:leader="dot" w:pos="8656"/>
@@ -1357,7 +1354,7 @@
           <w:hyperlink w:anchor="_Toc85970117" w:history="1">
             <w:r>
               <w:rPr>
-                <w:rStyle w:val="Hyperlink"/>
+                <w:rStyle w:val="Hipercze"/>
                 <w:rFonts w:eastAsiaTheme="majorEastAsia"/>
                 <w:noProof/>
               </w:rPr>
@@ -1374,7 +1371,7 @@
             </w:r>
             <w:r>
               <w:rPr>
-                <w:rStyle w:val="Hyperlink"/>
+                <w:rStyle w:val="Hipercze"/>
                 <w:rFonts w:eastAsiaTheme="majorEastAsia"/>
                 <w:noProof/>
               </w:rPr>
@@ -1432,7 +1429,7 @@
         </w:p>
         <w:p>
           <w:pPr>
-            <w:pStyle w:val="TOC1"/>
+            <w:pStyle w:val="Spistreci1"/>
             <w:tabs>
               <w:tab w:val="left" w:pos="660"/>
               <w:tab w:val="right" w:leader="dot" w:pos="8656"/>
@@ -1447,7 +1444,7 @@
           <w:hyperlink w:anchor="_Toc85970118" w:history="1">
             <w:r>
               <w:rPr>
-                <w:rStyle w:val="Hyperlink"/>
+                <w:rStyle w:val="Hipercze"/>
                 <w:rFonts w:eastAsiaTheme="majorEastAsia"/>
                 <w:noProof/>
               </w:rPr>
@@ -1464,7 +1461,7 @@
             </w:r>
             <w:r>
               <w:rPr>
-                <w:rStyle w:val="Hyperlink"/>
+                <w:rStyle w:val="Hipercze"/>
                 <w:rFonts w:eastAsiaTheme="majorEastAsia"/>
                 <w:noProof/>
               </w:rPr>
@@ -1522,7 +1519,7 @@
         </w:p>
         <w:p>
           <w:pPr>
-            <w:pStyle w:val="TOC1"/>
+            <w:pStyle w:val="Spistreci1"/>
             <w:tabs>
               <w:tab w:val="left" w:pos="440"/>
               <w:tab w:val="right" w:leader="dot" w:pos="8656"/>
@@ -1537,7 +1534,7 @@
           <w:hyperlink w:anchor="_Toc85970119" w:history="1">
             <w:r>
               <w:rPr>
-                <w:rStyle w:val="Hyperlink"/>
+                <w:rStyle w:val="Hipercze"/>
                 <w:rFonts w:eastAsiaTheme="majorEastAsia"/>
                 <w:noProof/>
               </w:rPr>
@@ -1554,7 +1551,7 @@
             </w:r>
             <w:r>
               <w:rPr>
-                <w:rStyle w:val="Hyperlink"/>
+                <w:rStyle w:val="Hipercze"/>
                 <w:rFonts w:eastAsiaTheme="majorEastAsia"/>
                 <w:noProof/>
               </w:rPr>
@@ -1612,7 +1609,7 @@
         </w:p>
         <w:p>
           <w:pPr>
-            <w:pStyle w:val="TOC1"/>
+            <w:pStyle w:val="Spistreci1"/>
             <w:tabs>
               <w:tab w:val="left" w:pos="440"/>
               <w:tab w:val="right" w:leader="dot" w:pos="8656"/>
@@ -1627,7 +1624,7 @@
           <w:hyperlink w:anchor="_Toc85970120" w:history="1">
             <w:r>
               <w:rPr>
-                <w:rStyle w:val="Hyperlink"/>
+                <w:rStyle w:val="Hipercze"/>
                 <w:rFonts w:eastAsiaTheme="majorEastAsia"/>
                 <w:noProof/>
               </w:rPr>
@@ -1644,7 +1641,7 @@
             </w:r>
             <w:r>
               <w:rPr>
-                <w:rStyle w:val="Hyperlink"/>
+                <w:rStyle w:val="Hipercze"/>
                 <w:rFonts w:eastAsiaTheme="majorEastAsia"/>
                 <w:noProof/>
               </w:rPr>
@@ -1702,7 +1699,7 @@
         </w:p>
         <w:p>
           <w:pPr>
-            <w:pStyle w:val="TOC1"/>
+            <w:pStyle w:val="Spistreci1"/>
             <w:tabs>
               <w:tab w:val="left" w:pos="660"/>
               <w:tab w:val="right" w:leader="dot" w:pos="8656"/>
@@ -1717,7 +1714,7 @@
           <w:hyperlink w:anchor="_Toc85970121" w:history="1">
             <w:r>
               <w:rPr>
-                <w:rStyle w:val="Hyperlink"/>
+                <w:rStyle w:val="Hipercze"/>
                 <w:rFonts w:eastAsiaTheme="majorEastAsia"/>
                 <w:noProof/>
               </w:rPr>
@@ -1734,7 +1731,7 @@
             </w:r>
             <w:r>
               <w:rPr>
-                <w:rStyle w:val="Hyperlink"/>
+                <w:rStyle w:val="Hipercze"/>
                 <w:rFonts w:eastAsiaTheme="majorEastAsia"/>
                 <w:noProof/>
               </w:rPr>
@@ -1792,7 +1789,7 @@
         </w:p>
         <w:p>
           <w:pPr>
-            <w:pStyle w:val="TOC1"/>
+            <w:pStyle w:val="Spistreci1"/>
             <w:tabs>
               <w:tab w:val="left" w:pos="440"/>
               <w:tab w:val="right" w:leader="dot" w:pos="8656"/>
@@ -1807,7 +1804,7 @@
           <w:hyperlink w:anchor="_Toc85970122" w:history="1">
             <w:r>
               <w:rPr>
-                <w:rStyle w:val="Hyperlink"/>
+                <w:rStyle w:val="Hipercze"/>
                 <w:rFonts w:eastAsiaTheme="majorEastAsia"/>
                 <w:noProof/>
               </w:rPr>
@@ -1824,7 +1821,7 @@
             </w:r>
             <w:r>
               <w:rPr>
-                <w:rStyle w:val="Hyperlink"/>
+                <w:rStyle w:val="Hipercze"/>
                 <w:rFonts w:eastAsiaTheme="majorEastAsia"/>
                 <w:noProof/>
               </w:rPr>
@@ -2320,16 +2317,8 @@
           <w:szCs w:val="24"/>
         </w:rPr>
         <w:lastRenderedPageBreak/>
-        <w:t xml:space="preserve">Spring </w:t>
-      </w:r>
-      <w:proofErr w:type="spellStart"/>
-      <w:r>
-        <w:rPr>
-          <w:szCs w:val="24"/>
-        </w:rPr>
-        <w:t>Boot</w:t>
-      </w:r>
-      <w:proofErr w:type="spellEnd"/>
+        <w:t>Spring Boot</w:t>
+      </w:r>
     </w:p>
     <w:p>
       <w:pPr>
@@ -2343,14 +2332,12 @@
           <w:szCs w:val="24"/>
         </w:rPr>
       </w:pPr>
-      <w:proofErr w:type="spellStart"/>
       <w:r>
         <w:rPr>
           <w:szCs w:val="24"/>
         </w:rPr>
         <w:t>Jpa</w:t>
       </w:r>
-      <w:proofErr w:type="spellEnd"/>
     </w:p>
     <w:p>
       <w:pPr>
@@ -2702,7 +2689,7 @@
     <w:sdtContent>
       <w:p>
         <w:pPr>
-          <w:pStyle w:val="Footer"/>
+          <w:pStyle w:val="Stopka"/>
         </w:pPr>
         <w:r>
           <w:fldChar w:fldCharType="begin"/>
@@ -2739,7 +2726,7 @@
     <w:sdtContent>
       <w:p>
         <w:pPr>
-          <w:pStyle w:val="Footer"/>
+          <w:pStyle w:val="Stopka"/>
           <w:jc w:val="right"/>
         </w:pPr>
         <w:r>
@@ -3780,7 +3767,7 @@
     <w:lsdException w:name="Unresolved Mention" w:semiHidden="1" w:unhideWhenUsed="1"/>
     <w:lsdException w:name="Smart Link" w:semiHidden="1" w:unhideWhenUsed="1"/>
   </w:latentStyles>
-  <w:style w:type="paragraph" w:default="1" w:styleId="Normal">
+  <w:style w:type="paragraph" w:default="1" w:styleId="Normalny">
     <w:name w:val="Normal"/>
     <w:aliases w:val="Standardowy1"/>
     <w:qFormat/>
@@ -3789,11 +3776,11 @@
       <w:sz w:val="24"/>
     </w:rPr>
   </w:style>
-  <w:style w:type="paragraph" w:styleId="Heading1">
+  <w:style w:type="paragraph" w:styleId="Nagwek1">
     <w:name w:val="heading 1"/>
-    <w:basedOn w:val="Normal"/>
-    <w:next w:val="Normal"/>
-    <w:link w:val="Heading1Char"/>
+    <w:basedOn w:val="Normalny"/>
+    <w:next w:val="Normalny"/>
+    <w:link w:val="Nagwek1Znak"/>
     <w:uiPriority w:val="9"/>
     <w:qFormat/>
     <w:rsid w:val="00996122"/>
@@ -3810,13 +3797,13 @@
       <w:szCs w:val="32"/>
     </w:rPr>
   </w:style>
-  <w:style w:type="character" w:default="1" w:styleId="DefaultParagraphFont">
+  <w:style w:type="character" w:default="1" w:styleId="Domylnaczcionkaakapitu">
     <w:name w:val="Default Paragraph Font"/>
     <w:uiPriority w:val="1"/>
     <w:semiHidden/>
     <w:unhideWhenUsed/>
   </w:style>
-  <w:style w:type="table" w:default="1" w:styleId="TableNormal">
+  <w:style w:type="table" w:default="1" w:styleId="Standardowy">
     <w:name w:val="Normal Table"/>
     <w:uiPriority w:val="99"/>
     <w:semiHidden/>
@@ -3831,16 +3818,16 @@
       </w:tblCellMar>
     </w:tblPr>
   </w:style>
-  <w:style w:type="numbering" w:default="1" w:styleId="NoList">
+  <w:style w:type="numbering" w:default="1" w:styleId="Bezlisty">
     <w:name w:val="No List"/>
     <w:uiPriority w:val="99"/>
     <w:semiHidden/>
     <w:unhideWhenUsed/>
   </w:style>
-  <w:style w:type="paragraph" w:styleId="BodyText">
+  <w:style w:type="paragraph" w:styleId="Tekstpodstawowy">
     <w:name w:val="Body Text"/>
-    <w:basedOn w:val="Normal"/>
-    <w:link w:val="BodyTextChar"/>
+    <w:basedOn w:val="Normalny"/>
+    <w:link w:val="TekstpodstawowyZnak"/>
     <w:semiHidden/>
     <w:pPr>
       <w:spacing w:before="30" w:after="30"/>
@@ -3848,7 +3835,7 @@
   </w:style>
   <w:style w:type="paragraph" w:customStyle="1" w:styleId="BalloonText1">
     <w:name w:val="Balloon Text1"/>
-    <w:basedOn w:val="Normal"/>
+    <w:basedOn w:val="Normalny"/>
     <w:semiHidden/>
     <w:rPr>
       <w:rFonts w:ascii="Tahoma" w:hAnsi="Tahoma" w:cs="Tahoma"/>
@@ -3856,9 +3843,9 @@
       <w:szCs w:val="16"/>
     </w:rPr>
   </w:style>
-  <w:style w:type="character" w:customStyle="1" w:styleId="BodyTextChar">
-    <w:name w:val="Body Text Char"/>
-    <w:link w:val="BodyText"/>
+  <w:style w:type="character" w:customStyle="1" w:styleId="TekstpodstawowyZnak">
+    <w:name w:val="Tekst podstawowy Znak"/>
+    <w:link w:val="Tekstpodstawowy"/>
     <w:semiHidden/>
     <w:rsid w:val="00762184"/>
     <w:rPr>
@@ -3867,7 +3854,7 @@
       <w:szCs w:val="24"/>
     </w:rPr>
   </w:style>
-  <w:style w:type="character" w:styleId="Hyperlink">
+  <w:style w:type="character" w:styleId="Hipercze">
     <w:name w:val="Hyperlink"/>
     <w:uiPriority w:val="99"/>
     <w:unhideWhenUsed/>
@@ -3877,10 +3864,10 @@
       <w:u w:val="single"/>
     </w:rPr>
   </w:style>
-  <w:style w:type="paragraph" w:styleId="Header">
+  <w:style w:type="paragraph" w:styleId="Nagwek">
     <w:name w:val="header"/>
-    <w:basedOn w:val="Normal"/>
-    <w:link w:val="HeaderChar"/>
+    <w:basedOn w:val="Normalny"/>
+    <w:link w:val="NagwekZnak"/>
     <w:uiPriority w:val="99"/>
     <w:unhideWhenUsed/>
     <w:rsid w:val="009B6368"/>
@@ -3891,17 +3878,17 @@
       </w:tabs>
     </w:pPr>
   </w:style>
-  <w:style w:type="character" w:customStyle="1" w:styleId="HeaderChar">
-    <w:name w:val="Header Char"/>
-    <w:basedOn w:val="DefaultParagraphFont"/>
-    <w:link w:val="Header"/>
+  <w:style w:type="character" w:customStyle="1" w:styleId="NagwekZnak">
+    <w:name w:val="Nagłówek Znak"/>
+    <w:basedOn w:val="Domylnaczcionkaakapitu"/>
+    <w:link w:val="Nagwek"/>
     <w:uiPriority w:val="99"/>
     <w:rsid w:val="009B6368"/>
   </w:style>
-  <w:style w:type="paragraph" w:styleId="Footer">
+  <w:style w:type="paragraph" w:styleId="Stopka">
     <w:name w:val="footer"/>
-    <w:basedOn w:val="Normal"/>
-    <w:link w:val="FooterChar"/>
+    <w:basedOn w:val="Normalny"/>
+    <w:link w:val="StopkaZnak"/>
     <w:uiPriority w:val="99"/>
     <w:unhideWhenUsed/>
     <w:rsid w:val="009B6368"/>
@@ -3912,16 +3899,16 @@
       </w:tabs>
     </w:pPr>
   </w:style>
-  <w:style w:type="character" w:customStyle="1" w:styleId="FooterChar">
-    <w:name w:val="Footer Char"/>
-    <w:basedOn w:val="DefaultParagraphFont"/>
-    <w:link w:val="Footer"/>
+  <w:style w:type="character" w:customStyle="1" w:styleId="StopkaZnak">
+    <w:name w:val="Stopka Znak"/>
+    <w:basedOn w:val="Domylnaczcionkaakapitu"/>
+    <w:link w:val="Stopka"/>
     <w:uiPriority w:val="99"/>
     <w:rsid w:val="009B6368"/>
   </w:style>
-  <w:style w:type="paragraph" w:styleId="ListParagraph">
+  <w:style w:type="paragraph" w:styleId="Akapitzlist">
     <w:name w:val="List Paragraph"/>
-    <w:basedOn w:val="Normal"/>
+    <w:basedOn w:val="Normalny"/>
     <w:uiPriority w:val="34"/>
     <w:qFormat/>
     <w:rsid w:val="009B6368"/>
@@ -3930,10 +3917,10 @@
       <w:contextualSpacing/>
     </w:pPr>
   </w:style>
-  <w:style w:type="character" w:customStyle="1" w:styleId="Heading1Char">
-    <w:name w:val="Heading 1 Char"/>
-    <w:basedOn w:val="DefaultParagraphFont"/>
-    <w:link w:val="Heading1"/>
+  <w:style w:type="character" w:customStyle="1" w:styleId="Nagwek1Znak">
+    <w:name w:val="Nagłówek 1 Znak"/>
+    <w:basedOn w:val="Domylnaczcionkaakapitu"/>
+    <w:link w:val="Nagwek1"/>
     <w:uiPriority w:val="9"/>
     <w:rsid w:val="00996122"/>
     <w:rPr>
@@ -3943,10 +3930,10 @@
       <w:szCs w:val="32"/>
     </w:rPr>
   </w:style>
-  <w:style w:type="paragraph" w:styleId="TOCHeading">
+  <w:style w:type="paragraph" w:styleId="Nagwekspisutreci">
     <w:name w:val="TOC Heading"/>
-    <w:basedOn w:val="Heading1"/>
-    <w:next w:val="Normal"/>
+    <w:basedOn w:val="Nagwek1"/>
+    <w:next w:val="Normalny"/>
     <w:uiPriority w:val="39"/>
     <w:unhideWhenUsed/>
     <w:qFormat/>
@@ -3956,10 +3943,10 @@
       <w:outlineLvl w:val="9"/>
     </w:pPr>
   </w:style>
-  <w:style w:type="paragraph" w:styleId="TOC1">
+  <w:style w:type="paragraph" w:styleId="Spistreci1">
     <w:name w:val="toc 1"/>
-    <w:basedOn w:val="Normal"/>
-    <w:next w:val="Normal"/>
+    <w:basedOn w:val="Normalny"/>
+    <w:next w:val="Normalny"/>
     <w:autoRedefine/>
     <w:uiPriority w:val="39"/>
     <w:unhideWhenUsed/>
@@ -3970,7 +3957,7 @@
   </w:style>
   <w:style w:type="paragraph" w:customStyle="1" w:styleId="Nagowekalelepszy">
     <w:name w:val="Nagłowek ale lepszy"/>
-    <w:basedOn w:val="Heading1"/>
+    <w:basedOn w:val="Nagwek1"/>
     <w:qFormat/>
     <w:rsid w:val="00406011"/>
     <w:pPr>
@@ -3983,10 +3970,10 @@
       <w:sz w:val="24"/>
     </w:rPr>
   </w:style>
-  <w:style w:type="paragraph" w:styleId="FootnoteText">
+  <w:style w:type="paragraph" w:styleId="Tekstprzypisudolnego">
     <w:name w:val="footnote text"/>
-    <w:basedOn w:val="Normal"/>
-    <w:link w:val="FootnoteTextChar"/>
+    <w:basedOn w:val="Normalny"/>
+    <w:link w:val="TekstprzypisudolnegoZnak"/>
     <w:uiPriority w:val="99"/>
     <w:semiHidden/>
     <w:unhideWhenUsed/>
@@ -3995,17 +3982,17 @@
       <w:sz w:val="20"/>
     </w:rPr>
   </w:style>
-  <w:style w:type="character" w:customStyle="1" w:styleId="FootnoteTextChar">
-    <w:name w:val="Footnote Text Char"/>
-    <w:basedOn w:val="DefaultParagraphFont"/>
-    <w:link w:val="FootnoteText"/>
+  <w:style w:type="character" w:customStyle="1" w:styleId="TekstprzypisudolnegoZnak">
+    <w:name w:val="Tekst przypisu dolnego Znak"/>
+    <w:basedOn w:val="Domylnaczcionkaakapitu"/>
+    <w:link w:val="Tekstprzypisudolnego"/>
     <w:uiPriority w:val="99"/>
     <w:semiHidden/>
     <w:rsid w:val="00270456"/>
   </w:style>
-  <w:style w:type="character" w:styleId="FootnoteReference">
+  <w:style w:type="character" w:styleId="Odwoanieprzypisudolnego">
     <w:name w:val="footnote reference"/>
-    <w:basedOn w:val="DefaultParagraphFont"/>
+    <w:basedOn w:val="Domylnaczcionkaakapitu"/>
     <w:uiPriority w:val="99"/>
     <w:semiHidden/>
     <w:unhideWhenUsed/>
@@ -4014,10 +4001,10 @@
       <w:vertAlign w:val="superscript"/>
     </w:rPr>
   </w:style>
-  <w:style w:type="paragraph" w:styleId="EndnoteText">
+  <w:style w:type="paragraph" w:styleId="Tekstprzypisukocowego">
     <w:name w:val="endnote text"/>
-    <w:basedOn w:val="Normal"/>
-    <w:link w:val="EndnoteTextChar"/>
+    <w:basedOn w:val="Normalny"/>
+    <w:link w:val="TekstprzypisukocowegoZnak"/>
     <w:uiPriority w:val="99"/>
     <w:semiHidden/>
     <w:unhideWhenUsed/>
@@ -4026,17 +4013,17 @@
       <w:sz w:val="20"/>
     </w:rPr>
   </w:style>
-  <w:style w:type="character" w:customStyle="1" w:styleId="EndnoteTextChar">
-    <w:name w:val="Endnote Text Char"/>
-    <w:basedOn w:val="DefaultParagraphFont"/>
-    <w:link w:val="EndnoteText"/>
+  <w:style w:type="character" w:customStyle="1" w:styleId="TekstprzypisukocowegoZnak">
+    <w:name w:val="Tekst przypisu końcowego Znak"/>
+    <w:basedOn w:val="Domylnaczcionkaakapitu"/>
+    <w:link w:val="Tekstprzypisukocowego"/>
     <w:uiPriority w:val="99"/>
     <w:semiHidden/>
     <w:rsid w:val="00FF711E"/>
   </w:style>
-  <w:style w:type="character" w:styleId="EndnoteReference">
+  <w:style w:type="character" w:styleId="Odwoanieprzypisukocowego">
     <w:name w:val="endnote reference"/>
-    <w:basedOn w:val="DefaultParagraphFont"/>
+    <w:basedOn w:val="Domylnaczcionkaakapitu"/>
     <w:uiPriority w:val="99"/>
     <w:semiHidden/>
     <w:unhideWhenUsed/>
@@ -4047,7 +4034,7 @@
   </w:style>
   <w:style w:type="paragraph" w:customStyle="1" w:styleId="normalnyalekozaczek">
     <w:name w:val="normalny ale kozaczek"/>
-    <w:basedOn w:val="Normal"/>
+    <w:basedOn w:val="Normalny"/>
     <w:qFormat/>
     <w:rsid w:val="00C14565"/>
     <w:pPr>

</xml_diff>